<commit_message>
Continue in Module 3. Mapeamento básico
</commit_message>
<xml_diff>
--- a/Documents/Caderno Especialista JPA.docx
+++ b/Documents/Caderno Especialista JPA.docx
@@ -100,7 +100,7 @@
           <w:rFonts w:eastAsiaTheme="minorEastAsia"/>
           <w:noProof/>
           <w:sz w:val="22"/>
-          <w:lang w:eastAsia="pt-BR"/>
+          <w:lang w:val="en-US" w:eastAsia="ja-JP"/>
         </w:rPr>
       </w:pPr>
       <w:r>
@@ -112,7 +112,7 @@
       <w:r>
         <w:fldChar w:fldCharType="separate"/>
       </w:r>
-      <w:hyperlink w:anchor="_Toc46487896" w:history="1">
+      <w:hyperlink w:anchor="_Toc125825055" w:history="1">
         <w:r>
           <w:rPr>
             <w:rStyle w:val="Hyperlink"/>
@@ -125,7 +125,7 @@
             <w:rFonts w:eastAsiaTheme="minorEastAsia"/>
             <w:noProof/>
             <w:sz w:val="22"/>
-            <w:lang w:eastAsia="pt-BR"/>
+            <w:lang w:val="en-US" w:eastAsia="ja-JP"/>
           </w:rPr>
           <w:tab/>
         </w:r>
@@ -134,7 +134,7 @@
             <w:rStyle w:val="Hyperlink"/>
             <w:noProof/>
           </w:rPr>
-          <w:t>CAPÍTULO</w:t>
+          <w:t>INTRODUÇÃO</w:t>
         </w:r>
         <w:r>
           <w:rPr>
@@ -155,7 +155,7 @@
             <w:noProof/>
             <w:webHidden/>
           </w:rPr>
-          <w:instrText xml:space="preserve"> PAGEREF _Toc46487896 \h </w:instrText>
+          <w:instrText xml:space="preserve"> PAGEREF _Toc125825055 \h </w:instrText>
         </w:r>
         <w:r>
           <w:rPr>
@@ -176,6 +176,720 @@
             <w:webHidden/>
           </w:rPr>
           <w:t>3</w:t>
+        </w:r>
+        <w:r>
+          <w:rPr>
+            <w:noProof/>
+            <w:webHidden/>
+          </w:rPr>
+          <w:fldChar w:fldCharType="end"/>
+        </w:r>
+      </w:hyperlink>
+    </w:p>
+    <w:p>
+      <w:pPr>
+        <w:pStyle w:val="TOC2"/>
+        <w:tabs>
+          <w:tab w:val="left" w:pos="1540"/>
+          <w:tab w:val="right" w:leader="dot" w:pos="9736"/>
+        </w:tabs>
+        <w:rPr>
+          <w:rFonts w:eastAsiaTheme="minorEastAsia"/>
+          <w:noProof/>
+          <w:sz w:val="22"/>
+          <w:lang w:val="en-US" w:eastAsia="ja-JP"/>
+        </w:rPr>
+      </w:pPr>
+      <w:hyperlink w:anchor="_Toc125825056" w:history="1">
+        <w:r>
+          <w:rPr>
+            <w:rStyle w:val="Hyperlink"/>
+            <w:noProof/>
+          </w:rPr>
+          <w:t>1.1</w:t>
+        </w:r>
+        <w:r>
+          <w:rPr>
+            <w:rFonts w:eastAsiaTheme="minorEastAsia"/>
+            <w:noProof/>
+            <w:sz w:val="22"/>
+            <w:lang w:val="en-US" w:eastAsia="ja-JP"/>
+          </w:rPr>
+          <w:tab/>
+        </w:r>
+        <w:r>
+          <w:rPr>
+            <w:rStyle w:val="Hyperlink"/>
+            <w:noProof/>
+          </w:rPr>
+          <w:t>O QUE É MAPEAMENTO OBJETO-RELACIONAL (ORM)</w:t>
+        </w:r>
+        <w:r>
+          <w:rPr>
+            <w:noProof/>
+            <w:webHidden/>
+          </w:rPr>
+          <w:tab/>
+        </w:r>
+        <w:r>
+          <w:rPr>
+            <w:noProof/>
+            <w:webHidden/>
+          </w:rPr>
+          <w:fldChar w:fldCharType="begin"/>
+        </w:r>
+        <w:r>
+          <w:rPr>
+            <w:noProof/>
+            <w:webHidden/>
+          </w:rPr>
+          <w:instrText xml:space="preserve"> PAGEREF _Toc125825056 \h </w:instrText>
+        </w:r>
+        <w:r>
+          <w:rPr>
+            <w:noProof/>
+            <w:webHidden/>
+          </w:rPr>
+        </w:r>
+        <w:r>
+          <w:rPr>
+            <w:noProof/>
+            <w:webHidden/>
+          </w:rPr>
+          <w:fldChar w:fldCharType="separate"/>
+        </w:r>
+        <w:r>
+          <w:rPr>
+            <w:noProof/>
+            <w:webHidden/>
+          </w:rPr>
+          <w:t>3</w:t>
+        </w:r>
+        <w:r>
+          <w:rPr>
+            <w:noProof/>
+            <w:webHidden/>
+          </w:rPr>
+          <w:fldChar w:fldCharType="end"/>
+        </w:r>
+      </w:hyperlink>
+    </w:p>
+    <w:p>
+      <w:pPr>
+        <w:pStyle w:val="TOC2"/>
+        <w:tabs>
+          <w:tab w:val="left" w:pos="1540"/>
+          <w:tab w:val="right" w:leader="dot" w:pos="9736"/>
+        </w:tabs>
+        <w:rPr>
+          <w:rFonts w:eastAsiaTheme="minorEastAsia"/>
+          <w:noProof/>
+          <w:sz w:val="22"/>
+          <w:lang w:val="en-US" w:eastAsia="ja-JP"/>
+        </w:rPr>
+      </w:pPr>
+      <w:hyperlink w:anchor="_Toc125825057" w:history="1">
+        <w:r>
+          <w:rPr>
+            <w:rStyle w:val="Hyperlink"/>
+            <w:noProof/>
+          </w:rPr>
+          <w:t>1.2</w:t>
+        </w:r>
+        <w:r>
+          <w:rPr>
+            <w:rFonts w:eastAsiaTheme="minorEastAsia"/>
+            <w:noProof/>
+            <w:sz w:val="22"/>
+            <w:lang w:val="en-US" w:eastAsia="ja-JP"/>
+          </w:rPr>
+          <w:tab/>
+        </w:r>
+        <w:r>
+          <w:rPr>
+            <w:rStyle w:val="Hyperlink"/>
+            <w:noProof/>
+          </w:rPr>
+          <w:t>Entendendo a diferença e</w:t>
+        </w:r>
+        <w:r>
+          <w:rPr>
+            <w:rStyle w:val="Hyperlink"/>
+            <w:noProof/>
+          </w:rPr>
+          <w:t>n</w:t>
+        </w:r>
+        <w:r>
+          <w:rPr>
+            <w:rStyle w:val="Hyperlink"/>
+            <w:noProof/>
+          </w:rPr>
+          <w:t>tre os métodos persist e merge</w:t>
+        </w:r>
+        <w:r>
+          <w:rPr>
+            <w:noProof/>
+            <w:webHidden/>
+          </w:rPr>
+          <w:tab/>
+        </w:r>
+        <w:r>
+          <w:rPr>
+            <w:noProof/>
+            <w:webHidden/>
+          </w:rPr>
+          <w:fldChar w:fldCharType="begin"/>
+        </w:r>
+        <w:r>
+          <w:rPr>
+            <w:noProof/>
+            <w:webHidden/>
+          </w:rPr>
+          <w:instrText xml:space="preserve"> PAGEREF _Toc125825057 \h </w:instrText>
+        </w:r>
+        <w:r>
+          <w:rPr>
+            <w:noProof/>
+            <w:webHidden/>
+          </w:rPr>
+        </w:r>
+        <w:r>
+          <w:rPr>
+            <w:noProof/>
+            <w:webHidden/>
+          </w:rPr>
+          <w:fldChar w:fldCharType="separate"/>
+        </w:r>
+        <w:r>
+          <w:rPr>
+            <w:noProof/>
+            <w:webHidden/>
+          </w:rPr>
+          <w:t>3</w:t>
+        </w:r>
+        <w:r>
+          <w:rPr>
+            <w:noProof/>
+            <w:webHidden/>
+          </w:rPr>
+          <w:fldChar w:fldCharType="end"/>
+        </w:r>
+      </w:hyperlink>
+    </w:p>
+    <w:p>
+      <w:pPr>
+        <w:pStyle w:val="TOC1"/>
+        <w:rPr>
+          <w:rFonts w:eastAsiaTheme="minorEastAsia"/>
+          <w:noProof/>
+          <w:sz w:val="22"/>
+          <w:lang w:val="en-US" w:eastAsia="ja-JP"/>
+        </w:rPr>
+      </w:pPr>
+      <w:hyperlink w:anchor="_Toc125825058" w:history="1">
+        <w:r>
+          <w:rPr>
+            <w:rStyle w:val="Hyperlink"/>
+            <w:noProof/>
+          </w:rPr>
+          <w:t>2</w:t>
+        </w:r>
+        <w:r>
+          <w:rPr>
+            <w:rFonts w:eastAsiaTheme="minorEastAsia"/>
+            <w:noProof/>
+            <w:sz w:val="22"/>
+            <w:lang w:val="en-US" w:eastAsia="ja-JP"/>
+          </w:rPr>
+          <w:tab/>
+        </w:r>
+        <w:r>
+          <w:rPr>
+            <w:rStyle w:val="Hyperlink"/>
+            <w:noProof/>
+          </w:rPr>
+          <w:t>MAPEAMENTO</w:t>
+        </w:r>
+        <w:r>
+          <w:rPr>
+            <w:noProof/>
+            <w:webHidden/>
+          </w:rPr>
+          <w:tab/>
+        </w:r>
+        <w:r>
+          <w:rPr>
+            <w:noProof/>
+            <w:webHidden/>
+          </w:rPr>
+          <w:fldChar w:fldCharType="begin"/>
+        </w:r>
+        <w:r>
+          <w:rPr>
+            <w:noProof/>
+            <w:webHidden/>
+          </w:rPr>
+          <w:instrText xml:space="preserve"> PAGEREF _Toc125825058 \h </w:instrText>
+        </w:r>
+        <w:r>
+          <w:rPr>
+            <w:noProof/>
+            <w:webHidden/>
+          </w:rPr>
+        </w:r>
+        <w:r>
+          <w:rPr>
+            <w:noProof/>
+            <w:webHidden/>
+          </w:rPr>
+          <w:fldChar w:fldCharType="separate"/>
+        </w:r>
+        <w:r>
+          <w:rPr>
+            <w:noProof/>
+            <w:webHidden/>
+          </w:rPr>
+          <w:t>4</w:t>
+        </w:r>
+        <w:r>
+          <w:rPr>
+            <w:noProof/>
+            <w:webHidden/>
+          </w:rPr>
+          <w:fldChar w:fldCharType="end"/>
+        </w:r>
+      </w:hyperlink>
+    </w:p>
+    <w:p>
+      <w:pPr>
+        <w:pStyle w:val="TOC2"/>
+        <w:tabs>
+          <w:tab w:val="left" w:pos="1540"/>
+          <w:tab w:val="right" w:leader="dot" w:pos="9736"/>
+        </w:tabs>
+        <w:rPr>
+          <w:rFonts w:eastAsiaTheme="minorEastAsia"/>
+          <w:noProof/>
+          <w:sz w:val="22"/>
+          <w:lang w:val="en-US" w:eastAsia="ja-JP"/>
+        </w:rPr>
+      </w:pPr>
+      <w:hyperlink w:anchor="_Toc125825059" w:history="1">
+        <w:r>
+          <w:rPr>
+            <w:rStyle w:val="Hyperlink"/>
+            <w:noProof/>
+          </w:rPr>
+          <w:t>2.1</w:t>
+        </w:r>
+        <w:r>
+          <w:rPr>
+            <w:rFonts w:eastAsiaTheme="minorEastAsia"/>
+            <w:noProof/>
+            <w:sz w:val="22"/>
+            <w:lang w:val="en-US" w:eastAsia="ja-JP"/>
+          </w:rPr>
+          <w:tab/>
+        </w:r>
+        <w:r>
+          <w:rPr>
+            <w:rStyle w:val="Hyperlink"/>
+            <w:noProof/>
+          </w:rPr>
+          <w:t>Mapeamento Básico</w:t>
+        </w:r>
+        <w:r>
+          <w:rPr>
+            <w:noProof/>
+            <w:webHidden/>
+          </w:rPr>
+          <w:tab/>
+        </w:r>
+        <w:r>
+          <w:rPr>
+            <w:noProof/>
+            <w:webHidden/>
+          </w:rPr>
+          <w:fldChar w:fldCharType="begin"/>
+        </w:r>
+        <w:r>
+          <w:rPr>
+            <w:noProof/>
+            <w:webHidden/>
+          </w:rPr>
+          <w:instrText xml:space="preserve"> PAGEREF _Toc125825059 \h </w:instrText>
+        </w:r>
+        <w:r>
+          <w:rPr>
+            <w:noProof/>
+            <w:webHidden/>
+          </w:rPr>
+        </w:r>
+        <w:r>
+          <w:rPr>
+            <w:noProof/>
+            <w:webHidden/>
+          </w:rPr>
+          <w:fldChar w:fldCharType="separate"/>
+        </w:r>
+        <w:r>
+          <w:rPr>
+            <w:noProof/>
+            <w:webHidden/>
+          </w:rPr>
+          <w:t>4</w:t>
+        </w:r>
+        <w:r>
+          <w:rPr>
+            <w:noProof/>
+            <w:webHidden/>
+          </w:rPr>
+          <w:fldChar w:fldCharType="end"/>
+        </w:r>
+      </w:hyperlink>
+    </w:p>
+    <w:p>
+      <w:pPr>
+        <w:pStyle w:val="TOC2"/>
+        <w:tabs>
+          <w:tab w:val="left" w:pos="1540"/>
+          <w:tab w:val="right" w:leader="dot" w:pos="9736"/>
+        </w:tabs>
+        <w:rPr>
+          <w:rFonts w:eastAsiaTheme="minorEastAsia"/>
+          <w:noProof/>
+          <w:sz w:val="22"/>
+          <w:lang w:val="en-US" w:eastAsia="ja-JP"/>
+        </w:rPr>
+      </w:pPr>
+      <w:hyperlink w:anchor="_Toc125825060" w:history="1">
+        <w:r>
+          <w:rPr>
+            <w:rStyle w:val="Hyperlink"/>
+            <w:noProof/>
+          </w:rPr>
+          <w:t>2.2</w:t>
+        </w:r>
+        <w:r>
+          <w:rPr>
+            <w:rFonts w:eastAsiaTheme="minorEastAsia"/>
+            <w:noProof/>
+            <w:sz w:val="22"/>
+            <w:lang w:val="en-US" w:eastAsia="ja-JP"/>
+          </w:rPr>
+          <w:tab/>
+        </w:r>
+        <w:r>
+          <w:rPr>
+            <w:rStyle w:val="Hyperlink"/>
+            <w:noProof/>
+          </w:rPr>
+          <w:t>Mapeamento de Relacionamentos</w:t>
+        </w:r>
+        <w:r>
+          <w:rPr>
+            <w:noProof/>
+            <w:webHidden/>
+          </w:rPr>
+          <w:tab/>
+        </w:r>
+        <w:r>
+          <w:rPr>
+            <w:noProof/>
+            <w:webHidden/>
+          </w:rPr>
+          <w:fldChar w:fldCharType="begin"/>
+        </w:r>
+        <w:r>
+          <w:rPr>
+            <w:noProof/>
+            <w:webHidden/>
+          </w:rPr>
+          <w:instrText xml:space="preserve"> PAGEREF _Toc125825060 \h </w:instrText>
+        </w:r>
+        <w:r>
+          <w:rPr>
+            <w:noProof/>
+            <w:webHidden/>
+          </w:rPr>
+        </w:r>
+        <w:r>
+          <w:rPr>
+            <w:noProof/>
+            <w:webHidden/>
+          </w:rPr>
+          <w:fldChar w:fldCharType="separate"/>
+        </w:r>
+        <w:r>
+          <w:rPr>
+            <w:noProof/>
+            <w:webHidden/>
+          </w:rPr>
+          <w:t>4</w:t>
+        </w:r>
+        <w:r>
+          <w:rPr>
+            <w:noProof/>
+            <w:webHidden/>
+          </w:rPr>
+          <w:fldChar w:fldCharType="end"/>
+        </w:r>
+      </w:hyperlink>
+    </w:p>
+    <w:p>
+      <w:pPr>
+        <w:pStyle w:val="TOC2"/>
+        <w:tabs>
+          <w:tab w:val="left" w:pos="1540"/>
+          <w:tab w:val="right" w:leader="dot" w:pos="9736"/>
+        </w:tabs>
+        <w:rPr>
+          <w:rFonts w:eastAsiaTheme="minorEastAsia"/>
+          <w:noProof/>
+          <w:sz w:val="22"/>
+          <w:lang w:val="en-US" w:eastAsia="ja-JP"/>
+        </w:rPr>
+      </w:pPr>
+      <w:hyperlink w:anchor="_Toc125825061" w:history="1">
+        <w:r>
+          <w:rPr>
+            <w:rStyle w:val="Hyperlink"/>
+            <w:noProof/>
+          </w:rPr>
+          <w:t>2.3</w:t>
+        </w:r>
+        <w:r>
+          <w:rPr>
+            <w:rFonts w:eastAsiaTheme="minorEastAsia"/>
+            <w:noProof/>
+            <w:sz w:val="22"/>
+            <w:lang w:val="en-US" w:eastAsia="ja-JP"/>
+          </w:rPr>
+          <w:tab/>
+        </w:r>
+        <w:r>
+          <w:rPr>
+            <w:rStyle w:val="Hyperlink"/>
+            <w:noProof/>
+          </w:rPr>
+          <w:t>Conhecendo o EntityManager</w:t>
+        </w:r>
+        <w:r>
+          <w:rPr>
+            <w:noProof/>
+            <w:webHidden/>
+          </w:rPr>
+          <w:tab/>
+        </w:r>
+        <w:r>
+          <w:rPr>
+            <w:noProof/>
+            <w:webHidden/>
+          </w:rPr>
+          <w:fldChar w:fldCharType="begin"/>
+        </w:r>
+        <w:r>
+          <w:rPr>
+            <w:noProof/>
+            <w:webHidden/>
+          </w:rPr>
+          <w:instrText xml:space="preserve"> PAGEREF _Toc125825061 \h </w:instrText>
+        </w:r>
+        <w:r>
+          <w:rPr>
+            <w:noProof/>
+            <w:webHidden/>
+          </w:rPr>
+        </w:r>
+        <w:r>
+          <w:rPr>
+            <w:noProof/>
+            <w:webHidden/>
+          </w:rPr>
+          <w:fldChar w:fldCharType="separate"/>
+        </w:r>
+        <w:r>
+          <w:rPr>
+            <w:noProof/>
+            <w:webHidden/>
+          </w:rPr>
+          <w:t>4</w:t>
+        </w:r>
+        <w:r>
+          <w:rPr>
+            <w:noProof/>
+            <w:webHidden/>
+          </w:rPr>
+          <w:fldChar w:fldCharType="end"/>
+        </w:r>
+      </w:hyperlink>
+    </w:p>
+    <w:p>
+      <w:pPr>
+        <w:pStyle w:val="TOC2"/>
+        <w:tabs>
+          <w:tab w:val="left" w:pos="1540"/>
+          <w:tab w:val="right" w:leader="dot" w:pos="9736"/>
+        </w:tabs>
+        <w:rPr>
+          <w:rFonts w:eastAsiaTheme="minorEastAsia"/>
+          <w:noProof/>
+          <w:sz w:val="22"/>
+          <w:lang w:val="en-US" w:eastAsia="ja-JP"/>
+        </w:rPr>
+      </w:pPr>
+      <w:hyperlink w:anchor="_Toc125825062" w:history="1">
+        <w:r>
+          <w:rPr>
+            <w:rStyle w:val="Hyperlink"/>
+            <w:noProof/>
+          </w:rPr>
+          <w:t>2.4</w:t>
+        </w:r>
+        <w:r>
+          <w:rPr>
+            <w:rFonts w:eastAsiaTheme="minorEastAsia"/>
+            <w:noProof/>
+            <w:sz w:val="22"/>
+            <w:lang w:val="en-US" w:eastAsia="ja-JP"/>
+          </w:rPr>
+          <w:tab/>
+        </w:r>
+        <w:r>
+          <w:rPr>
+            <w:rStyle w:val="Hyperlink"/>
+            <w:noProof/>
+          </w:rPr>
+          <w:t>Mapeamento Avançado</w:t>
+        </w:r>
+        <w:r>
+          <w:rPr>
+            <w:noProof/>
+            <w:webHidden/>
+          </w:rPr>
+          <w:tab/>
+        </w:r>
+        <w:r>
+          <w:rPr>
+            <w:noProof/>
+            <w:webHidden/>
+          </w:rPr>
+          <w:fldChar w:fldCharType="begin"/>
+        </w:r>
+        <w:r>
+          <w:rPr>
+            <w:noProof/>
+            <w:webHidden/>
+          </w:rPr>
+          <w:instrText xml:space="preserve"> PAGEREF _Toc125825062 \h </w:instrText>
+        </w:r>
+        <w:r>
+          <w:rPr>
+            <w:noProof/>
+            <w:webHidden/>
+          </w:rPr>
+        </w:r>
+        <w:r>
+          <w:rPr>
+            <w:noProof/>
+            <w:webHidden/>
+          </w:rPr>
+          <w:fldChar w:fldCharType="separate"/>
+        </w:r>
+        <w:r>
+          <w:rPr>
+            <w:noProof/>
+            <w:webHidden/>
+          </w:rPr>
+          <w:t>4</w:t>
+        </w:r>
+        <w:r>
+          <w:rPr>
+            <w:noProof/>
+            <w:webHidden/>
+          </w:rPr>
+          <w:fldChar w:fldCharType="end"/>
+        </w:r>
+      </w:hyperlink>
+    </w:p>
+    <w:p>
+      <w:pPr>
+        <w:pStyle w:val="TOC2"/>
+        <w:tabs>
+          <w:tab w:val="left" w:pos="1540"/>
+          <w:tab w:val="right" w:leader="dot" w:pos="9736"/>
+        </w:tabs>
+        <w:rPr>
+          <w:rFonts w:eastAsiaTheme="minorEastAsia"/>
+          <w:noProof/>
+          <w:sz w:val="22"/>
+          <w:lang w:val="en-US" w:eastAsia="ja-JP"/>
+        </w:rPr>
+      </w:pPr>
+      <w:hyperlink w:anchor="_Toc125825063" w:history="1">
+        <w:r>
+          <w:rPr>
+            <w:rStyle w:val="Hyperlink"/>
+            <w:noProof/>
+          </w:rPr>
+          <w:t>2.5</w:t>
+        </w:r>
+        <w:r>
+          <w:rPr>
+            <w:rFonts w:eastAsiaTheme="minorEastAsia"/>
+            <w:noProof/>
+            <w:sz w:val="22"/>
+            <w:lang w:val="en-US" w:eastAsia="ja-JP"/>
+          </w:rPr>
+          <w:tab/>
+        </w:r>
+        <w:r>
+          <w:rPr>
+            <w:rStyle w:val="Hyperlink"/>
+            <w:noProof/>
+          </w:rPr>
+          <w:t>Mapeando entidades para geração do DDL</w:t>
+        </w:r>
+        <w:r>
+          <w:rPr>
+            <w:noProof/>
+            <w:webHidden/>
+          </w:rPr>
+          <w:tab/>
+        </w:r>
+        <w:r>
+          <w:rPr>
+            <w:noProof/>
+            <w:webHidden/>
+          </w:rPr>
+          <w:fldChar w:fldCharType="begin"/>
+        </w:r>
+        <w:r>
+          <w:rPr>
+            <w:noProof/>
+            <w:webHidden/>
+          </w:rPr>
+          <w:instrText xml:space="preserve"> PAGEREF _Toc125825063 \h </w:instrText>
+        </w:r>
+        <w:r>
+          <w:rPr>
+            <w:noProof/>
+            <w:webHidden/>
+          </w:rPr>
+        </w:r>
+        <w:r>
+          <w:rPr>
+            <w:noProof/>
+            <w:webHidden/>
+          </w:rPr>
+          <w:fldChar w:fldCharType="separate"/>
+        </w:r>
+        <w:r>
+          <w:rPr>
+            <w:noProof/>
+            <w:webHidden/>
+          </w:rPr>
+          <w:t>4</w:t>
         </w:r>
         <w:r>
           <w:rPr>
@@ -200,21 +914,25 @@
       <w:pPr>
         <w:pStyle w:val="Heading1"/>
       </w:pPr>
+      <w:bookmarkStart w:id="0" w:name="_Toc125825055"/>
       <w:r>
         <w:lastRenderedPageBreak/>
         <w:t>INTRODUÇÃO</w:t>
       </w:r>
+      <w:bookmarkEnd w:id="0"/>
     </w:p>
     <w:p>
       <w:pPr>
         <w:pStyle w:val="Heading2"/>
       </w:pPr>
+      <w:bookmarkStart w:id="1" w:name="_Toc125825056"/>
       <w:r>
         <w:t>O QUE É MAPEAMENTO OBJETO-</w:t>
       </w:r>
       <w:r>
         <w:t>RELACIONAL (ORM)</w:t>
       </w:r>
+      <w:bookmarkEnd w:id="1"/>
     </w:p>
     <w:p>
       <w:r>
@@ -410,10 +1128,140 @@
     </w:tbl>
     <w:p/>
     <w:p>
+      <w:pPr>
+        <w:pStyle w:val="Heading2"/>
+      </w:pPr>
+      <w:bookmarkStart w:id="2" w:name="_Toc125825057"/>
       <w:r>
-        <w:t>S</w:t>
+        <w:t>Entendendo a diferença entre os métodos persist e merge</w:t>
+      </w:r>
+      <w:bookmarkEnd w:id="2"/>
+    </w:p>
+    <w:p>
+      <w:r>
+        <w:t xml:space="preserve">Uma das diferenças é que o persist serve apenas para inserir dados e o merge serve para inserir e fazer updates dos dados. </w:t>
+      </w:r>
+      <w:r>
+        <w:t>O persist guarda a instância do objeto persistido o que pode ser útil para realizar alterações na instância do objeto. Já com o merge ele faz uma cópia do objeto e guarda a antiga na memória do Entity Manager, não guarda a atual na memória desse modo se você precisar realizar alterações no objeto que acabou de ser inserido ou atualizado você precisa capturar a instância do objeto no tempo do merge.</w:t>
       </w:r>
     </w:p>
+    <w:p/>
+    <w:p>
+      <w:pPr>
+        <w:spacing w:line="360" w:lineRule="auto"/>
+        <w:ind w:firstLine="0"/>
+      </w:pPr>
+      <w:r>
+        <w:br w:type="page"/>
+      </w:r>
+    </w:p>
+    <w:p>
+      <w:pPr>
+        <w:pStyle w:val="Heading1"/>
+      </w:pPr>
+      <w:bookmarkStart w:id="3" w:name="_Toc125825058"/>
+      <w:r>
+        <w:lastRenderedPageBreak/>
+        <w:t>MAPEAMENTO</w:t>
+      </w:r>
+      <w:bookmarkEnd w:id="3"/>
+    </w:p>
+    <w:p>
+      <w:pPr>
+        <w:pStyle w:val="Heading2"/>
+      </w:pPr>
+      <w:bookmarkStart w:id="4" w:name="_Toc125825059"/>
+      <w:r>
+        <w:t>Mapeamento Básico</w:t>
+      </w:r>
+      <w:bookmarkEnd w:id="4"/>
+    </w:p>
+    <w:p>
+      <w:proofErr w:type="spellStart"/>
+      <w:r>
+        <w:t>Lorem</w:t>
+      </w:r>
+      <w:proofErr w:type="spellEnd"/>
+    </w:p>
+    <w:p/>
+    <w:p>
+      <w:pPr>
+        <w:pStyle w:val="Heading2"/>
+      </w:pPr>
+      <w:bookmarkStart w:id="5" w:name="_Toc125825060"/>
+      <w:r>
+        <w:t>Mapeamento de Relacionamentos</w:t>
+      </w:r>
+      <w:bookmarkEnd w:id="5"/>
+    </w:p>
+    <w:p>
+      <w:proofErr w:type="spellStart"/>
+      <w:r>
+        <w:t>Lorem</w:t>
+      </w:r>
+      <w:proofErr w:type="spellEnd"/>
+    </w:p>
+    <w:p/>
+    <w:p>
+      <w:pPr>
+        <w:pStyle w:val="Heading2"/>
+      </w:pPr>
+      <w:bookmarkStart w:id="6" w:name="_Toc125825061"/>
+      <w:r>
+        <w:t xml:space="preserve">Conhecendo o </w:t>
+      </w:r>
+      <w:proofErr w:type="spellStart"/>
+      <w:r>
+        <w:t>EntityManager</w:t>
+      </w:r>
+      <w:bookmarkEnd w:id="6"/>
+      <w:proofErr w:type="spellEnd"/>
+    </w:p>
+    <w:p>
+      <w:proofErr w:type="spellStart"/>
+      <w:r>
+        <w:t>Lorem</w:t>
+      </w:r>
+      <w:proofErr w:type="spellEnd"/>
+    </w:p>
+    <w:p/>
+    <w:p>
+      <w:pPr>
+        <w:pStyle w:val="Heading2"/>
+      </w:pPr>
+      <w:bookmarkStart w:id="7" w:name="_Toc125825062"/>
+      <w:r>
+        <w:t>Mapeamento Avançado</w:t>
+      </w:r>
+      <w:bookmarkEnd w:id="7"/>
+    </w:p>
+    <w:p>
+      <w:proofErr w:type="spellStart"/>
+      <w:r>
+        <w:t>Lorem</w:t>
+      </w:r>
+      <w:proofErr w:type="spellEnd"/>
+    </w:p>
+    <w:p/>
+    <w:p>
+      <w:pPr>
+        <w:pStyle w:val="Heading2"/>
+      </w:pPr>
+      <w:bookmarkStart w:id="8" w:name="_Toc125825063"/>
+      <w:r>
+        <w:t>Mapeando entidades para geração do DDL</w:t>
+      </w:r>
+      <w:bookmarkEnd w:id="8"/>
+    </w:p>
+    <w:p>
+      <w:proofErr w:type="spellStart"/>
+      <w:r>
+        <w:t>Lorem</w:t>
+      </w:r>
+      <w:proofErr w:type="spellEnd"/>
+    </w:p>
+    <w:p/>
+    <w:p/>
     <w:sectPr>
       <w:pgSz w:w="11906" w:h="16838"/>
       <w:pgMar w:top="1440" w:right="1080" w:bottom="1440" w:left="1080" w:header="708" w:footer="708" w:gutter="0"/>

</xml_diff>

<commit_message>
Continue in class 4.7
</commit_message>
<xml_diff>
--- a/Documents/Caderno Especialista JPA.docx
+++ b/Documents/Caderno Especialista JPA.docx
@@ -310,21 +310,7 @@
             <w:rStyle w:val="Hyperlink"/>
             <w:noProof/>
           </w:rPr>
-          <w:t>Entendendo a diferença e</w:t>
-        </w:r>
-        <w:r>
-          <w:rPr>
-            <w:rStyle w:val="Hyperlink"/>
-            <w:noProof/>
-          </w:rPr>
-          <w:t>n</w:t>
-        </w:r>
-        <w:r>
-          <w:rPr>
-            <w:rStyle w:val="Hyperlink"/>
-            <w:noProof/>
-          </w:rPr>
-          <w:t>tre os métodos persist e merge</w:t>
+          <w:t>Entendendo a diferença entre os métodos persist e merge</w:t>
         </w:r>
         <w:r>
           <w:rPr>
@@ -1177,11 +1163,9 @@
       <w:bookmarkEnd w:id="4"/>
     </w:p>
     <w:p>
-      <w:proofErr w:type="spellStart"/>
       <w:r>
         <w:t>Lorem</w:t>
       </w:r>
-      <w:proofErr w:type="spellEnd"/>
     </w:p>
     <w:p/>
     <w:p>
@@ -1195,34 +1179,298 @@
       <w:bookmarkEnd w:id="5"/>
     </w:p>
     <w:p>
-      <w:proofErr w:type="spellStart"/>
+      <w:r>
+        <w:rPr>
+          <w:b/>
+          <w:bCs/>
+        </w:rPr>
+        <w:t>@</w:t>
+      </w:r>
+      <w:r>
+        <w:rPr>
+          <w:b/>
+          <w:bCs/>
+        </w:rPr>
+        <w:t>ManyToOne:</w:t>
+      </w:r>
+      <w:r>
+        <w:t xml:space="preserve"> É quando temos a possibilidade de ter vários registros, de uma tabela qualquer, fazendo referência para um registro especifico que pode ser da mesma tabela ou, como na maioria das vezes, uma tabela diferente.</w:t>
+      </w:r>
+    </w:p>
+    <w:p>
+      <w:pPr>
+        <w:ind w:firstLine="0"/>
+      </w:pPr>
+      <w:r>
+        <w:rPr>
+          <w:noProof/>
+        </w:rPr>
+        <w:drawing>
+          <wp:inline distT="0" distB="0" distL="0" distR="0" wp14:anchorId="54008813" wp14:editId="7FC12639">
+            <wp:extent cx="3600925" cy="1562519"/>
+            <wp:effectExtent l="0" t="0" r="0" b="0"/>
+            <wp:docPr id="1" name="Picture 1"/>
+            <wp:cNvGraphicFramePr>
+              <a:graphicFrameLocks xmlns:a="http://schemas.openxmlformats.org/drawingml/2006/main" noChangeAspect="1"/>
+            </wp:cNvGraphicFramePr>
+            <a:graphic xmlns:a="http://schemas.openxmlformats.org/drawingml/2006/main">
+              <a:graphicData uri="http://schemas.openxmlformats.org/drawingml/2006/picture">
+                <pic:pic xmlns:pic="http://schemas.openxmlformats.org/drawingml/2006/picture">
+                  <pic:nvPicPr>
+                    <pic:cNvPr id="1" name="Picture 1"/>
+                    <pic:cNvPicPr/>
+                  </pic:nvPicPr>
+                  <pic:blipFill>
+                    <a:blip r:embed="rId8" cstate="print">
+                      <a:extLst>
+                        <a:ext uri="{28A0092B-C50C-407E-A947-70E740481C1C}">
+                          <a14:useLocalDpi xmlns:a14="http://schemas.microsoft.com/office/drawing/2010/main" val="0"/>
+                        </a:ext>
+                      </a:extLst>
+                    </a:blip>
+                    <a:stretch>
+                      <a:fillRect/>
+                    </a:stretch>
+                  </pic:blipFill>
+                  <pic:spPr>
+                    <a:xfrm>
+                      <a:off x="0" y="0"/>
+                      <a:ext cx="3621105" cy="1571275"/>
+                    </a:xfrm>
+                    <a:prstGeom prst="rect">
+                      <a:avLst/>
+                    </a:prstGeom>
+                  </pic:spPr>
+                </pic:pic>
+              </a:graphicData>
+            </a:graphic>
+          </wp:inline>
+        </w:drawing>
+      </w:r>
+    </w:p>
+    <w:p/>
+    <w:p>
+      <w:r>
+        <w:rPr>
+          <w:b/>
+          <w:bCs/>
+        </w:rPr>
+        <w:t>@OneToMany:</w:t>
+      </w:r>
+      <w:r>
+        <w:t xml:space="preserve"> É quando temos a possibilidade de um registro especifico ser referenciado por vários outros. Basicamente, o contrário do que foi descrito para @ManyToOne. Só que agora estamos falando de coleções.</w:t>
+      </w:r>
+    </w:p>
+    <w:p>
+      <w:pPr>
+        <w:ind w:firstLine="0"/>
+      </w:pPr>
+      <w:r>
+        <w:rPr>
+          <w:noProof/>
+        </w:rPr>
+        <w:drawing>
+          <wp:inline distT="0" distB="0" distL="0" distR="0" wp14:anchorId="52F44D0D" wp14:editId="2A838D22">
+            <wp:extent cx="3665748" cy="1587639"/>
+            <wp:effectExtent l="0" t="0" r="0" b="0"/>
+            <wp:docPr id="2" name="Picture 2"/>
+            <wp:cNvGraphicFramePr>
+              <a:graphicFrameLocks xmlns:a="http://schemas.openxmlformats.org/drawingml/2006/main" noChangeAspect="1"/>
+            </wp:cNvGraphicFramePr>
+            <a:graphic xmlns:a="http://schemas.openxmlformats.org/drawingml/2006/main">
+              <a:graphicData uri="http://schemas.openxmlformats.org/drawingml/2006/picture">
+                <pic:pic xmlns:pic="http://schemas.openxmlformats.org/drawingml/2006/picture">
+                  <pic:nvPicPr>
+                    <pic:cNvPr id="2" name="Picture 2"/>
+                    <pic:cNvPicPr/>
+                  </pic:nvPicPr>
+                  <pic:blipFill>
+                    <a:blip r:embed="rId9" cstate="print">
+                      <a:extLst>
+                        <a:ext uri="{28A0092B-C50C-407E-A947-70E740481C1C}">
+                          <a14:useLocalDpi xmlns:a14="http://schemas.microsoft.com/office/drawing/2010/main" val="0"/>
+                        </a:ext>
+                      </a:extLst>
+                    </a:blip>
+                    <a:stretch>
+                      <a:fillRect/>
+                    </a:stretch>
+                  </pic:blipFill>
+                  <pic:spPr>
+                    <a:xfrm>
+                      <a:off x="0" y="0"/>
+                      <a:ext cx="3705137" cy="1604698"/>
+                    </a:xfrm>
+                    <a:prstGeom prst="rect">
+                      <a:avLst/>
+                    </a:prstGeom>
+                  </pic:spPr>
+                </pic:pic>
+              </a:graphicData>
+            </a:graphic>
+          </wp:inline>
+        </w:drawing>
+      </w:r>
+    </w:p>
+    <w:p/>
+    <w:p>
+      <w:r>
+        <w:rPr>
+          <w:b/>
+          <w:bCs/>
+        </w:rPr>
+        <w:t>@OneToOne:</w:t>
+      </w:r>
+      <w:r>
+        <w:t xml:space="preserve"> É quando uma tabela restringe seus registros a não fazerem referências repetidas. Uma mesma referência não pode ser feita duas vezes.</w:t>
+      </w:r>
+    </w:p>
+    <w:p>
+      <w:pPr>
+        <w:ind w:firstLine="0"/>
+      </w:pPr>
+      <w:r>
+        <w:rPr>
+          <w:noProof/>
+        </w:rPr>
+        <w:drawing>
+          <wp:inline distT="0" distB="0" distL="0" distR="0" wp14:anchorId="694F549C" wp14:editId="49B3427D">
+            <wp:extent cx="3707842" cy="1535106"/>
+            <wp:effectExtent l="0" t="0" r="6985" b="8255"/>
+            <wp:docPr id="3" name="Picture 3"/>
+            <wp:cNvGraphicFramePr>
+              <a:graphicFrameLocks xmlns:a="http://schemas.openxmlformats.org/drawingml/2006/main" noChangeAspect="1"/>
+            </wp:cNvGraphicFramePr>
+            <a:graphic xmlns:a="http://schemas.openxmlformats.org/drawingml/2006/main">
+              <a:graphicData uri="http://schemas.openxmlformats.org/drawingml/2006/picture">
+                <pic:pic xmlns:pic="http://schemas.openxmlformats.org/drawingml/2006/picture">
+                  <pic:nvPicPr>
+                    <pic:cNvPr id="3" name="Picture 3"/>
+                    <pic:cNvPicPr/>
+                  </pic:nvPicPr>
+                  <pic:blipFill>
+                    <a:blip r:embed="rId10" cstate="print">
+                      <a:extLst>
+                        <a:ext uri="{28A0092B-C50C-407E-A947-70E740481C1C}">
+                          <a14:useLocalDpi xmlns:a14="http://schemas.microsoft.com/office/drawing/2010/main" val="0"/>
+                        </a:ext>
+                      </a:extLst>
+                    </a:blip>
+                    <a:stretch>
+                      <a:fillRect/>
+                    </a:stretch>
+                  </pic:blipFill>
+                  <pic:spPr>
+                    <a:xfrm>
+                      <a:off x="0" y="0"/>
+                      <a:ext cx="3757727" cy="1555759"/>
+                    </a:xfrm>
+                    <a:prstGeom prst="rect">
+                      <a:avLst/>
+                    </a:prstGeom>
+                  </pic:spPr>
+                </pic:pic>
+              </a:graphicData>
+            </a:graphic>
+          </wp:inline>
+        </w:drawing>
+      </w:r>
+    </w:p>
+    <w:p/>
+    <w:p/>
+    <w:p>
+      <w:r>
+        <w:rPr>
+          <w:b/>
+          <w:bCs/>
+        </w:rPr>
+        <w:lastRenderedPageBreak/>
+        <w:t>@ManyToMany:</w:t>
+      </w:r>
+      <w:r>
+        <w:t xml:space="preserve"> É quando temos a possibilidade de ter um registo referenciando vários outros, ao mesmo tempo que pode ser referenciado várias vezes. Como estamos falando de múltiplas referências de e para um mesmo registro, lidamos também com coleções.</w:t>
+      </w:r>
+    </w:p>
+    <w:p>
+      <w:pPr>
+        <w:ind w:firstLine="0"/>
+      </w:pPr>
+      <w:r>
+        <w:rPr>
+          <w:noProof/>
+        </w:rPr>
+        <w:drawing>
+          <wp:inline distT="0" distB="0" distL="0" distR="0" wp14:anchorId="06B4C975" wp14:editId="2E803F23">
+            <wp:extent cx="4112308" cy="2054888"/>
+            <wp:effectExtent l="0" t="0" r="2540" b="2540"/>
+            <wp:docPr id="4" name="Picture 4"/>
+            <wp:cNvGraphicFramePr>
+              <a:graphicFrameLocks xmlns:a="http://schemas.openxmlformats.org/drawingml/2006/main" noChangeAspect="1"/>
+            </wp:cNvGraphicFramePr>
+            <a:graphic xmlns:a="http://schemas.openxmlformats.org/drawingml/2006/main">
+              <a:graphicData uri="http://schemas.openxmlformats.org/drawingml/2006/picture">
+                <pic:pic xmlns:pic="http://schemas.openxmlformats.org/drawingml/2006/picture">
+                  <pic:nvPicPr>
+                    <pic:cNvPr id="4" name="Picture 4"/>
+                    <pic:cNvPicPr/>
+                  </pic:nvPicPr>
+                  <pic:blipFill>
+                    <a:blip r:embed="rId11" cstate="print">
+                      <a:extLst>
+                        <a:ext uri="{28A0092B-C50C-407E-A947-70E740481C1C}">
+                          <a14:useLocalDpi xmlns:a14="http://schemas.microsoft.com/office/drawing/2010/main" val="0"/>
+                        </a:ext>
+                      </a:extLst>
+                    </a:blip>
+                    <a:stretch>
+                      <a:fillRect/>
+                    </a:stretch>
+                  </pic:blipFill>
+                  <pic:spPr>
+                    <a:xfrm>
+                      <a:off x="0" y="0"/>
+                      <a:ext cx="4118782" cy="2058123"/>
+                    </a:xfrm>
+                    <a:prstGeom prst="rect">
+                      <a:avLst/>
+                    </a:prstGeom>
+                  </pic:spPr>
+                </pic:pic>
+              </a:graphicData>
+            </a:graphic>
+          </wp:inline>
+        </w:drawing>
+      </w:r>
+    </w:p>
+    <w:p/>
+    <w:p>
+      <w:pPr>
+        <w:pStyle w:val="Heading3"/>
+      </w:pPr>
+      <w:r>
+        <w:t>Necessidade de mapear a volta em relacionamentos @ManyToOne, @OneToMany</w:t>
+      </w:r>
+    </w:p>
+    <w:p>
+      <w:r>
+        <w:t>Você não precisa mapear a volta quando criar relacionamentos @ManyToOne, apenas analise se você precisa da volta, e caso você queira utilizar a volta você vai na outra classe e mapeia o atributo com o @OneToMany(mappedBy = “own_class”) e o atributo do mapeamento sempre vai ter que ser uma collection, porque é ”UM” para “MUITOS”.</w:t>
+      </w:r>
+    </w:p>
+    <w:p/>
+    <w:p>
+      <w:pPr>
+        <w:pStyle w:val="Heading2"/>
+      </w:pPr>
+      <w:bookmarkStart w:id="6" w:name="_Toc125825061"/>
+      <w:r>
+        <w:t>Conhecendo o EntityManager</w:t>
+      </w:r>
+      <w:bookmarkEnd w:id="6"/>
+    </w:p>
+    <w:p>
       <w:r>
         <w:t>Lorem</w:t>
       </w:r>
-      <w:proofErr w:type="spellEnd"/>
-    </w:p>
-    <w:p/>
-    <w:p>
-      <w:pPr>
-        <w:pStyle w:val="Heading2"/>
-      </w:pPr>
-      <w:bookmarkStart w:id="6" w:name="_Toc125825061"/>
-      <w:r>
-        <w:t xml:space="preserve">Conhecendo o </w:t>
-      </w:r>
-      <w:proofErr w:type="spellStart"/>
-      <w:r>
-        <w:t>EntityManager</w:t>
-      </w:r>
-      <w:bookmarkEnd w:id="6"/>
-      <w:proofErr w:type="spellEnd"/>
-    </w:p>
-    <w:p>
-      <w:proofErr w:type="spellStart"/>
-      <w:r>
-        <w:t>Lorem</w:t>
-      </w:r>
-      <w:proofErr w:type="spellEnd"/>
     </w:p>
     <w:p/>
     <w:p>
@@ -1236,11 +1484,9 @@
       <w:bookmarkEnd w:id="7"/>
     </w:p>
     <w:p>
-      <w:proofErr w:type="spellStart"/>
       <w:r>
         <w:t>Lorem</w:t>
       </w:r>
-      <w:proofErr w:type="spellEnd"/>
     </w:p>
     <w:p/>
     <w:p>
@@ -1254,11 +1500,9 @@
       <w:bookmarkEnd w:id="8"/>
     </w:p>
     <w:p>
-      <w:proofErr w:type="spellStart"/>
       <w:r>
         <w:t>Lorem</w:t>
       </w:r>
-      <w:proofErr w:type="spellEnd"/>
     </w:p>
     <w:p/>
     <w:p/>

</xml_diff>

<commit_message>
Continue in class 4.9
</commit_message>
<xml_diff>
--- a/Documents/Caderno Especialista JPA.docx
+++ b/Documents/Caderno Especialista JPA.docx
@@ -112,7 +112,7 @@
       <w:r>
         <w:fldChar w:fldCharType="separate"/>
       </w:r>
-      <w:hyperlink w:anchor="_Toc125825055" w:history="1">
+      <w:hyperlink w:anchor="_Toc126424049" w:history="1">
         <w:r>
           <w:rPr>
             <w:rStyle w:val="Hyperlink"/>
@@ -155,7 +155,7 @@
             <w:noProof/>
             <w:webHidden/>
           </w:rPr>
-          <w:instrText xml:space="preserve"> PAGEREF _Toc125825055 \h </w:instrText>
+          <w:instrText xml:space="preserve"> PAGEREF _Toc126424049 \h </w:instrText>
         </w:r>
         <w:r>
           <w:rPr>
@@ -200,7 +200,7 @@
           <w:lang w:val="en-US" w:eastAsia="ja-JP"/>
         </w:rPr>
       </w:pPr>
-      <w:hyperlink w:anchor="_Toc125825056" w:history="1">
+      <w:hyperlink w:anchor="_Toc126424050" w:history="1">
         <w:r>
           <w:rPr>
             <w:rStyle w:val="Hyperlink"/>
@@ -243,7 +243,7 @@
             <w:noProof/>
             <w:webHidden/>
           </w:rPr>
-          <w:instrText xml:space="preserve"> PAGEREF _Toc125825056 \h </w:instrText>
+          <w:instrText xml:space="preserve"> PAGEREF _Toc126424050 \h </w:instrText>
         </w:r>
         <w:r>
           <w:rPr>
@@ -288,7 +288,7 @@
           <w:lang w:val="en-US" w:eastAsia="ja-JP"/>
         </w:rPr>
       </w:pPr>
-      <w:hyperlink w:anchor="_Toc125825057" w:history="1">
+      <w:hyperlink w:anchor="_Toc126424051" w:history="1">
         <w:r>
           <w:rPr>
             <w:rStyle w:val="Hyperlink"/>
@@ -331,7 +331,7 @@
             <w:noProof/>
             <w:webHidden/>
           </w:rPr>
-          <w:instrText xml:space="preserve"> PAGEREF _Toc125825057 \h </w:instrText>
+          <w:instrText xml:space="preserve"> PAGEREF _Toc126424051 \h </w:instrText>
         </w:r>
         <w:r>
           <w:rPr>
@@ -372,7 +372,7 @@
           <w:lang w:val="en-US" w:eastAsia="ja-JP"/>
         </w:rPr>
       </w:pPr>
-      <w:hyperlink w:anchor="_Toc125825058" w:history="1">
+      <w:hyperlink w:anchor="_Toc126424052" w:history="1">
         <w:r>
           <w:rPr>
             <w:rStyle w:val="Hyperlink"/>
@@ -415,7 +415,7 @@
             <w:noProof/>
             <w:webHidden/>
           </w:rPr>
-          <w:instrText xml:space="preserve"> PAGEREF _Toc125825058 \h </w:instrText>
+          <w:instrText xml:space="preserve"> PAGEREF _Toc126424052 \h </w:instrText>
         </w:r>
         <w:r>
           <w:rPr>
@@ -460,7 +460,7 @@
           <w:lang w:val="en-US" w:eastAsia="ja-JP"/>
         </w:rPr>
       </w:pPr>
-      <w:hyperlink w:anchor="_Toc125825059" w:history="1">
+      <w:hyperlink w:anchor="_Toc126424053" w:history="1">
         <w:r>
           <w:rPr>
             <w:rStyle w:val="Hyperlink"/>
@@ -503,7 +503,7 @@
             <w:noProof/>
             <w:webHidden/>
           </w:rPr>
-          <w:instrText xml:space="preserve"> PAGEREF _Toc125825059 \h </w:instrText>
+          <w:instrText xml:space="preserve"> PAGEREF _Toc126424053 \h </w:instrText>
         </w:r>
         <w:r>
           <w:rPr>
@@ -548,7 +548,7 @@
           <w:lang w:val="en-US" w:eastAsia="ja-JP"/>
         </w:rPr>
       </w:pPr>
-      <w:hyperlink w:anchor="_Toc125825060" w:history="1">
+      <w:hyperlink w:anchor="_Toc126424054" w:history="1">
         <w:r>
           <w:rPr>
             <w:rStyle w:val="Hyperlink"/>
@@ -591,7 +591,7 @@
             <w:noProof/>
             <w:webHidden/>
           </w:rPr>
-          <w:instrText xml:space="preserve"> PAGEREF _Toc125825060 \h </w:instrText>
+          <w:instrText xml:space="preserve"> PAGEREF _Toc126424054 \h </w:instrText>
         </w:r>
         <w:r>
           <w:rPr>
@@ -612,6 +612,94 @@
             <w:webHidden/>
           </w:rPr>
           <w:t>4</w:t>
+        </w:r>
+        <w:r>
+          <w:rPr>
+            <w:noProof/>
+            <w:webHidden/>
+          </w:rPr>
+          <w:fldChar w:fldCharType="end"/>
+        </w:r>
+      </w:hyperlink>
+    </w:p>
+    <w:p>
+      <w:pPr>
+        <w:pStyle w:val="TOC3"/>
+        <w:tabs>
+          <w:tab w:val="left" w:pos="1895"/>
+          <w:tab w:val="right" w:leader="dot" w:pos="9736"/>
+        </w:tabs>
+        <w:rPr>
+          <w:rFonts w:eastAsiaTheme="minorEastAsia"/>
+          <w:noProof/>
+          <w:sz w:val="22"/>
+          <w:lang w:val="en-US" w:eastAsia="ja-JP"/>
+        </w:rPr>
+      </w:pPr>
+      <w:hyperlink w:anchor="_Toc126424055" w:history="1">
+        <w:r>
+          <w:rPr>
+            <w:rStyle w:val="Hyperlink"/>
+            <w:noProof/>
+          </w:rPr>
+          <w:t>2.2.1</w:t>
+        </w:r>
+        <w:r>
+          <w:rPr>
+            <w:rFonts w:eastAsiaTheme="minorEastAsia"/>
+            <w:noProof/>
+            <w:sz w:val="22"/>
+            <w:lang w:val="en-US" w:eastAsia="ja-JP"/>
+          </w:rPr>
+          <w:tab/>
+        </w:r>
+        <w:r>
+          <w:rPr>
+            <w:rStyle w:val="Hyperlink"/>
+            <w:noProof/>
+          </w:rPr>
+          <w:t>Necessidade de mapear a volta em relacionamentos @ManyToOne, @OneToMany</w:t>
+        </w:r>
+        <w:r>
+          <w:rPr>
+            <w:noProof/>
+            <w:webHidden/>
+          </w:rPr>
+          <w:tab/>
+        </w:r>
+        <w:r>
+          <w:rPr>
+            <w:noProof/>
+            <w:webHidden/>
+          </w:rPr>
+          <w:fldChar w:fldCharType="begin"/>
+        </w:r>
+        <w:r>
+          <w:rPr>
+            <w:noProof/>
+            <w:webHidden/>
+          </w:rPr>
+          <w:instrText xml:space="preserve"> PAGEREF _Toc126424055 \h </w:instrText>
+        </w:r>
+        <w:r>
+          <w:rPr>
+            <w:noProof/>
+            <w:webHidden/>
+          </w:rPr>
+        </w:r>
+        <w:r>
+          <w:rPr>
+            <w:noProof/>
+            <w:webHidden/>
+          </w:rPr>
+          <w:fldChar w:fldCharType="separate"/>
+        </w:r>
+        <w:r>
+          <w:rPr>
+            <w:noProof/>
+            <w:webHidden/>
+          </w:rPr>
+          <w:t>5</w:t>
         </w:r>
         <w:r>
           <w:rPr>
@@ -636,7 +724,7 @@
           <w:lang w:val="en-US" w:eastAsia="ja-JP"/>
         </w:rPr>
       </w:pPr>
-      <w:hyperlink w:anchor="_Toc125825061" w:history="1">
+      <w:hyperlink w:anchor="_Toc126424056" w:history="1">
         <w:r>
           <w:rPr>
             <w:rStyle w:val="Hyperlink"/>
@@ -679,7 +767,7 @@
             <w:noProof/>
             <w:webHidden/>
           </w:rPr>
-          <w:instrText xml:space="preserve"> PAGEREF _Toc125825061 \h </w:instrText>
+          <w:instrText xml:space="preserve"> PAGEREF _Toc126424056 \h </w:instrText>
         </w:r>
         <w:r>
           <w:rPr>
@@ -699,7 +787,7 @@
             <w:noProof/>
             <w:webHidden/>
           </w:rPr>
-          <w:t>4</w:t>
+          <w:t>5</w:t>
         </w:r>
         <w:r>
           <w:rPr>
@@ -724,7 +812,7 @@
           <w:lang w:val="en-US" w:eastAsia="ja-JP"/>
         </w:rPr>
       </w:pPr>
-      <w:hyperlink w:anchor="_Toc125825062" w:history="1">
+      <w:hyperlink w:anchor="_Toc126424057" w:history="1">
         <w:r>
           <w:rPr>
             <w:rStyle w:val="Hyperlink"/>
@@ -767,7 +855,7 @@
             <w:noProof/>
             <w:webHidden/>
           </w:rPr>
-          <w:instrText xml:space="preserve"> PAGEREF _Toc125825062 \h </w:instrText>
+          <w:instrText xml:space="preserve"> PAGEREF _Toc126424057 \h </w:instrText>
         </w:r>
         <w:r>
           <w:rPr>
@@ -787,7 +875,7 @@
             <w:noProof/>
             <w:webHidden/>
           </w:rPr>
-          <w:t>4</w:t>
+          <w:t>5</w:t>
         </w:r>
         <w:r>
           <w:rPr>
@@ -812,7 +900,7 @@
           <w:lang w:val="en-US" w:eastAsia="ja-JP"/>
         </w:rPr>
       </w:pPr>
-      <w:hyperlink w:anchor="_Toc125825063" w:history="1">
+      <w:hyperlink w:anchor="_Toc126424058" w:history="1">
         <w:r>
           <w:rPr>
             <w:rStyle w:val="Hyperlink"/>
@@ -834,7 +922,21 @@
             <w:rStyle w:val="Hyperlink"/>
             <w:noProof/>
           </w:rPr>
-          <w:t>Mapeando entidades para geração do DDL</w:t>
+          <w:t>Mapeando enti</w:t>
+        </w:r>
+        <w:r>
+          <w:rPr>
+            <w:rStyle w:val="Hyperlink"/>
+            <w:noProof/>
+          </w:rPr>
+          <w:t>d</w:t>
+        </w:r>
+        <w:r>
+          <w:rPr>
+            <w:rStyle w:val="Hyperlink"/>
+            <w:noProof/>
+          </w:rPr>
+          <w:t>ades para geração do DDL</w:t>
         </w:r>
         <w:r>
           <w:rPr>
@@ -855,7 +957,7 @@
             <w:noProof/>
             <w:webHidden/>
           </w:rPr>
-          <w:instrText xml:space="preserve"> PAGEREF _Toc125825063 \h </w:instrText>
+          <w:instrText xml:space="preserve"> PAGEREF _Toc126424058 \h </w:instrText>
         </w:r>
         <w:r>
           <w:rPr>
@@ -875,7 +977,7 @@
             <w:noProof/>
             <w:webHidden/>
           </w:rPr>
-          <w:t>4</w:t>
+          <w:t>5</w:t>
         </w:r>
         <w:r>
           <w:rPr>
@@ -900,7 +1002,7 @@
       <w:pPr>
         <w:pStyle w:val="Heading1"/>
       </w:pPr>
-      <w:bookmarkStart w:id="0" w:name="_Toc125825055"/>
+      <w:bookmarkStart w:id="0" w:name="_Toc126424049"/>
       <w:r>
         <w:lastRenderedPageBreak/>
         <w:t>INTRODUÇÃO</w:t>
@@ -911,7 +1013,7 @@
       <w:pPr>
         <w:pStyle w:val="Heading2"/>
       </w:pPr>
-      <w:bookmarkStart w:id="1" w:name="_Toc125825056"/>
+      <w:bookmarkStart w:id="1" w:name="_Toc126424050"/>
       <w:r>
         <w:t>O QUE É MAPEAMENTO OBJETO-</w:t>
       </w:r>
@@ -1117,7 +1219,7 @@
       <w:pPr>
         <w:pStyle w:val="Heading2"/>
       </w:pPr>
-      <w:bookmarkStart w:id="2" w:name="_Toc125825057"/>
+      <w:bookmarkStart w:id="2" w:name="_Toc126424051"/>
       <w:r>
         <w:t>Entendendo a diferença entre os métodos persist e merge</w:t>
       </w:r>
@@ -1145,7 +1247,7 @@
       <w:pPr>
         <w:pStyle w:val="Heading1"/>
       </w:pPr>
-      <w:bookmarkStart w:id="3" w:name="_Toc125825058"/>
+      <w:bookmarkStart w:id="3" w:name="_Toc126424052"/>
       <w:r>
         <w:lastRenderedPageBreak/>
         <w:t>MAPEAMENTO</w:t>
@@ -1156,7 +1258,7 @@
       <w:pPr>
         <w:pStyle w:val="Heading2"/>
       </w:pPr>
-      <w:bookmarkStart w:id="4" w:name="_Toc125825059"/>
+      <w:bookmarkStart w:id="4" w:name="_Toc126424053"/>
       <w:r>
         <w:t>Mapeamento Básico</w:t>
       </w:r>
@@ -1172,7 +1274,7 @@
       <w:pPr>
         <w:pStyle w:val="Heading2"/>
       </w:pPr>
-      <w:bookmarkStart w:id="5" w:name="_Toc125825060"/>
+      <w:bookmarkStart w:id="5" w:name="_Toc126424054"/>
       <w:r>
         <w:t>Mapeamento de Relacionamentos</w:t>
       </w:r>
@@ -1447,9 +1549,11 @@
       <w:pPr>
         <w:pStyle w:val="Heading3"/>
       </w:pPr>
+      <w:bookmarkStart w:id="6" w:name="_Toc126424055"/>
       <w:r>
         <w:t>Necessidade de mapear a volta em relacionamentos @ManyToOne, @OneToMany</w:t>
       </w:r>
+      <w:bookmarkEnd w:id="6"/>
     </w:p>
     <w:p>
       <w:r>
@@ -1459,13 +1563,30 @@
     <w:p/>
     <w:p>
       <w:pPr>
+        <w:pStyle w:val="Heading3"/>
+      </w:pPr>
+      <w:r>
+        <w:t>Remoção e entidade já referenciadas</w:t>
+      </w:r>
+    </w:p>
+    <w:p>
+      <w:r>
+        <w:t>Quando uma entidade possui relacionamentos com outras entidades, mapeamentos, e você vai tentar remover essa entidade vai ocorrer exceções de foreign key, para resolver esse problema é necessário utilizar operações em cascata.</w:t>
+      </w:r>
+      <w:r>
+        <w:t xml:space="preserve"> Ou outra forma é remover cada dependência do relacionamento antes de remover a entidade.</w:t>
+      </w:r>
+    </w:p>
+    <w:p/>
+    <w:p>
+      <w:pPr>
         <w:pStyle w:val="Heading2"/>
       </w:pPr>
-      <w:bookmarkStart w:id="6" w:name="_Toc125825061"/>
+      <w:bookmarkStart w:id="7" w:name="_Toc126424056"/>
       <w:r>
         <w:t>Conhecendo o EntityManager</w:t>
       </w:r>
-      <w:bookmarkEnd w:id="6"/>
+      <w:bookmarkEnd w:id="7"/>
     </w:p>
     <w:p>
       <w:r>
@@ -1477,11 +1598,11 @@
       <w:pPr>
         <w:pStyle w:val="Heading2"/>
       </w:pPr>
-      <w:bookmarkStart w:id="7" w:name="_Toc125825062"/>
+      <w:bookmarkStart w:id="8" w:name="_Toc126424057"/>
       <w:r>
         <w:t>Mapeamento Avançado</w:t>
       </w:r>
-      <w:bookmarkEnd w:id="7"/>
+      <w:bookmarkEnd w:id="8"/>
     </w:p>
     <w:p>
       <w:r>
@@ -1493,11 +1614,11 @@
       <w:pPr>
         <w:pStyle w:val="Heading2"/>
       </w:pPr>
-      <w:bookmarkStart w:id="8" w:name="_Toc125825063"/>
+      <w:bookmarkStart w:id="9" w:name="_Toc126424058"/>
       <w:r>
         <w:t>Mapeando entidades para geração do DDL</w:t>
       </w:r>
-      <w:bookmarkEnd w:id="8"/>
+      <w:bookmarkEnd w:id="9"/>
     </w:p>
     <w:p>
       <w:r>

</xml_diff>

<commit_message>
Continue in class 5.1
</commit_message>
<xml_diff>
--- a/Documents/Caderno Especialista JPA.docx
+++ b/Documents/Caderno Especialista JPA.docx
@@ -922,21 +922,7 @@
             <w:rStyle w:val="Hyperlink"/>
             <w:noProof/>
           </w:rPr>
-          <w:t>Mapeando enti</w:t>
-        </w:r>
-        <w:r>
-          <w:rPr>
-            <w:rStyle w:val="Hyperlink"/>
-            <w:noProof/>
-          </w:rPr>
-          <w:t>d</w:t>
-        </w:r>
-        <w:r>
-          <w:rPr>
-            <w:rStyle w:val="Hyperlink"/>
-            <w:noProof/>
-          </w:rPr>
-          <w:t>ades para geração do DDL</w:t>
+          <w:t>Mapeando entidades para geração do DDL</w:t>
         </w:r>
         <w:r>
           <w:rPr>
@@ -1221,16 +1207,40 @@
       </w:pPr>
       <w:bookmarkStart w:id="2" w:name="_Toc126424051"/>
       <w:r>
-        <w:t>Entendendo a diferença entre os métodos persist e merge</w:t>
+        <w:t xml:space="preserve">Entendendo a diferença entre os métodos </w:t>
+      </w:r>
+      <w:proofErr w:type="spellStart"/>
+      <w:r>
+        <w:t>persist</w:t>
+      </w:r>
+      <w:proofErr w:type="spellEnd"/>
+      <w:r>
+        <w:t xml:space="preserve"> e merge</w:t>
       </w:r>
       <w:bookmarkEnd w:id="2"/>
     </w:p>
     <w:p>
       <w:r>
-        <w:t xml:space="preserve">Uma das diferenças é que o persist serve apenas para inserir dados e o merge serve para inserir e fazer updates dos dados. </w:t>
-      </w:r>
-      <w:r>
-        <w:t>O persist guarda a instância do objeto persistido o que pode ser útil para realizar alterações na instância do objeto. Já com o merge ele faz uma cópia do objeto e guarda a antiga na memória do Entity Manager, não guarda a atual na memória desse modo se você precisar realizar alterações no objeto que acabou de ser inserido ou atualizado você precisa capturar a instância do objeto no tempo do merge.</w:t>
+        <w:t xml:space="preserve">Uma das diferenças é que o </w:t>
+      </w:r>
+      <w:proofErr w:type="spellStart"/>
+      <w:r>
+        <w:t>persist</w:t>
+      </w:r>
+      <w:proofErr w:type="spellEnd"/>
+      <w:r>
+        <w:t xml:space="preserve"> serve apenas para inserir dados e o merge serve para inserir e fazer updates dos dados. </w:t>
+      </w:r>
+      <w:r>
+        <w:t xml:space="preserve">O </w:t>
+      </w:r>
+      <w:proofErr w:type="spellStart"/>
+      <w:r>
+        <w:t>persist</w:t>
+      </w:r>
+      <w:proofErr w:type="spellEnd"/>
+      <w:r>
+        <w:t xml:space="preserve"> guarda a instância do objeto persistido o que pode ser útil para realizar alterações na instância do objeto. Já com o merge ele faz uma cópia do objeto e guarda a antiga na memória do Entity Manager, não guarda a atual na memória desse modo se você precisar realizar alterações no objeto que acabou de ser inserido ou atualizado você precisa capturar a instância do objeto no tempo do merge.</w:t>
       </w:r>
     </w:p>
     <w:p/>
@@ -1265,9 +1275,11 @@
       <w:bookmarkEnd w:id="4"/>
     </w:p>
     <w:p>
+      <w:proofErr w:type="spellStart"/>
       <w:r>
         <w:t>Lorem</w:t>
       </w:r>
+      <w:proofErr w:type="spellEnd"/>
     </w:p>
     <w:p/>
     <w:p>
@@ -1557,7 +1569,23 @@
     </w:p>
     <w:p>
       <w:r>
-        <w:t>Você não precisa mapear a volta quando criar relacionamentos @ManyToOne, apenas analise se você precisa da volta, e caso você queira utilizar a volta você vai na outra classe e mapeia o atributo com o @OneToMany(mappedBy = “own_class”) e o atributo do mapeamento sempre vai ter que ser uma collection, porque é ”UM” para “MUITOS”.</w:t>
+        <w:t>Você não precisa mapear a volta quando criar relacionamentos @ManyToOne, apenas analise se você precisa da volta, e caso você queira utilizar a volta você vai na outra classe e mapeia o atributo com o @OneToMany(mappedBy = “</w:t>
+      </w:r>
+      <w:proofErr w:type="spellStart"/>
+      <w:r>
+        <w:t>own_class</w:t>
+      </w:r>
+      <w:proofErr w:type="spellEnd"/>
+      <w:r>
+        <w:t xml:space="preserve">”) e o atributo do mapeamento sempre vai ter que ser uma </w:t>
+      </w:r>
+      <w:proofErr w:type="spellStart"/>
+      <w:r>
+        <w:t>collection</w:t>
+      </w:r>
+      <w:proofErr w:type="spellEnd"/>
+      <w:r>
+        <w:t>, porque é ”UM” para “MUITOS”.</w:t>
       </w:r>
     </w:p>
     <w:p/>
@@ -1571,7 +1599,23 @@
     </w:p>
     <w:p>
       <w:r>
-        <w:t>Quando uma entidade possui relacionamentos com outras entidades, mapeamentos, e você vai tentar remover essa entidade vai ocorrer exceções de foreign key, para resolver esse problema é necessário utilizar operações em cascata.</w:t>
+        <w:t xml:space="preserve">Quando uma entidade possui relacionamentos com outras entidades, mapeamentos, e você vai tentar remover essa entidade vai ocorrer exceções de </w:t>
+      </w:r>
+      <w:proofErr w:type="spellStart"/>
+      <w:r>
+        <w:t>foreign</w:t>
+      </w:r>
+      <w:proofErr w:type="spellEnd"/>
+      <w:r>
+        <w:t xml:space="preserve"> </w:t>
+      </w:r>
+      <w:proofErr w:type="spellStart"/>
+      <w:r>
+        <w:t>key</w:t>
+      </w:r>
+      <w:proofErr w:type="spellEnd"/>
+      <w:r>
+        <w:t>, para resolver esse problema é necessário utilizar operações em cascata.</w:t>
       </w:r>
       <w:r>
         <w:t xml:space="preserve"> Ou outra forma é remover cada dependência do relacionamento antes de remover a entidade.</w:t>
@@ -1580,50 +1624,369 @@
     <w:p/>
     <w:p>
       <w:pPr>
+        <w:pStyle w:val="Heading3"/>
+      </w:pPr>
+      <w:r>
+        <w:t xml:space="preserve">Entendendo o funcionamento de </w:t>
+      </w:r>
+      <w:proofErr w:type="spellStart"/>
+      <w:r>
+        <w:t>Eager</w:t>
+      </w:r>
+      <w:proofErr w:type="spellEnd"/>
+      <w:r>
+        <w:t xml:space="preserve"> e </w:t>
+      </w:r>
+      <w:proofErr w:type="spellStart"/>
+      <w:r>
+        <w:t>Lazy</w:t>
+      </w:r>
+      <w:proofErr w:type="spellEnd"/>
+      <w:r>
+        <w:t xml:space="preserve"> </w:t>
+      </w:r>
+      <w:proofErr w:type="spellStart"/>
+      <w:r>
+        <w:t>Loading</w:t>
+      </w:r>
+      <w:proofErr w:type="spellEnd"/>
+    </w:p>
+    <w:p>
+      <w:proofErr w:type="spellStart"/>
+      <w:r>
+        <w:t>Eager</w:t>
+      </w:r>
+      <w:proofErr w:type="spellEnd"/>
+      <w:r>
+        <w:t xml:space="preserve"> (Ansioso) e </w:t>
+      </w:r>
+      <w:proofErr w:type="spellStart"/>
+      <w:r>
+        <w:t>Lazy</w:t>
+      </w:r>
+      <w:proofErr w:type="spellEnd"/>
+      <w:r>
+        <w:t xml:space="preserve"> (Lerdo) são utilizados pelo </w:t>
+      </w:r>
+      <w:proofErr w:type="spellStart"/>
+      <w:r>
+        <w:t>Hibernate</w:t>
+      </w:r>
+      <w:proofErr w:type="spellEnd"/>
+      <w:r>
+        <w:t xml:space="preserve"> para manipular a forma com que os atributos são retornados pela consulta no banco de dados. Por padrão atributos únicos são </w:t>
+      </w:r>
+      <w:proofErr w:type="spellStart"/>
+      <w:r>
+        <w:t>Eager</w:t>
+      </w:r>
+      <w:proofErr w:type="spellEnd"/>
+      <w:r>
+        <w:t xml:space="preserve">, </w:t>
+      </w:r>
+      <w:r>
+        <w:t>ou seja,</w:t>
+      </w:r>
+      <w:r>
+        <w:t xml:space="preserve"> eles são retornados assim que a classe é instanciada, de forma automática. Pelo contrário atributos de </w:t>
+      </w:r>
+      <w:proofErr w:type="spellStart"/>
+      <w:r>
+        <w:t>collections</w:t>
+      </w:r>
+      <w:proofErr w:type="spellEnd"/>
+      <w:r>
+        <w:t xml:space="preserve">, como listas tem como padrão </w:t>
+      </w:r>
+      <w:proofErr w:type="spellStart"/>
+      <w:r>
+        <w:t>Lazy</w:t>
+      </w:r>
+      <w:proofErr w:type="spellEnd"/>
+      <w:r>
+        <w:t xml:space="preserve"> que significa que o </w:t>
+      </w:r>
+      <w:proofErr w:type="spellStart"/>
+      <w:r>
+        <w:t>hibernate</w:t>
+      </w:r>
+      <w:proofErr w:type="spellEnd"/>
+      <w:r>
+        <w:t xml:space="preserve"> não retorna eles automaticamente na instância da classe, eles só serão carregados caso você utilize os objetos da </w:t>
+      </w:r>
+      <w:proofErr w:type="spellStart"/>
+      <w:r>
+        <w:t>collection</w:t>
+      </w:r>
+      <w:proofErr w:type="spellEnd"/>
+      <w:r>
+        <w:t>, mas não basta só chamar o atributo, você tem que utilizar um método para o JPA incluir ele na consulta.</w:t>
+      </w:r>
+      <w:r>
+        <w:t xml:space="preserve"> O JPA não retorna os dados de consulta de atributos </w:t>
+      </w:r>
+      <w:proofErr w:type="spellStart"/>
+      <w:r>
+        <w:t>Lazy</w:t>
+      </w:r>
+      <w:proofErr w:type="spellEnd"/>
+      <w:r>
+        <w:t>.</w:t>
+      </w:r>
+    </w:p>
+    <w:p>
+      <w:r>
+        <w:t xml:space="preserve">Você pode modificar esse comportamento caso necessite que um atributo de lista seja incluído na consulta imediatamente assim que a classe é chamada, e também pode omitir valores únicos de serem carregados imediatamente com </w:t>
+      </w:r>
+      <w:proofErr w:type="spellStart"/>
+      <w:r>
+        <w:t>Lazy</w:t>
+      </w:r>
+      <w:proofErr w:type="spellEnd"/>
+      <w:r>
+        <w:t>.</w:t>
+      </w:r>
+    </w:p>
+    <w:p>
+      <w:r>
+        <w:t xml:space="preserve">Para mudar você utiliza a parâmetro </w:t>
+      </w:r>
+      <w:proofErr w:type="spellStart"/>
+      <w:r>
+        <w:t>fetch</w:t>
+      </w:r>
+      <w:proofErr w:type="spellEnd"/>
+      <w:r>
+        <w:t xml:space="preserve"> na </w:t>
+      </w:r>
+      <w:proofErr w:type="spellStart"/>
+      <w:r>
+        <w:t>annotation</w:t>
+      </w:r>
+      <w:proofErr w:type="spellEnd"/>
+      <w:r>
+        <w:t xml:space="preserve"> de relacionamento:</w:t>
+      </w:r>
+    </w:p>
+    <w:p/>
+    <w:p>
+      <w:pPr>
+        <w:ind w:firstLine="0"/>
+      </w:pPr>
+      <w:r>
+        <w:rPr>
+          <w:noProof/>
+        </w:rPr>
+        <w:lastRenderedPageBreak/>
+        <w:drawing>
+          <wp:inline distT="0" distB="0" distL="0" distR="0" wp14:anchorId="5C9AFD21" wp14:editId="3E425AD7">
+            <wp:extent cx="6188710" cy="631190"/>
+            <wp:effectExtent l="0" t="0" r="2540" b="0"/>
+            <wp:docPr id="5" name="Picture 5"/>
+            <wp:cNvGraphicFramePr>
+              <a:graphicFrameLocks xmlns:a="http://schemas.openxmlformats.org/drawingml/2006/main" noChangeAspect="1"/>
+            </wp:cNvGraphicFramePr>
+            <a:graphic xmlns:a="http://schemas.openxmlformats.org/drawingml/2006/main">
+              <a:graphicData uri="http://schemas.openxmlformats.org/drawingml/2006/picture">
+                <pic:pic xmlns:pic="http://schemas.openxmlformats.org/drawingml/2006/picture">
+                  <pic:nvPicPr>
+                    <pic:cNvPr id="5" name="Picture 5"/>
+                    <pic:cNvPicPr/>
+                  </pic:nvPicPr>
+                  <pic:blipFill>
+                    <a:blip r:embed="rId12">
+                      <a:extLst>
+                        <a:ext uri="{28A0092B-C50C-407E-A947-70E740481C1C}">
+                          <a14:useLocalDpi xmlns:a14="http://schemas.microsoft.com/office/drawing/2010/main" val="0"/>
+                        </a:ext>
+                      </a:extLst>
+                    </a:blip>
+                    <a:stretch>
+                      <a:fillRect/>
+                    </a:stretch>
+                  </pic:blipFill>
+                  <pic:spPr>
+                    <a:xfrm>
+                      <a:off x="0" y="0"/>
+                      <a:ext cx="6188710" cy="631190"/>
+                    </a:xfrm>
+                    <a:prstGeom prst="rect">
+                      <a:avLst/>
+                    </a:prstGeom>
+                  </pic:spPr>
+                </pic:pic>
+              </a:graphicData>
+            </a:graphic>
+          </wp:inline>
+        </w:drawing>
+      </w:r>
+    </w:p>
+    <w:p/>
+    <w:p>
+      <w:pPr>
+        <w:pStyle w:val="Heading3"/>
+      </w:pPr>
+      <w:r>
+        <w:t xml:space="preserve">Atributo </w:t>
+      </w:r>
+      <w:proofErr w:type="spellStart"/>
+      <w:r>
+        <w:t>Optional</w:t>
+      </w:r>
+      <w:proofErr w:type="spellEnd"/>
+    </w:p>
+    <w:p>
+      <w:r>
+        <w:t>S</w:t>
+      </w:r>
+      <w:r>
+        <w:t xml:space="preserve">empre que precisarmos definir que um atributo seja obrigatório nós utilizamos o atributo </w:t>
+      </w:r>
+      <w:proofErr w:type="spellStart"/>
+      <w:r>
+        <w:t>optional</w:t>
+      </w:r>
+      <w:proofErr w:type="spellEnd"/>
+      <w:r>
+        <w:t xml:space="preserve"> na </w:t>
+      </w:r>
+      <w:r>
+        <w:t>@</w:t>
+      </w:r>
+      <w:r>
+        <w:t>annotation de relacionamento.</w:t>
+      </w:r>
+      <w:r>
+        <w:t xml:space="preserve"> Caso necessitemos que seja obrigatório utilizamos:</w:t>
+      </w:r>
+    </w:p>
+    <w:p/>
+    <w:p>
+      <w:r>
+        <w:rPr>
+          <w:noProof/>
+        </w:rPr>
+        <w:drawing>
+          <wp:inline distT="0" distB="0" distL="0" distR="0" wp14:anchorId="466F8C41" wp14:editId="3D13C95E">
+            <wp:extent cx="2884102" cy="628980"/>
+            <wp:effectExtent l="0" t="0" r="0" b="0"/>
+            <wp:docPr id="6" name="Picture 6"/>
+            <wp:cNvGraphicFramePr>
+              <a:graphicFrameLocks xmlns:a="http://schemas.openxmlformats.org/drawingml/2006/main" noChangeAspect="1"/>
+            </wp:cNvGraphicFramePr>
+            <a:graphic xmlns:a="http://schemas.openxmlformats.org/drawingml/2006/main">
+              <a:graphicData uri="http://schemas.openxmlformats.org/drawingml/2006/picture">
+                <pic:pic xmlns:pic="http://schemas.openxmlformats.org/drawingml/2006/picture">
+                  <pic:nvPicPr>
+                    <pic:cNvPr id="6" name="Picture 6"/>
+                    <pic:cNvPicPr/>
+                  </pic:nvPicPr>
+                  <pic:blipFill>
+                    <a:blip r:embed="rId13">
+                      <a:extLst>
+                        <a:ext uri="{28A0092B-C50C-407E-A947-70E740481C1C}">
+                          <a14:useLocalDpi xmlns:a14="http://schemas.microsoft.com/office/drawing/2010/main" val="0"/>
+                        </a:ext>
+                      </a:extLst>
+                    </a:blip>
+                    <a:stretch>
+                      <a:fillRect/>
+                    </a:stretch>
+                  </pic:blipFill>
+                  <pic:spPr>
+                    <a:xfrm>
+                      <a:off x="0" y="0"/>
+                      <a:ext cx="2903733" cy="633261"/>
+                    </a:xfrm>
+                    <a:prstGeom prst="rect">
+                      <a:avLst/>
+                    </a:prstGeom>
+                  </pic:spPr>
+                </pic:pic>
+              </a:graphicData>
+            </a:graphic>
+          </wp:inline>
+        </w:drawing>
+      </w:r>
+    </w:p>
+    <w:p/>
+    <w:p>
+      <w:r>
+        <w:t xml:space="preserve">Por padrão todos os atributos são opcionais, para mudar precisa </w:t>
+      </w:r>
+      <w:proofErr w:type="spellStart"/>
+      <w:r>
+        <w:t>setar</w:t>
+      </w:r>
+      <w:proofErr w:type="spellEnd"/>
+      <w:r>
+        <w:t xml:space="preserve"> manualmente para false.</w:t>
+      </w:r>
+    </w:p>
+    <w:p/>
+    <w:p>
+      <w:pPr>
         <w:pStyle w:val="Heading2"/>
       </w:pPr>
       <w:bookmarkStart w:id="7" w:name="_Toc126424056"/>
       <w:r>
-        <w:t>Conhecendo o EntityManager</w:t>
+        <w:t xml:space="preserve">Conhecendo o </w:t>
+      </w:r>
+      <w:proofErr w:type="spellStart"/>
+      <w:r>
+        <w:t>EntityManager</w:t>
       </w:r>
       <w:bookmarkEnd w:id="7"/>
-    </w:p>
-    <w:p>
+      <w:proofErr w:type="spellEnd"/>
+    </w:p>
+    <w:p>
+      <w:pPr>
+        <w:pStyle w:val="Heading3"/>
+      </w:pPr>
+      <w:r>
+        <w:t>Estados e ciclo de vida dos objetos</w:t>
+      </w:r>
+    </w:p>
+    <w:p>
+      <w:r>
+        <w:t>S</w:t>
+      </w:r>
+    </w:p>
+    <w:p/>
+    <w:p>
+      <w:pPr>
+        <w:pStyle w:val="Heading2"/>
+      </w:pPr>
+      <w:bookmarkStart w:id="8" w:name="_Toc126424057"/>
+      <w:r>
+        <w:t>Mapeamento Avançado</w:t>
+      </w:r>
+      <w:bookmarkEnd w:id="8"/>
+    </w:p>
+    <w:p>
+      <w:proofErr w:type="spellStart"/>
       <w:r>
         <w:t>Lorem</w:t>
       </w:r>
+      <w:proofErr w:type="spellEnd"/>
     </w:p>
     <w:p/>
     <w:p>
       <w:pPr>
         <w:pStyle w:val="Heading2"/>
       </w:pPr>
-      <w:bookmarkStart w:id="8" w:name="_Toc126424057"/>
-      <w:r>
-        <w:t>Mapeamento Avançado</w:t>
-      </w:r>
-      <w:bookmarkEnd w:id="8"/>
-    </w:p>
-    <w:p>
+      <w:bookmarkStart w:id="9" w:name="_Toc126424058"/>
+      <w:r>
+        <w:t>Mapeando entidades para geração do DDL</w:t>
+      </w:r>
+      <w:bookmarkEnd w:id="9"/>
+    </w:p>
+    <w:p>
+      <w:proofErr w:type="spellStart"/>
       <w:r>
         <w:t>Lorem</w:t>
       </w:r>
-    </w:p>
-    <w:p/>
-    <w:p>
-      <w:pPr>
-        <w:pStyle w:val="Heading2"/>
-      </w:pPr>
-      <w:bookmarkStart w:id="9" w:name="_Toc126424058"/>
-      <w:r>
-        <w:t>Mapeando entidades para geração do DDL</w:t>
-      </w:r>
-      <w:bookmarkEnd w:id="9"/>
-    </w:p>
-    <w:p>
-      <w:r>
-        <w:t>Lorem</w:t>
-      </w:r>
+      <w:proofErr w:type="spellEnd"/>
     </w:p>
     <w:p/>
     <w:p/>

</xml_diff>

<commit_message>
Module 5 is complete
</commit_message>
<xml_diff>
--- a/Documents/Caderno Especialista JPA.docx
+++ b/Documents/Caderno Especialista JPA.docx
@@ -1207,40 +1207,16 @@
       </w:pPr>
       <w:bookmarkStart w:id="2" w:name="_Toc126424051"/>
       <w:r>
-        <w:t xml:space="preserve">Entendendo a diferença entre os métodos </w:t>
-      </w:r>
-      <w:proofErr w:type="spellStart"/>
-      <w:r>
-        <w:t>persist</w:t>
-      </w:r>
-      <w:proofErr w:type="spellEnd"/>
-      <w:r>
-        <w:t xml:space="preserve"> e merge</w:t>
+        <w:t>Entendendo a diferença entre os métodos persist e merge</w:t>
       </w:r>
       <w:bookmarkEnd w:id="2"/>
     </w:p>
     <w:p>
       <w:r>
-        <w:t xml:space="preserve">Uma das diferenças é que o </w:t>
-      </w:r>
-      <w:proofErr w:type="spellStart"/>
-      <w:r>
-        <w:t>persist</w:t>
-      </w:r>
-      <w:proofErr w:type="spellEnd"/>
-      <w:r>
-        <w:t xml:space="preserve"> serve apenas para inserir dados e o merge serve para inserir e fazer updates dos dados. </w:t>
-      </w:r>
-      <w:r>
-        <w:t xml:space="preserve">O </w:t>
-      </w:r>
-      <w:proofErr w:type="spellStart"/>
-      <w:r>
-        <w:t>persist</w:t>
-      </w:r>
-      <w:proofErr w:type="spellEnd"/>
-      <w:r>
-        <w:t xml:space="preserve"> guarda a instância do objeto persistido o que pode ser útil para realizar alterações na instância do objeto. Já com o merge ele faz uma cópia do objeto e guarda a antiga na memória do Entity Manager, não guarda a atual na memória desse modo se você precisar realizar alterações no objeto que acabou de ser inserido ou atualizado você precisa capturar a instância do objeto no tempo do merge.</w:t>
+        <w:t xml:space="preserve">Uma das diferenças é que o persist serve apenas para inserir dados e o merge serve para inserir e fazer updates dos dados. </w:t>
+      </w:r>
+      <w:r>
+        <w:t>O persist guarda a instância do objeto persistido o que pode ser útil para realizar alterações na instância do objeto. Já com o merge ele faz uma cópia do objeto e guarda a antiga na memória do Entity Manager, não guarda a atual na memória desse modo se você precisar realizar alterações no objeto que acabou de ser inserido ou atualizado você precisa capturar a instância do objeto no tempo do merge.</w:t>
       </w:r>
     </w:p>
     <w:p/>
@@ -1275,11 +1251,9 @@
       <w:bookmarkEnd w:id="4"/>
     </w:p>
     <w:p>
-      <w:proofErr w:type="spellStart"/>
       <w:r>
         <w:t>Lorem</w:t>
       </w:r>
-      <w:proofErr w:type="spellEnd"/>
     </w:p>
     <w:p/>
     <w:p>
@@ -1569,23 +1543,7 @@
     </w:p>
     <w:p>
       <w:r>
-        <w:t>Você não precisa mapear a volta quando criar relacionamentos @ManyToOne, apenas analise se você precisa da volta, e caso você queira utilizar a volta você vai na outra classe e mapeia o atributo com o @OneToMany(mappedBy = “</w:t>
-      </w:r>
-      <w:proofErr w:type="spellStart"/>
-      <w:r>
-        <w:t>own_class</w:t>
-      </w:r>
-      <w:proofErr w:type="spellEnd"/>
-      <w:r>
-        <w:t xml:space="preserve">”) e o atributo do mapeamento sempre vai ter que ser uma </w:t>
-      </w:r>
-      <w:proofErr w:type="spellStart"/>
-      <w:r>
-        <w:t>collection</w:t>
-      </w:r>
-      <w:proofErr w:type="spellEnd"/>
-      <w:r>
-        <w:t>, porque é ”UM” para “MUITOS”.</w:t>
+        <w:t>Você não precisa mapear a volta quando criar relacionamentos @ManyToOne, apenas analise se você precisa da volta, e caso você queira utilizar a volta você vai na outra classe e mapeia o atributo com o @OneToMany(mappedBy = “own_class”) e o atributo do mapeamento sempre vai ter que ser uma collection, porque é ”UM” para “MUITOS”.</w:t>
       </w:r>
     </w:p>
     <w:p/>
@@ -1599,23 +1557,7 @@
     </w:p>
     <w:p>
       <w:r>
-        <w:t xml:space="preserve">Quando uma entidade possui relacionamentos com outras entidades, mapeamentos, e você vai tentar remover essa entidade vai ocorrer exceções de </w:t>
-      </w:r>
-      <w:proofErr w:type="spellStart"/>
-      <w:r>
-        <w:t>foreign</w:t>
-      </w:r>
-      <w:proofErr w:type="spellEnd"/>
-      <w:r>
-        <w:t xml:space="preserve"> </w:t>
-      </w:r>
-      <w:proofErr w:type="spellStart"/>
-      <w:r>
-        <w:t>key</w:t>
-      </w:r>
-      <w:proofErr w:type="spellEnd"/>
-      <w:r>
-        <w:t>, para resolver esse problema é necessário utilizar operações em cascata.</w:t>
+        <w:t>Quando uma entidade possui relacionamentos com outras entidades, mapeamentos, e você vai tentar remover essa entidade vai ocorrer exceções de foreign key, para resolver esse problema é necessário utilizar operações em cascata.</w:t>
       </w:r>
       <w:r>
         <w:t xml:space="preserve"> Ou outra forma é remover cada dependência do relacionamento antes de remover a entidade.</w:t>
@@ -1627,145 +1569,31 @@
         <w:pStyle w:val="Heading3"/>
       </w:pPr>
       <w:r>
-        <w:t xml:space="preserve">Entendendo o funcionamento de </w:t>
-      </w:r>
-      <w:proofErr w:type="spellStart"/>
-      <w:r>
-        <w:t>Eager</w:t>
-      </w:r>
-      <w:proofErr w:type="spellEnd"/>
-      <w:r>
-        <w:t xml:space="preserve"> e </w:t>
-      </w:r>
-      <w:proofErr w:type="spellStart"/>
-      <w:r>
-        <w:t>Lazy</w:t>
-      </w:r>
-      <w:proofErr w:type="spellEnd"/>
-      <w:r>
-        <w:t xml:space="preserve"> </w:t>
-      </w:r>
-      <w:proofErr w:type="spellStart"/>
-      <w:r>
-        <w:t>Loading</w:t>
-      </w:r>
-      <w:proofErr w:type="spellEnd"/>
-    </w:p>
-    <w:p>
-      <w:proofErr w:type="spellStart"/>
-      <w:r>
-        <w:t>Eager</w:t>
-      </w:r>
-      <w:proofErr w:type="spellEnd"/>
-      <w:r>
-        <w:t xml:space="preserve"> (Ansioso) e </w:t>
-      </w:r>
-      <w:proofErr w:type="spellStart"/>
-      <w:r>
-        <w:t>Lazy</w:t>
-      </w:r>
-      <w:proofErr w:type="spellEnd"/>
-      <w:r>
-        <w:t xml:space="preserve"> (Lerdo) são utilizados pelo </w:t>
-      </w:r>
-      <w:proofErr w:type="spellStart"/>
-      <w:r>
-        <w:t>Hibernate</w:t>
-      </w:r>
-      <w:proofErr w:type="spellEnd"/>
-      <w:r>
-        <w:t xml:space="preserve"> para manipular a forma com que os atributos são retornados pela consulta no banco de dados. Por padrão atributos únicos são </w:t>
-      </w:r>
-      <w:proofErr w:type="spellStart"/>
-      <w:r>
-        <w:t>Eager</w:t>
-      </w:r>
-      <w:proofErr w:type="spellEnd"/>
-      <w:r>
-        <w:t xml:space="preserve">, </w:t>
+        <w:t>Entendendo o funcionamento de Eager e Lazy Loading</w:t>
+      </w:r>
+    </w:p>
+    <w:p>
+      <w:r>
+        <w:t xml:space="preserve">Eager (Ansioso) e Lazy (Lerdo) são utilizados pelo Hibernate para manipular a forma com que os atributos são retornados pela consulta no banco de dados. Por padrão atributos únicos são Eager, </w:t>
       </w:r>
       <w:r>
         <w:t>ou seja,</w:t>
       </w:r>
       <w:r>
-        <w:t xml:space="preserve"> eles são retornados assim que a classe é instanciada, de forma automática. Pelo contrário atributos de </w:t>
-      </w:r>
-      <w:proofErr w:type="spellStart"/>
-      <w:r>
-        <w:t>collections</w:t>
-      </w:r>
-      <w:proofErr w:type="spellEnd"/>
-      <w:r>
-        <w:t xml:space="preserve">, como listas tem como padrão </w:t>
-      </w:r>
-      <w:proofErr w:type="spellStart"/>
-      <w:r>
-        <w:t>Lazy</w:t>
-      </w:r>
-      <w:proofErr w:type="spellEnd"/>
-      <w:r>
-        <w:t xml:space="preserve"> que significa que o </w:t>
-      </w:r>
-      <w:proofErr w:type="spellStart"/>
-      <w:r>
-        <w:t>hibernate</w:t>
-      </w:r>
-      <w:proofErr w:type="spellEnd"/>
-      <w:r>
-        <w:t xml:space="preserve"> não retorna eles automaticamente na instância da classe, eles só serão carregados caso você utilize os objetos da </w:t>
-      </w:r>
-      <w:proofErr w:type="spellStart"/>
-      <w:r>
-        <w:t>collection</w:t>
-      </w:r>
-      <w:proofErr w:type="spellEnd"/>
-      <w:r>
-        <w:t>, mas não basta só chamar o atributo, você tem que utilizar um método para o JPA incluir ele na consulta.</w:t>
-      </w:r>
-      <w:r>
-        <w:t xml:space="preserve"> O JPA não retorna os dados de consulta de atributos </w:t>
-      </w:r>
-      <w:proofErr w:type="spellStart"/>
-      <w:r>
-        <w:t>Lazy</w:t>
-      </w:r>
-      <w:proofErr w:type="spellEnd"/>
-      <w:r>
-        <w:t>.</w:t>
-      </w:r>
-    </w:p>
-    <w:p>
-      <w:r>
-        <w:t xml:space="preserve">Você pode modificar esse comportamento caso necessite que um atributo de lista seja incluído na consulta imediatamente assim que a classe é chamada, e também pode omitir valores únicos de serem carregados imediatamente com </w:t>
-      </w:r>
-      <w:proofErr w:type="spellStart"/>
-      <w:r>
-        <w:t>Lazy</w:t>
-      </w:r>
-      <w:proofErr w:type="spellEnd"/>
-      <w:r>
-        <w:t>.</w:t>
-      </w:r>
-    </w:p>
-    <w:p>
-      <w:r>
-        <w:t xml:space="preserve">Para mudar você utiliza a parâmetro </w:t>
-      </w:r>
-      <w:proofErr w:type="spellStart"/>
-      <w:r>
-        <w:t>fetch</w:t>
-      </w:r>
-      <w:proofErr w:type="spellEnd"/>
-      <w:r>
-        <w:t xml:space="preserve"> na </w:t>
-      </w:r>
-      <w:proofErr w:type="spellStart"/>
-      <w:r>
-        <w:t>annotation</w:t>
-      </w:r>
-      <w:proofErr w:type="spellEnd"/>
-      <w:r>
-        <w:t xml:space="preserve"> de relacionamento:</w:t>
+        <w:t xml:space="preserve"> eles são retornados assim que a classe é instanciada, de forma automática. Pelo contrário atributos de collections, como listas tem como padrão Lazy que significa que o hibernate não retorna eles automaticamente na instância da classe, eles só serão carregados caso você utilize os objetos da collection, mas não basta só chamar o atributo, você tem que utilizar um método para o JPA incluir ele na consulta.</w:t>
+      </w:r>
+      <w:r>
+        <w:t xml:space="preserve"> O JPA não retorna os dados de consulta de atributos Lazy.</w:t>
+      </w:r>
+    </w:p>
+    <w:p>
+      <w:r>
+        <w:t>Você pode modificar esse comportamento caso necessite que um atributo de lista seja incluído na consulta imediatamente assim que a classe é chamada, e também pode omitir valores únicos de serem carregados imediatamente com Lazy.</w:t>
+      </w:r>
+    </w:p>
+    <w:p>
+      <w:r>
+        <w:t>Para mudar você utiliza a parâmetro fetch na annotation de relacionamento:</w:t>
       </w:r>
     </w:p>
     <w:p/>
@@ -1827,28 +1655,15 @@
         <w:pStyle w:val="Heading3"/>
       </w:pPr>
       <w:r>
-        <w:t xml:space="preserve">Atributo </w:t>
-      </w:r>
-      <w:proofErr w:type="spellStart"/>
-      <w:r>
-        <w:t>Optional</w:t>
-      </w:r>
-      <w:proofErr w:type="spellEnd"/>
+        <w:t>Atributo Optional</w:t>
+      </w:r>
     </w:p>
     <w:p>
       <w:r>
         <w:t>S</w:t>
       </w:r>
       <w:r>
-        <w:t xml:space="preserve">empre que precisarmos definir que um atributo seja obrigatório nós utilizamos o atributo </w:t>
-      </w:r>
-      <w:proofErr w:type="spellStart"/>
-      <w:r>
-        <w:t>optional</w:t>
-      </w:r>
-      <w:proofErr w:type="spellEnd"/>
-      <w:r>
-        <w:t xml:space="preserve"> na </w:t>
+        <w:t xml:space="preserve">empre que precisarmos definir que um atributo seja obrigatório nós utilizamos o atributo optional na </w:t>
       </w:r>
       <w:r>
         <w:t>@</w:t>
@@ -1912,15 +1727,7 @@
     <w:p/>
     <w:p>
       <w:r>
-        <w:t xml:space="preserve">Por padrão todos os atributos são opcionais, para mudar precisa </w:t>
-      </w:r>
-      <w:proofErr w:type="spellStart"/>
-      <w:r>
-        <w:t>setar</w:t>
-      </w:r>
-      <w:proofErr w:type="spellEnd"/>
-      <w:r>
-        <w:t xml:space="preserve"> manualmente para false.</w:t>
+        <w:t>Por padrão todos os atributos são opcionais, para mudar precisa setar manualmente para false.</w:t>
       </w:r>
     </w:p>
     <w:p/>
@@ -1930,14 +1737,9 @@
       </w:pPr>
       <w:bookmarkStart w:id="7" w:name="_Toc126424056"/>
       <w:r>
-        <w:t xml:space="preserve">Conhecendo o </w:t>
-      </w:r>
-      <w:proofErr w:type="spellStart"/>
-      <w:r>
-        <w:t>EntityManager</w:t>
+        <w:t>Conhecendo o EntityManager</w:t>
       </w:r>
       <w:bookmarkEnd w:id="7"/>
-      <w:proofErr w:type="spellEnd"/>
     </w:p>
     <w:p>
       <w:pPr>
@@ -1948,6 +1750,78 @@
       </w:r>
     </w:p>
     <w:p>
+      <w:pPr>
+        <w:ind w:firstLine="0"/>
+      </w:pPr>
+      <w:r>
+        <w:rPr>
+          <w:noProof/>
+        </w:rPr>
+        <w:drawing>
+          <wp:inline distT="0" distB="0" distL="0" distR="0" wp14:anchorId="4B2371B1" wp14:editId="2AD17392">
+            <wp:extent cx="6188710" cy="2616835"/>
+            <wp:effectExtent l="0" t="0" r="2540" b="0"/>
+            <wp:docPr id="7" name="Picture 7"/>
+            <wp:cNvGraphicFramePr>
+              <a:graphicFrameLocks xmlns:a="http://schemas.openxmlformats.org/drawingml/2006/main" noChangeAspect="1"/>
+            </wp:cNvGraphicFramePr>
+            <a:graphic xmlns:a="http://schemas.openxmlformats.org/drawingml/2006/main">
+              <a:graphicData uri="http://schemas.openxmlformats.org/drawingml/2006/picture">
+                <pic:pic xmlns:pic="http://schemas.openxmlformats.org/drawingml/2006/picture">
+                  <pic:nvPicPr>
+                    <pic:cNvPr id="7" name="Picture 7"/>
+                    <pic:cNvPicPr/>
+                  </pic:nvPicPr>
+                  <pic:blipFill>
+                    <a:blip r:embed="rId14">
+                      <a:extLst>
+                        <a:ext uri="{28A0092B-C50C-407E-A947-70E740481C1C}">
+                          <a14:useLocalDpi xmlns:a14="http://schemas.microsoft.com/office/drawing/2010/main" val="0"/>
+                        </a:ext>
+                      </a:extLst>
+                    </a:blip>
+                    <a:stretch>
+                      <a:fillRect/>
+                    </a:stretch>
+                  </pic:blipFill>
+                  <pic:spPr>
+                    <a:xfrm>
+                      <a:off x="0" y="0"/>
+                      <a:ext cx="6188710" cy="2616835"/>
+                    </a:xfrm>
+                    <a:prstGeom prst="rect">
+                      <a:avLst/>
+                    </a:prstGeom>
+                  </pic:spPr>
+                </pic:pic>
+              </a:graphicData>
+            </a:graphic>
+          </wp:inline>
+        </w:drawing>
+      </w:r>
+    </w:p>
+    <w:p/>
+    <w:p>
+      <w:r>
+        <w:t>Os objetos possuem ciclo de vida no JPA, a cada novo objeto instanciado temos o estado transient, e quando este objeto inicia uma ação de persistência com o JPA, como por exemplo o persist, ele entra no estado de Managed, ação de busca com find também é o estado de managed, onde o JPA gerencia o objeto.</w:t>
+      </w:r>
+    </w:p>
+    <w:p>
+      <w:r>
+        <w:t>Quando removemos o objeto ele passa ao estado de removed, e quando usamos o clear / close ele muda para o estado de detached, o JPA gerencia todos os estados de cada objeto a partir das transações.</w:t>
+      </w:r>
+    </w:p>
+    <w:p/>
+    <w:p>
+      <w:pPr>
+        <w:pStyle w:val="Heading3"/>
+      </w:pPr>
+      <w:r>
+        <w:lastRenderedPageBreak/>
+        <w:t>Entendendo o cache de primeiro nível</w:t>
+      </w:r>
+    </w:p>
+    <w:p>
       <w:r>
         <w:t>S</w:t>
       </w:r>
@@ -1955,6 +1829,1848 @@
     <w:p/>
     <w:p>
       <w:pPr>
+        <w:pStyle w:val="Heading3"/>
+      </w:pPr>
+      <w:r>
+        <w:t>Gerenciamento de transações</w:t>
+      </w:r>
+    </w:p>
+    <w:p>
+      <w:r>
+        <w:t>S</w:t>
+      </w:r>
+    </w:p>
+    <w:p/>
+    <w:p>
+      <w:pPr>
+        <w:pStyle w:val="Heading3"/>
+      </w:pPr>
+      <w:r>
+        <w:t>Funcionamento do método flush</w:t>
+      </w:r>
+    </w:p>
+    <w:p>
+      <w:r>
+        <w:t>O método flush() serve para forçar o JPA enviar updates para o banco de dados, ele obriga o JPA a pegar tudo o que está na memoria e ainda não está sincronizado com o banco e sincronizar com o banco.</w:t>
+      </w:r>
+      <w:r>
+        <w:t xml:space="preserve"> Pode ser utilizado para forçar um update mesmo que abaixo das execuções haja um rollback() e a transação seja cancelada, mesmo assim ao utilizar o flush() irá ocorrer um update.</w:t>
+      </w:r>
+    </w:p>
+    <w:p>
+      <w:r>
+        <w:t>Dificilmente o flush() será necessário, porque isso você pode tratar com regras de negócios em outras classes, e validar os dados antes de enviar.</w:t>
+      </w:r>
+    </w:p>
+    <w:p/>
+    <w:p>
+      <w:pPr>
+        <w:pStyle w:val="Heading3"/>
+      </w:pPr>
+      <w:r>
+        <w:t>Callbacks para eventos do ciclo de vida</w:t>
+      </w:r>
+    </w:p>
+    <w:p>
+      <w:r>
+        <w:t>Eventos de call-back servem para executar métodos antes ou depois de determinados eventos, no caso do JPA nos eventos de Persist, Update, Remove e Load. Veja o código de exemplo abaixo:</w:t>
+      </w:r>
+    </w:p>
+    <w:p>
+      <w:pPr>
+        <w:shd w:val="clear" w:color="auto" w:fill="22212C"/>
+        <w:tabs>
+          <w:tab w:val="left" w:pos="916"/>
+          <w:tab w:val="left" w:pos="1832"/>
+          <w:tab w:val="left" w:pos="2748"/>
+          <w:tab w:val="left" w:pos="3664"/>
+          <w:tab w:val="left" w:pos="4580"/>
+          <w:tab w:val="left" w:pos="5496"/>
+          <w:tab w:val="left" w:pos="6412"/>
+          <w:tab w:val="left" w:pos="7328"/>
+          <w:tab w:val="left" w:pos="8244"/>
+          <w:tab w:val="left" w:pos="9160"/>
+          <w:tab w:val="left" w:pos="10076"/>
+          <w:tab w:val="left" w:pos="10992"/>
+          <w:tab w:val="left" w:pos="11908"/>
+          <w:tab w:val="left" w:pos="12824"/>
+          <w:tab w:val="left" w:pos="13740"/>
+          <w:tab w:val="left" w:pos="14656"/>
+        </w:tabs>
+        <w:spacing w:before="0"/>
+        <w:ind w:firstLine="0"/>
+        <w:rPr>
+          <w:rFonts w:ascii="Courier New" w:eastAsia="Times New Roman" w:hAnsi="Courier New" w:cs="Courier New"/>
+          <w:color w:val="F8F8F2"/>
+          <w:sz w:val="16"/>
+          <w:szCs w:val="16"/>
+          <w:lang w:val="en-US" w:eastAsia="ja-JP"/>
+        </w:rPr>
+      </w:pPr>
+      <w:r>
+        <w:rPr>
+          <w:rFonts w:ascii="Courier New" w:eastAsia="Times New Roman" w:hAnsi="Courier New" w:cs="Courier New"/>
+          <w:color w:val="7970A9"/>
+          <w:sz w:val="16"/>
+          <w:szCs w:val="16"/>
+          <w:lang w:val="en-US" w:eastAsia="ja-JP"/>
+        </w:rPr>
+        <w:t>//    @PrePersist</w:t>
+      </w:r>
+      <w:r>
+        <w:rPr>
+          <w:rFonts w:ascii="Courier New" w:eastAsia="Times New Roman" w:hAnsi="Courier New" w:cs="Courier New"/>
+          <w:color w:val="7970A9"/>
+          <w:sz w:val="16"/>
+          <w:szCs w:val="16"/>
+          <w:lang w:val="en-US" w:eastAsia="ja-JP"/>
+        </w:rPr>
+        <w:br/>
+        <w:t>//    @PreUpdate</w:t>
+      </w:r>
+      <w:r>
+        <w:rPr>
+          <w:rFonts w:ascii="Courier New" w:eastAsia="Times New Roman" w:hAnsi="Courier New" w:cs="Courier New"/>
+          <w:color w:val="7970A9"/>
+          <w:sz w:val="16"/>
+          <w:szCs w:val="16"/>
+          <w:lang w:val="en-US" w:eastAsia="ja-JP"/>
+        </w:rPr>
+        <w:br/>
+        <w:t xml:space="preserve">    </w:t>
+      </w:r>
+      <w:r>
+        <w:rPr>
+          <w:rFonts w:ascii="Courier New" w:eastAsia="Times New Roman" w:hAnsi="Courier New" w:cs="Courier New"/>
+          <w:color w:val="FF80BF"/>
+          <w:sz w:val="16"/>
+          <w:szCs w:val="16"/>
+          <w:lang w:val="en-US" w:eastAsia="ja-JP"/>
+        </w:rPr>
+        <w:t xml:space="preserve">public void </w:t>
+      </w:r>
+      <w:r>
+        <w:rPr>
+          <w:rFonts w:ascii="Courier New" w:eastAsia="Times New Roman" w:hAnsi="Courier New" w:cs="Courier New"/>
+          <w:color w:val="8AFF80"/>
+          <w:sz w:val="16"/>
+          <w:szCs w:val="16"/>
+          <w:lang w:val="en-US" w:eastAsia="ja-JP"/>
+        </w:rPr>
+        <w:t>calculateTotal</w:t>
+      </w:r>
+      <w:r>
+        <w:rPr>
+          <w:rFonts w:ascii="Courier New" w:eastAsia="Times New Roman" w:hAnsi="Courier New" w:cs="Courier New"/>
+          <w:color w:val="F8F8F2"/>
+          <w:sz w:val="16"/>
+          <w:szCs w:val="16"/>
+          <w:lang w:val="en-US" w:eastAsia="ja-JP"/>
+        </w:rPr>
+        <w:t>() {</w:t>
+      </w:r>
+      <w:r>
+        <w:rPr>
+          <w:rFonts w:ascii="Courier New" w:eastAsia="Times New Roman" w:hAnsi="Courier New" w:cs="Courier New"/>
+          <w:color w:val="F8F8F2"/>
+          <w:sz w:val="16"/>
+          <w:szCs w:val="16"/>
+          <w:lang w:val="en-US" w:eastAsia="ja-JP"/>
+        </w:rPr>
+        <w:br/>
+        <w:t xml:space="preserve">        </w:t>
+      </w:r>
+      <w:r>
+        <w:rPr>
+          <w:rFonts w:ascii="Courier New" w:eastAsia="Times New Roman" w:hAnsi="Courier New" w:cs="Courier New"/>
+          <w:color w:val="FF80BF"/>
+          <w:sz w:val="16"/>
+          <w:szCs w:val="16"/>
+          <w:lang w:val="en-US" w:eastAsia="ja-JP"/>
+        </w:rPr>
+        <w:t xml:space="preserve">if </w:t>
+      </w:r>
+      <w:r>
+        <w:rPr>
+          <w:rFonts w:ascii="Courier New" w:eastAsia="Times New Roman" w:hAnsi="Courier New" w:cs="Courier New"/>
+          <w:color w:val="F8F8F2"/>
+          <w:sz w:val="16"/>
+          <w:szCs w:val="16"/>
+          <w:lang w:val="en-US" w:eastAsia="ja-JP"/>
+        </w:rPr>
+        <w:t xml:space="preserve">(orderedItems </w:t>
+      </w:r>
+      <w:r>
+        <w:rPr>
+          <w:rFonts w:ascii="Courier New" w:eastAsia="Times New Roman" w:hAnsi="Courier New" w:cs="Courier New"/>
+          <w:color w:val="F998CC"/>
+          <w:sz w:val="16"/>
+          <w:szCs w:val="16"/>
+          <w:lang w:val="en-US" w:eastAsia="ja-JP"/>
+        </w:rPr>
+        <w:t xml:space="preserve">!= </w:t>
+      </w:r>
+      <w:r>
+        <w:rPr>
+          <w:rFonts w:ascii="Courier New" w:eastAsia="Times New Roman" w:hAnsi="Courier New" w:cs="Courier New"/>
+          <w:color w:val="FF80BF"/>
+          <w:sz w:val="16"/>
+          <w:szCs w:val="16"/>
+          <w:lang w:val="en-US" w:eastAsia="ja-JP"/>
+        </w:rPr>
+        <w:t>null</w:t>
+      </w:r>
+      <w:r>
+        <w:rPr>
+          <w:rFonts w:ascii="Courier New" w:eastAsia="Times New Roman" w:hAnsi="Courier New" w:cs="Courier New"/>
+          <w:color w:val="F8F8F2"/>
+          <w:sz w:val="16"/>
+          <w:szCs w:val="16"/>
+          <w:lang w:val="en-US" w:eastAsia="ja-JP"/>
+        </w:rPr>
+        <w:t>) {</w:t>
+      </w:r>
+      <w:r>
+        <w:rPr>
+          <w:rFonts w:ascii="Courier New" w:eastAsia="Times New Roman" w:hAnsi="Courier New" w:cs="Courier New"/>
+          <w:color w:val="F8F8F2"/>
+          <w:sz w:val="16"/>
+          <w:szCs w:val="16"/>
+          <w:lang w:val="en-US" w:eastAsia="ja-JP"/>
+        </w:rPr>
+        <w:br/>
+        <w:t xml:space="preserve">            total </w:t>
+      </w:r>
+      <w:r>
+        <w:rPr>
+          <w:rFonts w:ascii="Courier New" w:eastAsia="Times New Roman" w:hAnsi="Courier New" w:cs="Courier New"/>
+          <w:color w:val="F998CC"/>
+          <w:sz w:val="16"/>
+          <w:szCs w:val="16"/>
+          <w:lang w:val="en-US" w:eastAsia="ja-JP"/>
+        </w:rPr>
+        <w:t xml:space="preserve">= </w:t>
+      </w:r>
+      <w:r>
+        <w:rPr>
+          <w:rFonts w:ascii="Courier New" w:eastAsia="Times New Roman" w:hAnsi="Courier New" w:cs="Courier New"/>
+          <w:color w:val="F8F8F2"/>
+          <w:sz w:val="16"/>
+          <w:szCs w:val="16"/>
+          <w:lang w:val="en-US" w:eastAsia="ja-JP"/>
+        </w:rPr>
+        <w:t>orderedItems.</w:t>
+      </w:r>
+      <w:r>
+        <w:rPr>
+          <w:rFonts w:ascii="Courier New" w:eastAsia="Times New Roman" w:hAnsi="Courier New" w:cs="Courier New"/>
+          <w:color w:val="8AFF80"/>
+          <w:sz w:val="16"/>
+          <w:szCs w:val="16"/>
+          <w:lang w:val="en-US" w:eastAsia="ja-JP"/>
+        </w:rPr>
+        <w:t>stream</w:t>
+      </w:r>
+      <w:r>
+        <w:rPr>
+          <w:rFonts w:ascii="Courier New" w:eastAsia="Times New Roman" w:hAnsi="Courier New" w:cs="Courier New"/>
+          <w:color w:val="F8F8F2"/>
+          <w:sz w:val="16"/>
+          <w:szCs w:val="16"/>
+          <w:lang w:val="en-US" w:eastAsia="ja-JP"/>
+        </w:rPr>
+        <w:t>()</w:t>
+      </w:r>
+      <w:r>
+        <w:rPr>
+          <w:rFonts w:ascii="Courier New" w:eastAsia="Times New Roman" w:hAnsi="Courier New" w:cs="Courier New"/>
+          <w:color w:val="F8F8F2"/>
+          <w:sz w:val="16"/>
+          <w:szCs w:val="16"/>
+          <w:lang w:val="en-US" w:eastAsia="ja-JP"/>
+        </w:rPr>
+        <w:br/>
+        <w:t xml:space="preserve">                    .</w:t>
+      </w:r>
+      <w:r>
+        <w:rPr>
+          <w:rFonts w:ascii="Courier New" w:eastAsia="Times New Roman" w:hAnsi="Courier New" w:cs="Courier New"/>
+          <w:color w:val="8AFF80"/>
+          <w:sz w:val="16"/>
+          <w:szCs w:val="16"/>
+          <w:lang w:val="en-US" w:eastAsia="ja-JP"/>
+        </w:rPr>
+        <w:t>map</w:t>
+      </w:r>
+      <w:r>
+        <w:rPr>
+          <w:rFonts w:ascii="Courier New" w:eastAsia="Times New Roman" w:hAnsi="Courier New" w:cs="Courier New"/>
+          <w:color w:val="F8F8F2"/>
+          <w:sz w:val="16"/>
+          <w:szCs w:val="16"/>
+          <w:lang w:val="en-US" w:eastAsia="ja-JP"/>
+        </w:rPr>
+        <w:t>(</w:t>
+      </w:r>
+      <w:r>
+        <w:rPr>
+          <w:rFonts w:ascii="Courier New" w:eastAsia="Times New Roman" w:hAnsi="Courier New" w:cs="Courier New"/>
+          <w:color w:val="80FFEA"/>
+          <w:sz w:val="16"/>
+          <w:szCs w:val="16"/>
+          <w:lang w:val="en-US" w:eastAsia="ja-JP"/>
+        </w:rPr>
+        <w:t>OrderedItem</w:t>
+      </w:r>
+      <w:r>
+        <w:rPr>
+          <w:rFonts w:ascii="Courier New" w:eastAsia="Times New Roman" w:hAnsi="Courier New" w:cs="Courier New"/>
+          <w:color w:val="F8F8F2"/>
+          <w:sz w:val="16"/>
+          <w:szCs w:val="16"/>
+          <w:lang w:val="en-US" w:eastAsia="ja-JP"/>
+        </w:rPr>
+        <w:t>::</w:t>
+      </w:r>
+      <w:r>
+        <w:rPr>
+          <w:rFonts w:ascii="Courier New" w:eastAsia="Times New Roman" w:hAnsi="Courier New" w:cs="Courier New"/>
+          <w:color w:val="8AFF80"/>
+          <w:sz w:val="16"/>
+          <w:szCs w:val="16"/>
+          <w:lang w:val="en-US" w:eastAsia="ja-JP"/>
+        </w:rPr>
+        <w:t>getProductPrice</w:t>
+      </w:r>
+      <w:r>
+        <w:rPr>
+          <w:rFonts w:ascii="Courier New" w:eastAsia="Times New Roman" w:hAnsi="Courier New" w:cs="Courier New"/>
+          <w:color w:val="F8F8F2"/>
+          <w:sz w:val="16"/>
+          <w:szCs w:val="16"/>
+          <w:lang w:val="en-US" w:eastAsia="ja-JP"/>
+        </w:rPr>
+        <w:t>)</w:t>
+      </w:r>
+      <w:r>
+        <w:rPr>
+          <w:rFonts w:ascii="Courier New" w:eastAsia="Times New Roman" w:hAnsi="Courier New" w:cs="Courier New"/>
+          <w:color w:val="F8F8F2"/>
+          <w:sz w:val="16"/>
+          <w:szCs w:val="16"/>
+          <w:lang w:val="en-US" w:eastAsia="ja-JP"/>
+        </w:rPr>
+        <w:br/>
+        <w:t xml:space="preserve">                    .</w:t>
+      </w:r>
+      <w:r>
+        <w:rPr>
+          <w:rFonts w:ascii="Courier New" w:eastAsia="Times New Roman" w:hAnsi="Courier New" w:cs="Courier New"/>
+          <w:color w:val="8AFF80"/>
+          <w:sz w:val="16"/>
+          <w:szCs w:val="16"/>
+          <w:lang w:val="en-US" w:eastAsia="ja-JP"/>
+        </w:rPr>
+        <w:t>reduce</w:t>
+      </w:r>
+      <w:r>
+        <w:rPr>
+          <w:rFonts w:ascii="Courier New" w:eastAsia="Times New Roman" w:hAnsi="Courier New" w:cs="Courier New"/>
+          <w:color w:val="F8F8F2"/>
+          <w:sz w:val="16"/>
+          <w:szCs w:val="16"/>
+          <w:lang w:val="en-US" w:eastAsia="ja-JP"/>
+        </w:rPr>
+        <w:t>(</w:t>
+      </w:r>
+      <w:r>
+        <w:rPr>
+          <w:rFonts w:ascii="Courier New" w:eastAsia="Times New Roman" w:hAnsi="Courier New" w:cs="Courier New"/>
+          <w:color w:val="80FFEA"/>
+          <w:sz w:val="16"/>
+          <w:szCs w:val="16"/>
+          <w:lang w:val="en-US" w:eastAsia="ja-JP"/>
+        </w:rPr>
+        <w:t>BigDecimal</w:t>
+      </w:r>
+      <w:r>
+        <w:rPr>
+          <w:rFonts w:ascii="Courier New" w:eastAsia="Times New Roman" w:hAnsi="Courier New" w:cs="Courier New"/>
+          <w:color w:val="F8F8F2"/>
+          <w:sz w:val="16"/>
+          <w:szCs w:val="16"/>
+          <w:lang w:val="en-US" w:eastAsia="ja-JP"/>
+        </w:rPr>
+        <w:t>.</w:t>
+      </w:r>
+      <w:r>
+        <w:rPr>
+          <w:rFonts w:ascii="MonoLisa ExtraBold" w:eastAsia="Times New Roman" w:hAnsi="MonoLisa ExtraBold" w:cs="Courier New"/>
+          <w:b/>
+          <w:bCs/>
+          <w:color w:val="9580FF"/>
+          <w:sz w:val="16"/>
+          <w:szCs w:val="16"/>
+          <w:lang w:val="en-US" w:eastAsia="ja-JP"/>
+        </w:rPr>
+        <w:t>ZERO</w:t>
+      </w:r>
+      <w:r>
+        <w:rPr>
+          <w:rFonts w:ascii="Courier New" w:eastAsia="Times New Roman" w:hAnsi="Courier New" w:cs="Courier New"/>
+          <w:color w:val="F8F8F2"/>
+          <w:sz w:val="16"/>
+          <w:szCs w:val="16"/>
+          <w:lang w:val="en-US" w:eastAsia="ja-JP"/>
+        </w:rPr>
+        <w:t xml:space="preserve">, </w:t>
+      </w:r>
+      <w:r>
+        <w:rPr>
+          <w:rFonts w:ascii="Courier New" w:eastAsia="Times New Roman" w:hAnsi="Courier New" w:cs="Courier New"/>
+          <w:color w:val="80FFEA"/>
+          <w:sz w:val="16"/>
+          <w:szCs w:val="16"/>
+          <w:lang w:val="en-US" w:eastAsia="ja-JP"/>
+        </w:rPr>
+        <w:t>BigDecimal</w:t>
+      </w:r>
+      <w:r>
+        <w:rPr>
+          <w:rFonts w:ascii="Courier New" w:eastAsia="Times New Roman" w:hAnsi="Courier New" w:cs="Courier New"/>
+          <w:color w:val="F8F8F2"/>
+          <w:sz w:val="16"/>
+          <w:szCs w:val="16"/>
+          <w:lang w:val="en-US" w:eastAsia="ja-JP"/>
+        </w:rPr>
+        <w:t>::</w:t>
+      </w:r>
+      <w:r>
+        <w:rPr>
+          <w:rFonts w:ascii="Courier New" w:eastAsia="Times New Roman" w:hAnsi="Courier New" w:cs="Courier New"/>
+          <w:color w:val="8AFF80"/>
+          <w:sz w:val="16"/>
+          <w:szCs w:val="16"/>
+          <w:lang w:val="en-US" w:eastAsia="ja-JP"/>
+        </w:rPr>
+        <w:t>add</w:t>
+      </w:r>
+      <w:r>
+        <w:rPr>
+          <w:rFonts w:ascii="Courier New" w:eastAsia="Times New Roman" w:hAnsi="Courier New" w:cs="Courier New"/>
+          <w:color w:val="F8F8F2"/>
+          <w:sz w:val="16"/>
+          <w:szCs w:val="16"/>
+          <w:lang w:val="en-US" w:eastAsia="ja-JP"/>
+        </w:rPr>
+        <w:t>);</w:t>
+      </w:r>
+      <w:r>
+        <w:rPr>
+          <w:rFonts w:ascii="Courier New" w:eastAsia="Times New Roman" w:hAnsi="Courier New" w:cs="Courier New"/>
+          <w:color w:val="F8F8F2"/>
+          <w:sz w:val="16"/>
+          <w:szCs w:val="16"/>
+          <w:lang w:val="en-US" w:eastAsia="ja-JP"/>
+        </w:rPr>
+        <w:br/>
+        <w:t xml:space="preserve">        }</w:t>
+      </w:r>
+      <w:r>
+        <w:rPr>
+          <w:rFonts w:ascii="Courier New" w:eastAsia="Times New Roman" w:hAnsi="Courier New" w:cs="Courier New"/>
+          <w:color w:val="F8F8F2"/>
+          <w:sz w:val="16"/>
+          <w:szCs w:val="16"/>
+          <w:lang w:val="en-US" w:eastAsia="ja-JP"/>
+        </w:rPr>
+        <w:br/>
+        <w:t xml:space="preserve">    }</w:t>
+      </w:r>
+      <w:r>
+        <w:rPr>
+          <w:rFonts w:ascii="Courier New" w:eastAsia="Times New Roman" w:hAnsi="Courier New" w:cs="Courier New"/>
+          <w:color w:val="F8F8F2"/>
+          <w:sz w:val="16"/>
+          <w:szCs w:val="16"/>
+          <w:lang w:val="en-US" w:eastAsia="ja-JP"/>
+        </w:rPr>
+        <w:br/>
+      </w:r>
+      <w:r>
+        <w:rPr>
+          <w:rFonts w:ascii="Courier New" w:eastAsia="Times New Roman" w:hAnsi="Courier New" w:cs="Courier New"/>
+          <w:color w:val="F8F8F2"/>
+          <w:sz w:val="16"/>
+          <w:szCs w:val="16"/>
+          <w:lang w:val="en-US" w:eastAsia="ja-JP"/>
+        </w:rPr>
+        <w:br/>
+        <w:t xml:space="preserve">    </w:t>
+      </w:r>
+      <w:r>
+        <w:rPr>
+          <w:rFonts w:ascii="Courier New" w:eastAsia="Times New Roman" w:hAnsi="Courier New" w:cs="Courier New"/>
+          <w:color w:val="7970A9"/>
+          <w:sz w:val="16"/>
+          <w:szCs w:val="16"/>
+          <w:lang w:val="en-US" w:eastAsia="ja-JP"/>
+        </w:rPr>
+        <w:t>/* \\\\\\ Other pre-processors \\\\\\</w:t>
+      </w:r>
+      <w:r>
+        <w:rPr>
+          <w:rFonts w:ascii="Courier New" w:eastAsia="Times New Roman" w:hAnsi="Courier New" w:cs="Courier New"/>
+          <w:color w:val="7970A9"/>
+          <w:sz w:val="16"/>
+          <w:szCs w:val="16"/>
+          <w:lang w:val="en-US" w:eastAsia="ja-JP"/>
+        </w:rPr>
+        <w:br/>
+        <w:t xml:space="preserve">    Each class can only have one callback annotation per class, if a class have</w:t>
+      </w:r>
+      <w:r>
+        <w:rPr>
+          <w:rFonts w:ascii="Courier New" w:eastAsia="Times New Roman" w:hAnsi="Courier New" w:cs="Courier New"/>
+          <w:color w:val="7970A9"/>
+          <w:sz w:val="16"/>
+          <w:szCs w:val="16"/>
+          <w:lang w:val="en-US" w:eastAsia="ja-JP"/>
+        </w:rPr>
+        <w:br/>
+        <w:t xml:space="preserve">    the same callback annotation more than once, will throw an exception. Because of that</w:t>
+      </w:r>
+      <w:r>
+        <w:rPr>
+          <w:rFonts w:ascii="Courier New" w:eastAsia="Times New Roman" w:hAnsi="Courier New" w:cs="Courier New"/>
+          <w:color w:val="7970A9"/>
+          <w:sz w:val="16"/>
+          <w:szCs w:val="16"/>
+          <w:lang w:val="en-US" w:eastAsia="ja-JP"/>
+        </w:rPr>
+        <w:br/>
+        <w:t xml:space="preserve">    use only one per class, this is explicit in this class for example, in calculateTotal()</w:t>
+      </w:r>
+      <w:r>
+        <w:rPr>
+          <w:rFonts w:ascii="Courier New" w:eastAsia="Times New Roman" w:hAnsi="Courier New" w:cs="Courier New"/>
+          <w:color w:val="7970A9"/>
+          <w:sz w:val="16"/>
+          <w:szCs w:val="16"/>
+          <w:lang w:val="en-US" w:eastAsia="ja-JP"/>
+        </w:rPr>
+        <w:br/>
+        <w:t xml:space="preserve">    method I would use the same callback annotations again, I commented both, because they</w:t>
+      </w:r>
+      <w:r>
+        <w:rPr>
+          <w:rFonts w:ascii="Courier New" w:eastAsia="Times New Roman" w:hAnsi="Courier New" w:cs="Courier New"/>
+          <w:color w:val="7970A9"/>
+          <w:sz w:val="16"/>
+          <w:szCs w:val="16"/>
+          <w:lang w:val="en-US" w:eastAsia="ja-JP"/>
+        </w:rPr>
+        <w:br/>
+        <w:t xml:space="preserve">    were causing errors. Use only one per class.</w:t>
+      </w:r>
+      <w:r>
+        <w:rPr>
+          <w:rFonts w:ascii="Courier New" w:eastAsia="Times New Roman" w:hAnsi="Courier New" w:cs="Courier New"/>
+          <w:color w:val="7970A9"/>
+          <w:sz w:val="16"/>
+          <w:szCs w:val="16"/>
+          <w:lang w:val="en-US" w:eastAsia="ja-JP"/>
+        </w:rPr>
+        <w:br/>
+        <w:t xml:space="preserve">     */</w:t>
+      </w:r>
+      <w:r>
+        <w:rPr>
+          <w:rFonts w:ascii="Courier New" w:eastAsia="Times New Roman" w:hAnsi="Courier New" w:cs="Courier New"/>
+          <w:color w:val="7970A9"/>
+          <w:sz w:val="16"/>
+          <w:szCs w:val="16"/>
+          <w:lang w:val="en-US" w:eastAsia="ja-JP"/>
+        </w:rPr>
+        <w:br/>
+      </w:r>
+      <w:r>
+        <w:rPr>
+          <w:rFonts w:ascii="Courier New" w:eastAsia="Times New Roman" w:hAnsi="Courier New" w:cs="Courier New"/>
+          <w:color w:val="7970A9"/>
+          <w:sz w:val="16"/>
+          <w:szCs w:val="16"/>
+          <w:lang w:val="en-US" w:eastAsia="ja-JP"/>
+        </w:rPr>
+        <w:br/>
+        <w:t xml:space="preserve">    </w:t>
+      </w:r>
+      <w:r>
+        <w:rPr>
+          <w:rFonts w:ascii="Courier New" w:eastAsia="Times New Roman" w:hAnsi="Courier New" w:cs="Courier New"/>
+          <w:color w:val="8AFF80"/>
+          <w:sz w:val="16"/>
+          <w:szCs w:val="16"/>
+          <w:lang w:val="en-US" w:eastAsia="ja-JP"/>
+        </w:rPr>
+        <w:t>@PrePersist</w:t>
+      </w:r>
+      <w:r>
+        <w:rPr>
+          <w:rFonts w:ascii="Courier New" w:eastAsia="Times New Roman" w:hAnsi="Courier New" w:cs="Courier New"/>
+          <w:color w:val="8AFF80"/>
+          <w:sz w:val="16"/>
+          <w:szCs w:val="16"/>
+          <w:lang w:val="en-US" w:eastAsia="ja-JP"/>
+        </w:rPr>
+        <w:br/>
+        <w:t xml:space="preserve">    </w:t>
+      </w:r>
+      <w:r>
+        <w:rPr>
+          <w:rFonts w:ascii="Courier New" w:eastAsia="Times New Roman" w:hAnsi="Courier New" w:cs="Courier New"/>
+          <w:color w:val="FF80BF"/>
+          <w:sz w:val="16"/>
+          <w:szCs w:val="16"/>
+          <w:lang w:val="en-US" w:eastAsia="ja-JP"/>
+        </w:rPr>
+        <w:t xml:space="preserve">public void </w:t>
+      </w:r>
+      <w:r>
+        <w:rPr>
+          <w:rFonts w:ascii="Courier New" w:eastAsia="Times New Roman" w:hAnsi="Courier New" w:cs="Courier New"/>
+          <w:color w:val="8AFF80"/>
+          <w:sz w:val="16"/>
+          <w:szCs w:val="16"/>
+          <w:lang w:val="en-US" w:eastAsia="ja-JP"/>
+        </w:rPr>
+        <w:t>whenPersist</w:t>
+      </w:r>
+      <w:r>
+        <w:rPr>
+          <w:rFonts w:ascii="Courier New" w:eastAsia="Times New Roman" w:hAnsi="Courier New" w:cs="Courier New"/>
+          <w:color w:val="F8F8F2"/>
+          <w:sz w:val="16"/>
+          <w:szCs w:val="16"/>
+          <w:lang w:val="en-US" w:eastAsia="ja-JP"/>
+        </w:rPr>
+        <w:t>() {</w:t>
+      </w:r>
+      <w:r>
+        <w:rPr>
+          <w:rFonts w:ascii="Courier New" w:eastAsia="Times New Roman" w:hAnsi="Courier New" w:cs="Courier New"/>
+          <w:color w:val="F8F8F2"/>
+          <w:sz w:val="16"/>
+          <w:szCs w:val="16"/>
+          <w:lang w:val="en-US" w:eastAsia="ja-JP"/>
+        </w:rPr>
+        <w:br/>
+        <w:t xml:space="preserve">        creationDate </w:t>
+      </w:r>
+      <w:r>
+        <w:rPr>
+          <w:rFonts w:ascii="Courier New" w:eastAsia="Times New Roman" w:hAnsi="Courier New" w:cs="Courier New"/>
+          <w:color w:val="F998CC"/>
+          <w:sz w:val="16"/>
+          <w:szCs w:val="16"/>
+          <w:lang w:val="en-US" w:eastAsia="ja-JP"/>
+        </w:rPr>
+        <w:t xml:space="preserve">= </w:t>
+      </w:r>
+      <w:r>
+        <w:rPr>
+          <w:rFonts w:ascii="Courier New" w:eastAsia="Times New Roman" w:hAnsi="Courier New" w:cs="Courier New"/>
+          <w:color w:val="80FFEA"/>
+          <w:sz w:val="16"/>
+          <w:szCs w:val="16"/>
+          <w:lang w:val="en-US" w:eastAsia="ja-JP"/>
+        </w:rPr>
+        <w:t>LocalDateTime</w:t>
+      </w:r>
+      <w:r>
+        <w:rPr>
+          <w:rFonts w:ascii="Courier New" w:eastAsia="Times New Roman" w:hAnsi="Courier New" w:cs="Courier New"/>
+          <w:color w:val="F8F8F2"/>
+          <w:sz w:val="16"/>
+          <w:szCs w:val="16"/>
+          <w:lang w:val="en-US" w:eastAsia="ja-JP"/>
+        </w:rPr>
+        <w:t>.</w:t>
+      </w:r>
+      <w:r>
+        <w:rPr>
+          <w:rFonts w:ascii="Courier New" w:eastAsia="Times New Roman" w:hAnsi="Courier New" w:cs="Courier New"/>
+          <w:color w:val="9580FF"/>
+          <w:sz w:val="16"/>
+          <w:szCs w:val="16"/>
+          <w:lang w:val="en-US" w:eastAsia="ja-JP"/>
+        </w:rPr>
+        <w:t>now</w:t>
+      </w:r>
+      <w:r>
+        <w:rPr>
+          <w:rFonts w:ascii="Courier New" w:eastAsia="Times New Roman" w:hAnsi="Courier New" w:cs="Courier New"/>
+          <w:color w:val="F8F8F2"/>
+          <w:sz w:val="16"/>
+          <w:szCs w:val="16"/>
+          <w:lang w:val="en-US" w:eastAsia="ja-JP"/>
+        </w:rPr>
+        <w:t>();</w:t>
+      </w:r>
+      <w:r>
+        <w:rPr>
+          <w:rFonts w:ascii="Courier New" w:eastAsia="Times New Roman" w:hAnsi="Courier New" w:cs="Courier New"/>
+          <w:color w:val="F8F8F2"/>
+          <w:sz w:val="16"/>
+          <w:szCs w:val="16"/>
+          <w:lang w:val="en-US" w:eastAsia="ja-JP"/>
+        </w:rPr>
+        <w:br/>
+        <w:t xml:space="preserve">        </w:t>
+      </w:r>
+      <w:r>
+        <w:rPr>
+          <w:rFonts w:ascii="Courier New" w:eastAsia="Times New Roman" w:hAnsi="Courier New" w:cs="Courier New"/>
+          <w:color w:val="8AFF80"/>
+          <w:sz w:val="16"/>
+          <w:szCs w:val="16"/>
+          <w:lang w:val="en-US" w:eastAsia="ja-JP"/>
+        </w:rPr>
+        <w:t>calculateTotal</w:t>
+      </w:r>
+      <w:r>
+        <w:rPr>
+          <w:rFonts w:ascii="Courier New" w:eastAsia="Times New Roman" w:hAnsi="Courier New" w:cs="Courier New"/>
+          <w:color w:val="F8F8F2"/>
+          <w:sz w:val="16"/>
+          <w:szCs w:val="16"/>
+          <w:lang w:val="en-US" w:eastAsia="ja-JP"/>
+        </w:rPr>
+        <w:t xml:space="preserve">(); </w:t>
+      </w:r>
+      <w:r>
+        <w:rPr>
+          <w:rFonts w:ascii="Courier New" w:eastAsia="Times New Roman" w:hAnsi="Courier New" w:cs="Courier New"/>
+          <w:color w:val="7970A9"/>
+          <w:sz w:val="16"/>
+          <w:szCs w:val="16"/>
+          <w:lang w:val="en-US" w:eastAsia="ja-JP"/>
+        </w:rPr>
+        <w:br/>
+        <w:t xml:space="preserve">    </w:t>
+      </w:r>
+      <w:r>
+        <w:rPr>
+          <w:rFonts w:ascii="Courier New" w:eastAsia="Times New Roman" w:hAnsi="Courier New" w:cs="Courier New"/>
+          <w:color w:val="F8F8F2"/>
+          <w:sz w:val="16"/>
+          <w:szCs w:val="16"/>
+          <w:lang w:val="en-US" w:eastAsia="ja-JP"/>
+        </w:rPr>
+        <w:t>}</w:t>
+      </w:r>
+      <w:r>
+        <w:rPr>
+          <w:rFonts w:ascii="Courier New" w:eastAsia="Times New Roman" w:hAnsi="Courier New" w:cs="Courier New"/>
+          <w:color w:val="F8F8F2"/>
+          <w:sz w:val="16"/>
+          <w:szCs w:val="16"/>
+          <w:lang w:val="en-US" w:eastAsia="ja-JP"/>
+        </w:rPr>
+        <w:br/>
+      </w:r>
+      <w:r>
+        <w:rPr>
+          <w:rFonts w:ascii="Courier New" w:eastAsia="Times New Roman" w:hAnsi="Courier New" w:cs="Courier New"/>
+          <w:color w:val="F8F8F2"/>
+          <w:sz w:val="16"/>
+          <w:szCs w:val="16"/>
+          <w:lang w:val="en-US" w:eastAsia="ja-JP"/>
+        </w:rPr>
+        <w:br/>
+        <w:t xml:space="preserve">    </w:t>
+      </w:r>
+      <w:r>
+        <w:rPr>
+          <w:rFonts w:ascii="Courier New" w:eastAsia="Times New Roman" w:hAnsi="Courier New" w:cs="Courier New"/>
+          <w:color w:val="8AFF80"/>
+          <w:sz w:val="16"/>
+          <w:szCs w:val="16"/>
+          <w:lang w:val="en-US" w:eastAsia="ja-JP"/>
+        </w:rPr>
+        <w:t>@PreUpdate</w:t>
+      </w:r>
+      <w:r>
+        <w:rPr>
+          <w:rFonts w:ascii="Courier New" w:eastAsia="Times New Roman" w:hAnsi="Courier New" w:cs="Courier New"/>
+          <w:color w:val="8AFF80"/>
+          <w:sz w:val="16"/>
+          <w:szCs w:val="16"/>
+          <w:lang w:val="en-US" w:eastAsia="ja-JP"/>
+        </w:rPr>
+        <w:br/>
+        <w:t xml:space="preserve">    </w:t>
+      </w:r>
+      <w:r>
+        <w:rPr>
+          <w:rFonts w:ascii="Courier New" w:eastAsia="Times New Roman" w:hAnsi="Courier New" w:cs="Courier New"/>
+          <w:color w:val="FF80BF"/>
+          <w:sz w:val="16"/>
+          <w:szCs w:val="16"/>
+          <w:lang w:val="en-US" w:eastAsia="ja-JP"/>
+        </w:rPr>
+        <w:t xml:space="preserve">public void </w:t>
+      </w:r>
+      <w:r>
+        <w:rPr>
+          <w:rFonts w:ascii="Courier New" w:eastAsia="Times New Roman" w:hAnsi="Courier New" w:cs="Courier New"/>
+          <w:color w:val="8AFF80"/>
+          <w:sz w:val="16"/>
+          <w:szCs w:val="16"/>
+          <w:lang w:val="en-US" w:eastAsia="ja-JP"/>
+        </w:rPr>
+        <w:t>whenUpdate</w:t>
+      </w:r>
+      <w:r>
+        <w:rPr>
+          <w:rFonts w:ascii="Courier New" w:eastAsia="Times New Roman" w:hAnsi="Courier New" w:cs="Courier New"/>
+          <w:color w:val="F8F8F2"/>
+          <w:sz w:val="16"/>
+          <w:szCs w:val="16"/>
+          <w:lang w:val="en-US" w:eastAsia="ja-JP"/>
+        </w:rPr>
+        <w:t>() {</w:t>
+      </w:r>
+      <w:r>
+        <w:rPr>
+          <w:rFonts w:ascii="Courier New" w:eastAsia="Times New Roman" w:hAnsi="Courier New" w:cs="Courier New"/>
+          <w:color w:val="F8F8F2"/>
+          <w:sz w:val="16"/>
+          <w:szCs w:val="16"/>
+          <w:lang w:val="en-US" w:eastAsia="ja-JP"/>
+        </w:rPr>
+        <w:br/>
+        <w:t xml:space="preserve">        lastUpdateDate </w:t>
+      </w:r>
+      <w:r>
+        <w:rPr>
+          <w:rFonts w:ascii="Courier New" w:eastAsia="Times New Roman" w:hAnsi="Courier New" w:cs="Courier New"/>
+          <w:color w:val="F998CC"/>
+          <w:sz w:val="16"/>
+          <w:szCs w:val="16"/>
+          <w:lang w:val="en-US" w:eastAsia="ja-JP"/>
+        </w:rPr>
+        <w:t xml:space="preserve">= </w:t>
+      </w:r>
+      <w:r>
+        <w:rPr>
+          <w:rFonts w:ascii="Courier New" w:eastAsia="Times New Roman" w:hAnsi="Courier New" w:cs="Courier New"/>
+          <w:color w:val="80FFEA"/>
+          <w:sz w:val="16"/>
+          <w:szCs w:val="16"/>
+          <w:lang w:val="en-US" w:eastAsia="ja-JP"/>
+        </w:rPr>
+        <w:t>LocalDateTime</w:t>
+      </w:r>
+      <w:r>
+        <w:rPr>
+          <w:rFonts w:ascii="Courier New" w:eastAsia="Times New Roman" w:hAnsi="Courier New" w:cs="Courier New"/>
+          <w:color w:val="F8F8F2"/>
+          <w:sz w:val="16"/>
+          <w:szCs w:val="16"/>
+          <w:lang w:val="en-US" w:eastAsia="ja-JP"/>
+        </w:rPr>
+        <w:t>.</w:t>
+      </w:r>
+      <w:r>
+        <w:rPr>
+          <w:rFonts w:ascii="Courier New" w:eastAsia="Times New Roman" w:hAnsi="Courier New" w:cs="Courier New"/>
+          <w:color w:val="9580FF"/>
+          <w:sz w:val="16"/>
+          <w:szCs w:val="16"/>
+          <w:lang w:val="en-US" w:eastAsia="ja-JP"/>
+        </w:rPr>
+        <w:t>now</w:t>
+      </w:r>
+      <w:r>
+        <w:rPr>
+          <w:rFonts w:ascii="Courier New" w:eastAsia="Times New Roman" w:hAnsi="Courier New" w:cs="Courier New"/>
+          <w:color w:val="F8F8F2"/>
+          <w:sz w:val="16"/>
+          <w:szCs w:val="16"/>
+          <w:lang w:val="en-US" w:eastAsia="ja-JP"/>
+        </w:rPr>
+        <w:t>();</w:t>
+      </w:r>
+      <w:r>
+        <w:rPr>
+          <w:rFonts w:ascii="Courier New" w:eastAsia="Times New Roman" w:hAnsi="Courier New" w:cs="Courier New"/>
+          <w:color w:val="F8F8F2"/>
+          <w:sz w:val="16"/>
+          <w:szCs w:val="16"/>
+          <w:lang w:val="en-US" w:eastAsia="ja-JP"/>
+        </w:rPr>
+        <w:br/>
+        <w:t xml:space="preserve">        </w:t>
+      </w:r>
+      <w:r>
+        <w:rPr>
+          <w:rFonts w:ascii="Courier New" w:eastAsia="Times New Roman" w:hAnsi="Courier New" w:cs="Courier New"/>
+          <w:color w:val="8AFF80"/>
+          <w:sz w:val="16"/>
+          <w:szCs w:val="16"/>
+          <w:lang w:val="en-US" w:eastAsia="ja-JP"/>
+        </w:rPr>
+        <w:t>calculateTotal</w:t>
+      </w:r>
+      <w:r>
+        <w:rPr>
+          <w:rFonts w:ascii="Courier New" w:eastAsia="Times New Roman" w:hAnsi="Courier New" w:cs="Courier New"/>
+          <w:color w:val="F8F8F2"/>
+          <w:sz w:val="16"/>
+          <w:szCs w:val="16"/>
+          <w:lang w:val="en-US" w:eastAsia="ja-JP"/>
+        </w:rPr>
+        <w:t xml:space="preserve">(); </w:t>
+      </w:r>
+      <w:r>
+        <w:rPr>
+          <w:rFonts w:ascii="Courier New" w:eastAsia="Times New Roman" w:hAnsi="Courier New" w:cs="Courier New"/>
+          <w:color w:val="7970A9"/>
+          <w:sz w:val="16"/>
+          <w:szCs w:val="16"/>
+          <w:lang w:val="en-US" w:eastAsia="ja-JP"/>
+        </w:rPr>
+        <w:br/>
+        <w:t xml:space="preserve">    </w:t>
+      </w:r>
+      <w:r>
+        <w:rPr>
+          <w:rFonts w:ascii="Courier New" w:eastAsia="Times New Roman" w:hAnsi="Courier New" w:cs="Courier New"/>
+          <w:color w:val="F8F8F2"/>
+          <w:sz w:val="16"/>
+          <w:szCs w:val="16"/>
+          <w:lang w:val="en-US" w:eastAsia="ja-JP"/>
+        </w:rPr>
+        <w:t>}</w:t>
+      </w:r>
+      <w:r>
+        <w:rPr>
+          <w:rFonts w:ascii="Courier New" w:eastAsia="Times New Roman" w:hAnsi="Courier New" w:cs="Courier New"/>
+          <w:color w:val="F8F8F2"/>
+          <w:sz w:val="16"/>
+          <w:szCs w:val="16"/>
+          <w:lang w:val="en-US" w:eastAsia="ja-JP"/>
+        </w:rPr>
+        <w:br/>
+      </w:r>
+      <w:r>
+        <w:rPr>
+          <w:rFonts w:ascii="Courier New" w:eastAsia="Times New Roman" w:hAnsi="Courier New" w:cs="Courier New"/>
+          <w:color w:val="F8F8F2"/>
+          <w:sz w:val="16"/>
+          <w:szCs w:val="16"/>
+          <w:lang w:val="en-US" w:eastAsia="ja-JP"/>
+        </w:rPr>
+        <w:br/>
+        <w:t xml:space="preserve">    </w:t>
+      </w:r>
+      <w:r>
+        <w:rPr>
+          <w:rFonts w:ascii="Courier New" w:eastAsia="Times New Roman" w:hAnsi="Courier New" w:cs="Courier New"/>
+          <w:color w:val="8AFF80"/>
+          <w:sz w:val="16"/>
+          <w:szCs w:val="16"/>
+          <w:lang w:val="en-US" w:eastAsia="ja-JP"/>
+        </w:rPr>
+        <w:t>@PostPersist</w:t>
+      </w:r>
+      <w:r>
+        <w:rPr>
+          <w:rFonts w:ascii="Courier New" w:eastAsia="Times New Roman" w:hAnsi="Courier New" w:cs="Courier New"/>
+          <w:color w:val="8AFF80"/>
+          <w:sz w:val="16"/>
+          <w:szCs w:val="16"/>
+          <w:lang w:val="en-US" w:eastAsia="ja-JP"/>
+        </w:rPr>
+        <w:br/>
+        <w:t xml:space="preserve">    </w:t>
+      </w:r>
+      <w:r>
+        <w:rPr>
+          <w:rFonts w:ascii="Courier New" w:eastAsia="Times New Roman" w:hAnsi="Courier New" w:cs="Courier New"/>
+          <w:color w:val="FF80BF"/>
+          <w:sz w:val="16"/>
+          <w:szCs w:val="16"/>
+          <w:lang w:val="en-US" w:eastAsia="ja-JP"/>
+        </w:rPr>
+        <w:t xml:space="preserve">public void </w:t>
+      </w:r>
+      <w:r>
+        <w:rPr>
+          <w:rFonts w:ascii="Courier New" w:eastAsia="Times New Roman" w:hAnsi="Courier New" w:cs="Courier New"/>
+          <w:color w:val="8AFF80"/>
+          <w:sz w:val="16"/>
+          <w:szCs w:val="16"/>
+          <w:lang w:val="en-US" w:eastAsia="ja-JP"/>
+        </w:rPr>
+        <w:t>afterPersist</w:t>
+      </w:r>
+      <w:r>
+        <w:rPr>
+          <w:rFonts w:ascii="Courier New" w:eastAsia="Times New Roman" w:hAnsi="Courier New" w:cs="Courier New"/>
+          <w:color w:val="F8F8F2"/>
+          <w:sz w:val="16"/>
+          <w:szCs w:val="16"/>
+          <w:lang w:val="en-US" w:eastAsia="ja-JP"/>
+        </w:rPr>
+        <w:t>() {</w:t>
+      </w:r>
+      <w:r>
+        <w:rPr>
+          <w:rFonts w:ascii="Courier New" w:eastAsia="Times New Roman" w:hAnsi="Courier New" w:cs="Courier New"/>
+          <w:color w:val="F8F8F2"/>
+          <w:sz w:val="16"/>
+          <w:szCs w:val="16"/>
+          <w:lang w:val="en-US" w:eastAsia="ja-JP"/>
+        </w:rPr>
+        <w:br/>
+        <w:t xml:space="preserve">        </w:t>
+      </w:r>
+      <w:r>
+        <w:rPr>
+          <w:rFonts w:ascii="Courier New" w:eastAsia="Times New Roman" w:hAnsi="Courier New" w:cs="Courier New"/>
+          <w:color w:val="80FFEA"/>
+          <w:sz w:val="16"/>
+          <w:szCs w:val="16"/>
+          <w:lang w:val="en-US" w:eastAsia="ja-JP"/>
+        </w:rPr>
+        <w:t>System</w:t>
+      </w:r>
+      <w:r>
+        <w:rPr>
+          <w:rFonts w:ascii="Courier New" w:eastAsia="Times New Roman" w:hAnsi="Courier New" w:cs="Courier New"/>
+          <w:color w:val="F8F8F2"/>
+          <w:sz w:val="16"/>
+          <w:szCs w:val="16"/>
+          <w:lang w:val="en-US" w:eastAsia="ja-JP"/>
+        </w:rPr>
+        <w:t>.</w:t>
+      </w:r>
+      <w:r>
+        <w:rPr>
+          <w:rFonts w:ascii="MonoLisa ExtraBold" w:eastAsia="Times New Roman" w:hAnsi="MonoLisa ExtraBold" w:cs="Courier New"/>
+          <w:b/>
+          <w:bCs/>
+          <w:color w:val="9580FF"/>
+          <w:sz w:val="16"/>
+          <w:szCs w:val="16"/>
+          <w:lang w:val="en-US" w:eastAsia="ja-JP"/>
+        </w:rPr>
+        <w:t>out</w:t>
+      </w:r>
+      <w:r>
+        <w:rPr>
+          <w:rFonts w:ascii="Courier New" w:eastAsia="Times New Roman" w:hAnsi="Courier New" w:cs="Courier New"/>
+          <w:color w:val="F8F8F2"/>
+          <w:sz w:val="16"/>
+          <w:szCs w:val="16"/>
+          <w:lang w:val="en-US" w:eastAsia="ja-JP"/>
+        </w:rPr>
+        <w:t>.</w:t>
+      </w:r>
+      <w:r>
+        <w:rPr>
+          <w:rFonts w:ascii="Courier New" w:eastAsia="Times New Roman" w:hAnsi="Courier New" w:cs="Courier New"/>
+          <w:color w:val="8AFF80"/>
+          <w:sz w:val="16"/>
+          <w:szCs w:val="16"/>
+          <w:lang w:val="en-US" w:eastAsia="ja-JP"/>
+        </w:rPr>
+        <w:t>println</w:t>
+      </w:r>
+      <w:r>
+        <w:rPr>
+          <w:rFonts w:ascii="Courier New" w:eastAsia="Times New Roman" w:hAnsi="Courier New" w:cs="Courier New"/>
+          <w:color w:val="F8F8F2"/>
+          <w:sz w:val="16"/>
+          <w:szCs w:val="16"/>
+          <w:lang w:val="en-US" w:eastAsia="ja-JP"/>
+        </w:rPr>
+        <w:t>(</w:t>
+      </w:r>
+      <w:r>
+        <w:rPr>
+          <w:rFonts w:ascii="Courier New" w:eastAsia="Times New Roman" w:hAnsi="Courier New" w:cs="Courier New"/>
+          <w:color w:val="FFFF80"/>
+          <w:sz w:val="16"/>
+          <w:szCs w:val="16"/>
+          <w:lang w:val="en-US" w:eastAsia="ja-JP"/>
+        </w:rPr>
+        <w:t>"After persist Order."</w:t>
+      </w:r>
+      <w:r>
+        <w:rPr>
+          <w:rFonts w:ascii="Courier New" w:eastAsia="Times New Roman" w:hAnsi="Courier New" w:cs="Courier New"/>
+          <w:color w:val="F8F8F2"/>
+          <w:sz w:val="16"/>
+          <w:szCs w:val="16"/>
+          <w:lang w:val="en-US" w:eastAsia="ja-JP"/>
+        </w:rPr>
+        <w:t>);</w:t>
+      </w:r>
+      <w:r>
+        <w:rPr>
+          <w:rFonts w:ascii="Courier New" w:eastAsia="Times New Roman" w:hAnsi="Courier New" w:cs="Courier New"/>
+          <w:color w:val="F8F8F2"/>
+          <w:sz w:val="16"/>
+          <w:szCs w:val="16"/>
+          <w:lang w:val="en-US" w:eastAsia="ja-JP"/>
+        </w:rPr>
+        <w:br/>
+        <w:t xml:space="preserve">    }</w:t>
+      </w:r>
+      <w:r>
+        <w:rPr>
+          <w:rFonts w:ascii="Courier New" w:eastAsia="Times New Roman" w:hAnsi="Courier New" w:cs="Courier New"/>
+          <w:color w:val="F8F8F2"/>
+          <w:sz w:val="16"/>
+          <w:szCs w:val="16"/>
+          <w:lang w:val="en-US" w:eastAsia="ja-JP"/>
+        </w:rPr>
+        <w:br/>
+      </w:r>
+      <w:r>
+        <w:rPr>
+          <w:rFonts w:ascii="Courier New" w:eastAsia="Times New Roman" w:hAnsi="Courier New" w:cs="Courier New"/>
+          <w:color w:val="F8F8F2"/>
+          <w:sz w:val="16"/>
+          <w:szCs w:val="16"/>
+          <w:lang w:val="en-US" w:eastAsia="ja-JP"/>
+        </w:rPr>
+        <w:br/>
+        <w:t xml:space="preserve">    </w:t>
+      </w:r>
+      <w:r>
+        <w:rPr>
+          <w:rFonts w:ascii="Courier New" w:eastAsia="Times New Roman" w:hAnsi="Courier New" w:cs="Courier New"/>
+          <w:color w:val="8AFF80"/>
+          <w:sz w:val="16"/>
+          <w:szCs w:val="16"/>
+          <w:lang w:val="en-US" w:eastAsia="ja-JP"/>
+        </w:rPr>
+        <w:t>@PostUpdate</w:t>
+      </w:r>
+      <w:r>
+        <w:rPr>
+          <w:rFonts w:ascii="Courier New" w:eastAsia="Times New Roman" w:hAnsi="Courier New" w:cs="Courier New"/>
+          <w:color w:val="8AFF80"/>
+          <w:sz w:val="16"/>
+          <w:szCs w:val="16"/>
+          <w:lang w:val="en-US" w:eastAsia="ja-JP"/>
+        </w:rPr>
+        <w:br/>
+        <w:t xml:space="preserve">    </w:t>
+      </w:r>
+      <w:r>
+        <w:rPr>
+          <w:rFonts w:ascii="Courier New" w:eastAsia="Times New Roman" w:hAnsi="Courier New" w:cs="Courier New"/>
+          <w:color w:val="FF80BF"/>
+          <w:sz w:val="16"/>
+          <w:szCs w:val="16"/>
+          <w:lang w:val="en-US" w:eastAsia="ja-JP"/>
+        </w:rPr>
+        <w:t xml:space="preserve">public void </w:t>
+      </w:r>
+      <w:r>
+        <w:rPr>
+          <w:rFonts w:ascii="Courier New" w:eastAsia="Times New Roman" w:hAnsi="Courier New" w:cs="Courier New"/>
+          <w:color w:val="8AFF80"/>
+          <w:sz w:val="16"/>
+          <w:szCs w:val="16"/>
+          <w:lang w:val="en-US" w:eastAsia="ja-JP"/>
+        </w:rPr>
+        <w:t>afterUpdate</w:t>
+      </w:r>
+      <w:r>
+        <w:rPr>
+          <w:rFonts w:ascii="Courier New" w:eastAsia="Times New Roman" w:hAnsi="Courier New" w:cs="Courier New"/>
+          <w:color w:val="F8F8F2"/>
+          <w:sz w:val="16"/>
+          <w:szCs w:val="16"/>
+          <w:lang w:val="en-US" w:eastAsia="ja-JP"/>
+        </w:rPr>
+        <w:t>() {</w:t>
+      </w:r>
+      <w:r>
+        <w:rPr>
+          <w:rFonts w:ascii="Courier New" w:eastAsia="Times New Roman" w:hAnsi="Courier New" w:cs="Courier New"/>
+          <w:color w:val="F8F8F2"/>
+          <w:sz w:val="16"/>
+          <w:szCs w:val="16"/>
+          <w:lang w:val="en-US" w:eastAsia="ja-JP"/>
+        </w:rPr>
+        <w:br/>
+        <w:t xml:space="preserve">        </w:t>
+      </w:r>
+      <w:r>
+        <w:rPr>
+          <w:rFonts w:ascii="Courier New" w:eastAsia="Times New Roman" w:hAnsi="Courier New" w:cs="Courier New"/>
+          <w:color w:val="80FFEA"/>
+          <w:sz w:val="16"/>
+          <w:szCs w:val="16"/>
+          <w:lang w:val="en-US" w:eastAsia="ja-JP"/>
+        </w:rPr>
+        <w:t>System</w:t>
+      </w:r>
+      <w:r>
+        <w:rPr>
+          <w:rFonts w:ascii="Courier New" w:eastAsia="Times New Roman" w:hAnsi="Courier New" w:cs="Courier New"/>
+          <w:color w:val="F8F8F2"/>
+          <w:sz w:val="16"/>
+          <w:szCs w:val="16"/>
+          <w:lang w:val="en-US" w:eastAsia="ja-JP"/>
+        </w:rPr>
+        <w:t>.</w:t>
+      </w:r>
+      <w:r>
+        <w:rPr>
+          <w:rFonts w:ascii="MonoLisa ExtraBold" w:eastAsia="Times New Roman" w:hAnsi="MonoLisa ExtraBold" w:cs="Courier New"/>
+          <w:b/>
+          <w:bCs/>
+          <w:color w:val="9580FF"/>
+          <w:sz w:val="16"/>
+          <w:szCs w:val="16"/>
+          <w:lang w:val="en-US" w:eastAsia="ja-JP"/>
+        </w:rPr>
+        <w:t>out</w:t>
+      </w:r>
+      <w:r>
+        <w:rPr>
+          <w:rFonts w:ascii="Courier New" w:eastAsia="Times New Roman" w:hAnsi="Courier New" w:cs="Courier New"/>
+          <w:color w:val="F8F8F2"/>
+          <w:sz w:val="16"/>
+          <w:szCs w:val="16"/>
+          <w:lang w:val="en-US" w:eastAsia="ja-JP"/>
+        </w:rPr>
+        <w:t>.</w:t>
+      </w:r>
+      <w:r>
+        <w:rPr>
+          <w:rFonts w:ascii="Courier New" w:eastAsia="Times New Roman" w:hAnsi="Courier New" w:cs="Courier New"/>
+          <w:color w:val="8AFF80"/>
+          <w:sz w:val="16"/>
+          <w:szCs w:val="16"/>
+          <w:lang w:val="en-US" w:eastAsia="ja-JP"/>
+        </w:rPr>
+        <w:t>println</w:t>
+      </w:r>
+      <w:r>
+        <w:rPr>
+          <w:rFonts w:ascii="Courier New" w:eastAsia="Times New Roman" w:hAnsi="Courier New" w:cs="Courier New"/>
+          <w:color w:val="F8F8F2"/>
+          <w:sz w:val="16"/>
+          <w:szCs w:val="16"/>
+          <w:lang w:val="en-US" w:eastAsia="ja-JP"/>
+        </w:rPr>
+        <w:t>(</w:t>
+      </w:r>
+      <w:r>
+        <w:rPr>
+          <w:rFonts w:ascii="Courier New" w:eastAsia="Times New Roman" w:hAnsi="Courier New" w:cs="Courier New"/>
+          <w:color w:val="FFFF80"/>
+          <w:sz w:val="16"/>
+          <w:szCs w:val="16"/>
+          <w:lang w:val="en-US" w:eastAsia="ja-JP"/>
+        </w:rPr>
+        <w:t>"After update Order"</w:t>
+      </w:r>
+      <w:r>
+        <w:rPr>
+          <w:rFonts w:ascii="Courier New" w:eastAsia="Times New Roman" w:hAnsi="Courier New" w:cs="Courier New"/>
+          <w:color w:val="F8F8F2"/>
+          <w:sz w:val="16"/>
+          <w:szCs w:val="16"/>
+          <w:lang w:val="en-US" w:eastAsia="ja-JP"/>
+        </w:rPr>
+        <w:t>);</w:t>
+      </w:r>
+      <w:r>
+        <w:rPr>
+          <w:rFonts w:ascii="Courier New" w:eastAsia="Times New Roman" w:hAnsi="Courier New" w:cs="Courier New"/>
+          <w:color w:val="F8F8F2"/>
+          <w:sz w:val="16"/>
+          <w:szCs w:val="16"/>
+          <w:lang w:val="en-US" w:eastAsia="ja-JP"/>
+        </w:rPr>
+        <w:br/>
+        <w:t xml:space="preserve">    }</w:t>
+      </w:r>
+      <w:r>
+        <w:rPr>
+          <w:rFonts w:ascii="Courier New" w:eastAsia="Times New Roman" w:hAnsi="Courier New" w:cs="Courier New"/>
+          <w:color w:val="F8F8F2"/>
+          <w:sz w:val="16"/>
+          <w:szCs w:val="16"/>
+          <w:lang w:val="en-US" w:eastAsia="ja-JP"/>
+        </w:rPr>
+        <w:br/>
+      </w:r>
+      <w:r>
+        <w:rPr>
+          <w:rFonts w:ascii="Courier New" w:eastAsia="Times New Roman" w:hAnsi="Courier New" w:cs="Courier New"/>
+          <w:color w:val="F8F8F2"/>
+          <w:sz w:val="16"/>
+          <w:szCs w:val="16"/>
+          <w:lang w:val="en-US" w:eastAsia="ja-JP"/>
+        </w:rPr>
+        <w:lastRenderedPageBreak/>
+        <w:br/>
+        <w:t xml:space="preserve">    </w:t>
+      </w:r>
+      <w:r>
+        <w:rPr>
+          <w:rFonts w:ascii="Courier New" w:eastAsia="Times New Roman" w:hAnsi="Courier New" w:cs="Courier New"/>
+          <w:color w:val="8AFF80"/>
+          <w:sz w:val="16"/>
+          <w:szCs w:val="16"/>
+          <w:lang w:val="en-US" w:eastAsia="ja-JP"/>
+        </w:rPr>
+        <w:t>@PreRemove</w:t>
+      </w:r>
+      <w:r>
+        <w:rPr>
+          <w:rFonts w:ascii="Courier New" w:eastAsia="Times New Roman" w:hAnsi="Courier New" w:cs="Courier New"/>
+          <w:color w:val="8AFF80"/>
+          <w:sz w:val="16"/>
+          <w:szCs w:val="16"/>
+          <w:lang w:val="en-US" w:eastAsia="ja-JP"/>
+        </w:rPr>
+        <w:br/>
+        <w:t xml:space="preserve">    </w:t>
+      </w:r>
+      <w:r>
+        <w:rPr>
+          <w:rFonts w:ascii="Courier New" w:eastAsia="Times New Roman" w:hAnsi="Courier New" w:cs="Courier New"/>
+          <w:color w:val="FF80BF"/>
+          <w:sz w:val="16"/>
+          <w:szCs w:val="16"/>
+          <w:lang w:val="en-US" w:eastAsia="ja-JP"/>
+        </w:rPr>
+        <w:t xml:space="preserve">public void </w:t>
+      </w:r>
+      <w:r>
+        <w:rPr>
+          <w:rFonts w:ascii="Courier New" w:eastAsia="Times New Roman" w:hAnsi="Courier New" w:cs="Courier New"/>
+          <w:color w:val="8AFF80"/>
+          <w:sz w:val="16"/>
+          <w:szCs w:val="16"/>
+          <w:lang w:val="en-US" w:eastAsia="ja-JP"/>
+        </w:rPr>
+        <w:t>beforeRemove</w:t>
+      </w:r>
+      <w:r>
+        <w:rPr>
+          <w:rFonts w:ascii="Courier New" w:eastAsia="Times New Roman" w:hAnsi="Courier New" w:cs="Courier New"/>
+          <w:color w:val="F8F8F2"/>
+          <w:sz w:val="16"/>
+          <w:szCs w:val="16"/>
+          <w:lang w:val="en-US" w:eastAsia="ja-JP"/>
+        </w:rPr>
+        <w:t>() {</w:t>
+      </w:r>
+      <w:r>
+        <w:rPr>
+          <w:rFonts w:ascii="Courier New" w:eastAsia="Times New Roman" w:hAnsi="Courier New" w:cs="Courier New"/>
+          <w:color w:val="F8F8F2"/>
+          <w:sz w:val="16"/>
+          <w:szCs w:val="16"/>
+          <w:lang w:val="en-US" w:eastAsia="ja-JP"/>
+        </w:rPr>
+        <w:br/>
+        <w:t xml:space="preserve">        </w:t>
+      </w:r>
+      <w:r>
+        <w:rPr>
+          <w:rFonts w:ascii="Courier New" w:eastAsia="Times New Roman" w:hAnsi="Courier New" w:cs="Courier New"/>
+          <w:color w:val="80FFEA"/>
+          <w:sz w:val="16"/>
+          <w:szCs w:val="16"/>
+          <w:lang w:val="en-US" w:eastAsia="ja-JP"/>
+        </w:rPr>
+        <w:t>System</w:t>
+      </w:r>
+      <w:r>
+        <w:rPr>
+          <w:rFonts w:ascii="Courier New" w:eastAsia="Times New Roman" w:hAnsi="Courier New" w:cs="Courier New"/>
+          <w:color w:val="F8F8F2"/>
+          <w:sz w:val="16"/>
+          <w:szCs w:val="16"/>
+          <w:lang w:val="en-US" w:eastAsia="ja-JP"/>
+        </w:rPr>
+        <w:t>.</w:t>
+      </w:r>
+      <w:r>
+        <w:rPr>
+          <w:rFonts w:ascii="MonoLisa ExtraBold" w:eastAsia="Times New Roman" w:hAnsi="MonoLisa ExtraBold" w:cs="Courier New"/>
+          <w:b/>
+          <w:bCs/>
+          <w:color w:val="9580FF"/>
+          <w:sz w:val="16"/>
+          <w:szCs w:val="16"/>
+          <w:lang w:val="en-US" w:eastAsia="ja-JP"/>
+        </w:rPr>
+        <w:t>out</w:t>
+      </w:r>
+      <w:r>
+        <w:rPr>
+          <w:rFonts w:ascii="Courier New" w:eastAsia="Times New Roman" w:hAnsi="Courier New" w:cs="Courier New"/>
+          <w:color w:val="F8F8F2"/>
+          <w:sz w:val="16"/>
+          <w:szCs w:val="16"/>
+          <w:lang w:val="en-US" w:eastAsia="ja-JP"/>
+        </w:rPr>
+        <w:t>.</w:t>
+      </w:r>
+      <w:r>
+        <w:rPr>
+          <w:rFonts w:ascii="Courier New" w:eastAsia="Times New Roman" w:hAnsi="Courier New" w:cs="Courier New"/>
+          <w:color w:val="8AFF80"/>
+          <w:sz w:val="16"/>
+          <w:szCs w:val="16"/>
+          <w:lang w:val="en-US" w:eastAsia="ja-JP"/>
+        </w:rPr>
+        <w:t>println</w:t>
+      </w:r>
+      <w:r>
+        <w:rPr>
+          <w:rFonts w:ascii="Courier New" w:eastAsia="Times New Roman" w:hAnsi="Courier New" w:cs="Courier New"/>
+          <w:color w:val="F8F8F2"/>
+          <w:sz w:val="16"/>
+          <w:szCs w:val="16"/>
+          <w:lang w:val="en-US" w:eastAsia="ja-JP"/>
+        </w:rPr>
+        <w:t>(</w:t>
+      </w:r>
+      <w:r>
+        <w:rPr>
+          <w:rFonts w:ascii="Courier New" w:eastAsia="Times New Roman" w:hAnsi="Courier New" w:cs="Courier New"/>
+          <w:color w:val="FFFF80"/>
+          <w:sz w:val="16"/>
+          <w:szCs w:val="16"/>
+          <w:lang w:val="en-US" w:eastAsia="ja-JP"/>
+        </w:rPr>
+        <w:t>"Before remove Order"</w:t>
+      </w:r>
+      <w:r>
+        <w:rPr>
+          <w:rFonts w:ascii="Courier New" w:eastAsia="Times New Roman" w:hAnsi="Courier New" w:cs="Courier New"/>
+          <w:color w:val="F8F8F2"/>
+          <w:sz w:val="16"/>
+          <w:szCs w:val="16"/>
+          <w:lang w:val="en-US" w:eastAsia="ja-JP"/>
+        </w:rPr>
+        <w:t>);</w:t>
+      </w:r>
+      <w:r>
+        <w:rPr>
+          <w:rFonts w:ascii="Courier New" w:eastAsia="Times New Roman" w:hAnsi="Courier New" w:cs="Courier New"/>
+          <w:color w:val="F8F8F2"/>
+          <w:sz w:val="16"/>
+          <w:szCs w:val="16"/>
+          <w:lang w:val="en-US" w:eastAsia="ja-JP"/>
+        </w:rPr>
+        <w:br/>
+        <w:t xml:space="preserve">    }</w:t>
+      </w:r>
+      <w:r>
+        <w:rPr>
+          <w:rFonts w:ascii="Courier New" w:eastAsia="Times New Roman" w:hAnsi="Courier New" w:cs="Courier New"/>
+          <w:color w:val="F8F8F2"/>
+          <w:sz w:val="16"/>
+          <w:szCs w:val="16"/>
+          <w:lang w:val="en-US" w:eastAsia="ja-JP"/>
+        </w:rPr>
+        <w:br/>
+      </w:r>
+      <w:r>
+        <w:rPr>
+          <w:rFonts w:ascii="Courier New" w:eastAsia="Times New Roman" w:hAnsi="Courier New" w:cs="Courier New"/>
+          <w:color w:val="F8F8F2"/>
+          <w:sz w:val="16"/>
+          <w:szCs w:val="16"/>
+          <w:lang w:val="en-US" w:eastAsia="ja-JP"/>
+        </w:rPr>
+        <w:br/>
+        <w:t xml:space="preserve">    </w:t>
+      </w:r>
+      <w:r>
+        <w:rPr>
+          <w:rFonts w:ascii="Courier New" w:eastAsia="Times New Roman" w:hAnsi="Courier New" w:cs="Courier New"/>
+          <w:color w:val="8AFF80"/>
+          <w:sz w:val="16"/>
+          <w:szCs w:val="16"/>
+          <w:lang w:val="en-US" w:eastAsia="ja-JP"/>
+        </w:rPr>
+        <w:t>@PostRemove</w:t>
+      </w:r>
+      <w:r>
+        <w:rPr>
+          <w:rFonts w:ascii="Courier New" w:eastAsia="Times New Roman" w:hAnsi="Courier New" w:cs="Courier New"/>
+          <w:color w:val="8AFF80"/>
+          <w:sz w:val="16"/>
+          <w:szCs w:val="16"/>
+          <w:lang w:val="en-US" w:eastAsia="ja-JP"/>
+        </w:rPr>
+        <w:br/>
+        <w:t xml:space="preserve">    </w:t>
+      </w:r>
+      <w:r>
+        <w:rPr>
+          <w:rFonts w:ascii="Courier New" w:eastAsia="Times New Roman" w:hAnsi="Courier New" w:cs="Courier New"/>
+          <w:color w:val="FF80BF"/>
+          <w:sz w:val="16"/>
+          <w:szCs w:val="16"/>
+          <w:lang w:val="en-US" w:eastAsia="ja-JP"/>
+        </w:rPr>
+        <w:t xml:space="preserve">public void </w:t>
+      </w:r>
+      <w:r>
+        <w:rPr>
+          <w:rFonts w:ascii="Courier New" w:eastAsia="Times New Roman" w:hAnsi="Courier New" w:cs="Courier New"/>
+          <w:color w:val="8AFF80"/>
+          <w:sz w:val="16"/>
+          <w:szCs w:val="16"/>
+          <w:lang w:val="en-US" w:eastAsia="ja-JP"/>
+        </w:rPr>
+        <w:t>afterRemove</w:t>
+      </w:r>
+      <w:r>
+        <w:rPr>
+          <w:rFonts w:ascii="Courier New" w:eastAsia="Times New Roman" w:hAnsi="Courier New" w:cs="Courier New"/>
+          <w:color w:val="F8F8F2"/>
+          <w:sz w:val="16"/>
+          <w:szCs w:val="16"/>
+          <w:lang w:val="en-US" w:eastAsia="ja-JP"/>
+        </w:rPr>
+        <w:t>() {</w:t>
+      </w:r>
+      <w:r>
+        <w:rPr>
+          <w:rFonts w:ascii="Courier New" w:eastAsia="Times New Roman" w:hAnsi="Courier New" w:cs="Courier New"/>
+          <w:color w:val="F8F8F2"/>
+          <w:sz w:val="16"/>
+          <w:szCs w:val="16"/>
+          <w:lang w:val="en-US" w:eastAsia="ja-JP"/>
+        </w:rPr>
+        <w:br/>
+        <w:t xml:space="preserve">        </w:t>
+      </w:r>
+      <w:r>
+        <w:rPr>
+          <w:rFonts w:ascii="Courier New" w:eastAsia="Times New Roman" w:hAnsi="Courier New" w:cs="Courier New"/>
+          <w:color w:val="80FFEA"/>
+          <w:sz w:val="16"/>
+          <w:szCs w:val="16"/>
+          <w:lang w:val="en-US" w:eastAsia="ja-JP"/>
+        </w:rPr>
+        <w:t>System</w:t>
+      </w:r>
+      <w:r>
+        <w:rPr>
+          <w:rFonts w:ascii="Courier New" w:eastAsia="Times New Roman" w:hAnsi="Courier New" w:cs="Courier New"/>
+          <w:color w:val="F8F8F2"/>
+          <w:sz w:val="16"/>
+          <w:szCs w:val="16"/>
+          <w:lang w:val="en-US" w:eastAsia="ja-JP"/>
+        </w:rPr>
+        <w:t>.</w:t>
+      </w:r>
+      <w:r>
+        <w:rPr>
+          <w:rFonts w:ascii="MonoLisa ExtraBold" w:eastAsia="Times New Roman" w:hAnsi="MonoLisa ExtraBold" w:cs="Courier New"/>
+          <w:b/>
+          <w:bCs/>
+          <w:color w:val="9580FF"/>
+          <w:sz w:val="16"/>
+          <w:szCs w:val="16"/>
+          <w:lang w:val="en-US" w:eastAsia="ja-JP"/>
+        </w:rPr>
+        <w:t>out</w:t>
+      </w:r>
+      <w:r>
+        <w:rPr>
+          <w:rFonts w:ascii="Courier New" w:eastAsia="Times New Roman" w:hAnsi="Courier New" w:cs="Courier New"/>
+          <w:color w:val="F8F8F2"/>
+          <w:sz w:val="16"/>
+          <w:szCs w:val="16"/>
+          <w:lang w:val="en-US" w:eastAsia="ja-JP"/>
+        </w:rPr>
+        <w:t>.</w:t>
+      </w:r>
+      <w:r>
+        <w:rPr>
+          <w:rFonts w:ascii="Courier New" w:eastAsia="Times New Roman" w:hAnsi="Courier New" w:cs="Courier New"/>
+          <w:color w:val="8AFF80"/>
+          <w:sz w:val="16"/>
+          <w:szCs w:val="16"/>
+          <w:lang w:val="en-US" w:eastAsia="ja-JP"/>
+        </w:rPr>
+        <w:t>println</w:t>
+      </w:r>
+      <w:r>
+        <w:rPr>
+          <w:rFonts w:ascii="Courier New" w:eastAsia="Times New Roman" w:hAnsi="Courier New" w:cs="Courier New"/>
+          <w:color w:val="F8F8F2"/>
+          <w:sz w:val="16"/>
+          <w:szCs w:val="16"/>
+          <w:lang w:val="en-US" w:eastAsia="ja-JP"/>
+        </w:rPr>
+        <w:t>(</w:t>
+      </w:r>
+      <w:r>
+        <w:rPr>
+          <w:rFonts w:ascii="Courier New" w:eastAsia="Times New Roman" w:hAnsi="Courier New" w:cs="Courier New"/>
+          <w:color w:val="FFFF80"/>
+          <w:sz w:val="16"/>
+          <w:szCs w:val="16"/>
+          <w:lang w:val="en-US" w:eastAsia="ja-JP"/>
+        </w:rPr>
+        <w:t>"After remove Order"</w:t>
+      </w:r>
+      <w:r>
+        <w:rPr>
+          <w:rFonts w:ascii="Courier New" w:eastAsia="Times New Roman" w:hAnsi="Courier New" w:cs="Courier New"/>
+          <w:color w:val="F8F8F2"/>
+          <w:sz w:val="16"/>
+          <w:szCs w:val="16"/>
+          <w:lang w:val="en-US" w:eastAsia="ja-JP"/>
+        </w:rPr>
+        <w:t>);</w:t>
+      </w:r>
+      <w:r>
+        <w:rPr>
+          <w:rFonts w:ascii="Courier New" w:eastAsia="Times New Roman" w:hAnsi="Courier New" w:cs="Courier New"/>
+          <w:color w:val="F8F8F2"/>
+          <w:sz w:val="16"/>
+          <w:szCs w:val="16"/>
+          <w:lang w:val="en-US" w:eastAsia="ja-JP"/>
+        </w:rPr>
+        <w:br/>
+        <w:t xml:space="preserve">    }</w:t>
+      </w:r>
+      <w:r>
+        <w:rPr>
+          <w:rFonts w:ascii="Courier New" w:eastAsia="Times New Roman" w:hAnsi="Courier New" w:cs="Courier New"/>
+          <w:color w:val="F8F8F2"/>
+          <w:sz w:val="16"/>
+          <w:szCs w:val="16"/>
+          <w:lang w:val="en-US" w:eastAsia="ja-JP"/>
+        </w:rPr>
+        <w:br/>
+      </w:r>
+      <w:r>
+        <w:rPr>
+          <w:rFonts w:ascii="Courier New" w:eastAsia="Times New Roman" w:hAnsi="Courier New" w:cs="Courier New"/>
+          <w:color w:val="F8F8F2"/>
+          <w:sz w:val="16"/>
+          <w:szCs w:val="16"/>
+          <w:lang w:val="en-US" w:eastAsia="ja-JP"/>
+        </w:rPr>
+        <w:br/>
+        <w:t xml:space="preserve">    </w:t>
+      </w:r>
+      <w:r>
+        <w:rPr>
+          <w:rFonts w:ascii="Courier New" w:eastAsia="Times New Roman" w:hAnsi="Courier New" w:cs="Courier New"/>
+          <w:color w:val="8AFF80"/>
+          <w:sz w:val="16"/>
+          <w:szCs w:val="16"/>
+          <w:lang w:val="en-US" w:eastAsia="ja-JP"/>
+        </w:rPr>
+        <w:t>@PostLoad</w:t>
+      </w:r>
+      <w:r>
+        <w:rPr>
+          <w:rFonts w:ascii="Courier New" w:eastAsia="Times New Roman" w:hAnsi="Courier New" w:cs="Courier New"/>
+          <w:color w:val="8AFF80"/>
+          <w:sz w:val="16"/>
+          <w:szCs w:val="16"/>
+          <w:lang w:val="en-US" w:eastAsia="ja-JP"/>
+        </w:rPr>
+        <w:br/>
+        <w:t xml:space="preserve">    </w:t>
+      </w:r>
+      <w:r>
+        <w:rPr>
+          <w:rFonts w:ascii="Courier New" w:eastAsia="Times New Roman" w:hAnsi="Courier New" w:cs="Courier New"/>
+          <w:color w:val="FF80BF"/>
+          <w:sz w:val="16"/>
+          <w:szCs w:val="16"/>
+          <w:lang w:val="en-US" w:eastAsia="ja-JP"/>
+        </w:rPr>
+        <w:t xml:space="preserve">public void </w:t>
+      </w:r>
+      <w:r>
+        <w:rPr>
+          <w:rFonts w:ascii="Courier New" w:eastAsia="Times New Roman" w:hAnsi="Courier New" w:cs="Courier New"/>
+          <w:color w:val="8AFF80"/>
+          <w:sz w:val="16"/>
+          <w:szCs w:val="16"/>
+          <w:lang w:val="en-US" w:eastAsia="ja-JP"/>
+        </w:rPr>
+        <w:t>afterLoadEntity</w:t>
+      </w:r>
+      <w:r>
+        <w:rPr>
+          <w:rFonts w:ascii="Courier New" w:eastAsia="Times New Roman" w:hAnsi="Courier New" w:cs="Courier New"/>
+          <w:color w:val="F8F8F2"/>
+          <w:sz w:val="16"/>
+          <w:szCs w:val="16"/>
+          <w:lang w:val="en-US" w:eastAsia="ja-JP"/>
+        </w:rPr>
+        <w:t>() {</w:t>
+      </w:r>
+      <w:r>
+        <w:rPr>
+          <w:rFonts w:ascii="Courier New" w:eastAsia="Times New Roman" w:hAnsi="Courier New" w:cs="Courier New"/>
+          <w:color w:val="F8F8F2"/>
+          <w:sz w:val="16"/>
+          <w:szCs w:val="16"/>
+          <w:lang w:val="en-US" w:eastAsia="ja-JP"/>
+        </w:rPr>
+        <w:br/>
+        <w:t xml:space="preserve">        </w:t>
+      </w:r>
+      <w:r>
+        <w:rPr>
+          <w:rFonts w:ascii="Courier New" w:eastAsia="Times New Roman" w:hAnsi="Courier New" w:cs="Courier New"/>
+          <w:color w:val="80FFEA"/>
+          <w:sz w:val="16"/>
+          <w:szCs w:val="16"/>
+          <w:lang w:val="en-US" w:eastAsia="ja-JP"/>
+        </w:rPr>
+        <w:t>System</w:t>
+      </w:r>
+      <w:r>
+        <w:rPr>
+          <w:rFonts w:ascii="Courier New" w:eastAsia="Times New Roman" w:hAnsi="Courier New" w:cs="Courier New"/>
+          <w:color w:val="F8F8F2"/>
+          <w:sz w:val="16"/>
+          <w:szCs w:val="16"/>
+          <w:lang w:val="en-US" w:eastAsia="ja-JP"/>
+        </w:rPr>
+        <w:t>.</w:t>
+      </w:r>
+      <w:r>
+        <w:rPr>
+          <w:rFonts w:ascii="MonoLisa ExtraBold" w:eastAsia="Times New Roman" w:hAnsi="MonoLisa ExtraBold" w:cs="Courier New"/>
+          <w:b/>
+          <w:bCs/>
+          <w:color w:val="9580FF"/>
+          <w:sz w:val="16"/>
+          <w:szCs w:val="16"/>
+          <w:lang w:val="en-US" w:eastAsia="ja-JP"/>
+        </w:rPr>
+        <w:t>out</w:t>
+      </w:r>
+      <w:r>
+        <w:rPr>
+          <w:rFonts w:ascii="Courier New" w:eastAsia="Times New Roman" w:hAnsi="Courier New" w:cs="Courier New"/>
+          <w:color w:val="F8F8F2"/>
+          <w:sz w:val="16"/>
+          <w:szCs w:val="16"/>
+          <w:lang w:val="en-US" w:eastAsia="ja-JP"/>
+        </w:rPr>
+        <w:t>.</w:t>
+      </w:r>
+      <w:r>
+        <w:rPr>
+          <w:rFonts w:ascii="Courier New" w:eastAsia="Times New Roman" w:hAnsi="Courier New" w:cs="Courier New"/>
+          <w:color w:val="8AFF80"/>
+          <w:sz w:val="16"/>
+          <w:szCs w:val="16"/>
+          <w:lang w:val="en-US" w:eastAsia="ja-JP"/>
+        </w:rPr>
+        <w:t>println</w:t>
+      </w:r>
+      <w:r>
+        <w:rPr>
+          <w:rFonts w:ascii="Courier New" w:eastAsia="Times New Roman" w:hAnsi="Courier New" w:cs="Courier New"/>
+          <w:color w:val="F8F8F2"/>
+          <w:sz w:val="16"/>
+          <w:szCs w:val="16"/>
+          <w:lang w:val="en-US" w:eastAsia="ja-JP"/>
+        </w:rPr>
+        <w:t>(</w:t>
+      </w:r>
+      <w:r>
+        <w:rPr>
+          <w:rFonts w:ascii="Courier New" w:eastAsia="Times New Roman" w:hAnsi="Courier New" w:cs="Courier New"/>
+          <w:color w:val="FFFF80"/>
+          <w:sz w:val="16"/>
+          <w:szCs w:val="16"/>
+          <w:lang w:val="en-US" w:eastAsia="ja-JP"/>
+        </w:rPr>
+        <w:t>"After load entity Order"</w:t>
+      </w:r>
+      <w:r>
+        <w:rPr>
+          <w:rFonts w:ascii="Courier New" w:eastAsia="Times New Roman" w:hAnsi="Courier New" w:cs="Courier New"/>
+          <w:color w:val="F8F8F2"/>
+          <w:sz w:val="16"/>
+          <w:szCs w:val="16"/>
+          <w:lang w:val="en-US" w:eastAsia="ja-JP"/>
+        </w:rPr>
+        <w:t>);</w:t>
+      </w:r>
+      <w:r>
+        <w:rPr>
+          <w:rFonts w:ascii="Courier New" w:eastAsia="Times New Roman" w:hAnsi="Courier New" w:cs="Courier New"/>
+          <w:color w:val="F8F8F2"/>
+          <w:sz w:val="16"/>
+          <w:szCs w:val="16"/>
+          <w:lang w:val="en-US" w:eastAsia="ja-JP"/>
+        </w:rPr>
+        <w:br/>
+        <w:t xml:space="preserve">    }</w:t>
+      </w:r>
+    </w:p>
+    <w:p>
+      <w:pPr>
+        <w:rPr>
+          <w:lang w:val="en-US"/>
+        </w:rPr>
+      </w:pPr>
+    </w:p>
+    <w:p>
+      <w:r>
+        <w:t>Com os callbacks você p</w:t>
+      </w:r>
+      <w:r>
+        <w:t>ode executar determinadas tarefas em determinado tempo da sua entidade, dependendo de quando ela for instanciada.</w:t>
+      </w:r>
+      <w:r>
+        <w:t xml:space="preserve"> Só pode haver uma determinada annotation de call-back por classe, não pode haver repetição, caso tenha duas ou mais irá causar erros.</w:t>
+      </w:r>
+    </w:p>
+    <w:p/>
+    <w:p>
+      <w:pPr>
+        <w:pStyle w:val="Heading3"/>
+      </w:pPr>
+      <w:r>
+        <w:t>Listeners para eventos do ciclo de vida</w:t>
+      </w:r>
+    </w:p>
+    <w:p>
+      <w:r>
+        <w:t>S</w:t>
+      </w:r>
+    </w:p>
+    <w:p/>
+    <w:p>
+      <w:pPr>
         <w:pStyle w:val="Heading2"/>
       </w:pPr>
       <w:bookmarkStart w:id="8" w:name="_Toc126424057"/>
@@ -1964,11 +3680,9 @@
       <w:bookmarkEnd w:id="8"/>
     </w:p>
     <w:p>
-      <w:proofErr w:type="spellStart"/>
       <w:r>
         <w:t>Lorem</w:t>
       </w:r>
-      <w:proofErr w:type="spellEnd"/>
     </w:p>
     <w:p/>
     <w:p>
@@ -1982,11 +3696,9 @@
       <w:bookmarkEnd w:id="9"/>
     </w:p>
     <w:p>
-      <w:proofErr w:type="spellStart"/>
       <w:r>
         <w:t>Lorem</w:t>
       </w:r>
-      <w:proofErr w:type="spellEnd"/>
     </w:p>
     <w:p/>
     <w:p/>

</xml_diff>

<commit_message>
Continue in class 6.5
</commit_message>
<xml_diff>
--- a/Documents/Caderno Especialista JPA.docx
+++ b/Documents/Caderno Especialista JPA.docx
@@ -112,7 +112,7 @@
       <w:r>
         <w:fldChar w:fldCharType="separate"/>
       </w:r>
-      <w:hyperlink w:anchor="_Toc126424049" w:history="1">
+      <w:hyperlink w:anchor="_Toc127106069" w:history="1">
         <w:r>
           <w:rPr>
             <w:rStyle w:val="Hyperlink"/>
@@ -155,7 +155,7 @@
             <w:noProof/>
             <w:webHidden/>
           </w:rPr>
-          <w:instrText xml:space="preserve"> PAGEREF _Toc126424049 \h </w:instrText>
+          <w:instrText xml:space="preserve"> PAGEREF _Toc127106069 \h </w:instrText>
         </w:r>
         <w:r>
           <w:rPr>
@@ -200,7 +200,7 @@
           <w:lang w:val="en-US" w:eastAsia="ja-JP"/>
         </w:rPr>
       </w:pPr>
-      <w:hyperlink w:anchor="_Toc126424050" w:history="1">
+      <w:hyperlink w:anchor="_Toc127106070" w:history="1">
         <w:r>
           <w:rPr>
             <w:rStyle w:val="Hyperlink"/>
@@ -243,7 +243,7 @@
             <w:noProof/>
             <w:webHidden/>
           </w:rPr>
-          <w:instrText xml:space="preserve"> PAGEREF _Toc126424050 \h </w:instrText>
+          <w:instrText xml:space="preserve"> PAGEREF _Toc127106070 \h </w:instrText>
         </w:r>
         <w:r>
           <w:rPr>
@@ -288,7 +288,7 @@
           <w:lang w:val="en-US" w:eastAsia="ja-JP"/>
         </w:rPr>
       </w:pPr>
-      <w:hyperlink w:anchor="_Toc126424051" w:history="1">
+      <w:hyperlink w:anchor="_Toc127106071" w:history="1">
         <w:r>
           <w:rPr>
             <w:rStyle w:val="Hyperlink"/>
@@ -331,7 +331,7 @@
             <w:noProof/>
             <w:webHidden/>
           </w:rPr>
-          <w:instrText xml:space="preserve"> PAGEREF _Toc126424051 \h </w:instrText>
+          <w:instrText xml:space="preserve"> PAGEREF _Toc127106071 \h </w:instrText>
         </w:r>
         <w:r>
           <w:rPr>
@@ -372,7 +372,7 @@
           <w:lang w:val="en-US" w:eastAsia="ja-JP"/>
         </w:rPr>
       </w:pPr>
-      <w:hyperlink w:anchor="_Toc126424052" w:history="1">
+      <w:hyperlink w:anchor="_Toc127106072" w:history="1">
         <w:r>
           <w:rPr>
             <w:rStyle w:val="Hyperlink"/>
@@ -415,7 +415,7 @@
             <w:noProof/>
             <w:webHidden/>
           </w:rPr>
-          <w:instrText xml:space="preserve"> PAGEREF _Toc126424052 \h </w:instrText>
+          <w:instrText xml:space="preserve"> PAGEREF _Toc127106072 \h </w:instrText>
         </w:r>
         <w:r>
           <w:rPr>
@@ -460,7 +460,7 @@
           <w:lang w:val="en-US" w:eastAsia="ja-JP"/>
         </w:rPr>
       </w:pPr>
-      <w:hyperlink w:anchor="_Toc126424053" w:history="1">
+      <w:hyperlink w:anchor="_Toc127106073" w:history="1">
         <w:r>
           <w:rPr>
             <w:rStyle w:val="Hyperlink"/>
@@ -482,7 +482,7 @@
             <w:rStyle w:val="Hyperlink"/>
             <w:noProof/>
           </w:rPr>
-          <w:t>Mapeamento Básico</w:t>
+          <w:t>Mapeamento de Relacionamentos</w:t>
         </w:r>
         <w:r>
           <w:rPr>
@@ -503,7 +503,7 @@
             <w:noProof/>
             <w:webHidden/>
           </w:rPr>
-          <w:instrText xml:space="preserve"> PAGEREF _Toc126424053 \h </w:instrText>
+          <w:instrText xml:space="preserve"> PAGEREF _Toc127106073 \h </w:instrText>
         </w:r>
         <w:r>
           <w:rPr>
@@ -524,6 +524,358 @@
             <w:webHidden/>
           </w:rPr>
           <w:t>4</w:t>
+        </w:r>
+        <w:r>
+          <w:rPr>
+            <w:noProof/>
+            <w:webHidden/>
+          </w:rPr>
+          <w:fldChar w:fldCharType="end"/>
+        </w:r>
+      </w:hyperlink>
+    </w:p>
+    <w:p>
+      <w:pPr>
+        <w:pStyle w:val="TOC3"/>
+        <w:tabs>
+          <w:tab w:val="left" w:pos="1895"/>
+          <w:tab w:val="right" w:leader="dot" w:pos="9736"/>
+        </w:tabs>
+        <w:rPr>
+          <w:rFonts w:eastAsiaTheme="minorEastAsia"/>
+          <w:noProof/>
+          <w:sz w:val="22"/>
+          <w:lang w:val="en-US" w:eastAsia="ja-JP"/>
+        </w:rPr>
+      </w:pPr>
+      <w:hyperlink w:anchor="_Toc127106074" w:history="1">
+        <w:r>
+          <w:rPr>
+            <w:rStyle w:val="Hyperlink"/>
+            <w:noProof/>
+          </w:rPr>
+          <w:t>2.1.1</w:t>
+        </w:r>
+        <w:r>
+          <w:rPr>
+            <w:rFonts w:eastAsiaTheme="minorEastAsia"/>
+            <w:noProof/>
+            <w:sz w:val="22"/>
+            <w:lang w:val="en-US" w:eastAsia="ja-JP"/>
+          </w:rPr>
+          <w:tab/>
+        </w:r>
+        <w:r>
+          <w:rPr>
+            <w:rStyle w:val="Hyperlink"/>
+            <w:noProof/>
+          </w:rPr>
+          <w:t>Necessidade de mapear a volta em relacionamentos @ManyToOne, @OneToMany</w:t>
+        </w:r>
+        <w:r>
+          <w:rPr>
+            <w:noProof/>
+            <w:webHidden/>
+          </w:rPr>
+          <w:tab/>
+        </w:r>
+        <w:r>
+          <w:rPr>
+            <w:noProof/>
+            <w:webHidden/>
+          </w:rPr>
+          <w:fldChar w:fldCharType="begin"/>
+        </w:r>
+        <w:r>
+          <w:rPr>
+            <w:noProof/>
+            <w:webHidden/>
+          </w:rPr>
+          <w:instrText xml:space="preserve"> PAGEREF _Toc127106074 \h </w:instrText>
+        </w:r>
+        <w:r>
+          <w:rPr>
+            <w:noProof/>
+            <w:webHidden/>
+          </w:rPr>
+        </w:r>
+        <w:r>
+          <w:rPr>
+            <w:noProof/>
+            <w:webHidden/>
+          </w:rPr>
+          <w:fldChar w:fldCharType="separate"/>
+        </w:r>
+        <w:r>
+          <w:rPr>
+            <w:noProof/>
+            <w:webHidden/>
+          </w:rPr>
+          <w:t>5</w:t>
+        </w:r>
+        <w:r>
+          <w:rPr>
+            <w:noProof/>
+            <w:webHidden/>
+          </w:rPr>
+          <w:fldChar w:fldCharType="end"/>
+        </w:r>
+      </w:hyperlink>
+    </w:p>
+    <w:p>
+      <w:pPr>
+        <w:pStyle w:val="TOC3"/>
+        <w:tabs>
+          <w:tab w:val="left" w:pos="1895"/>
+          <w:tab w:val="right" w:leader="dot" w:pos="9736"/>
+        </w:tabs>
+        <w:rPr>
+          <w:rFonts w:eastAsiaTheme="minorEastAsia"/>
+          <w:noProof/>
+          <w:sz w:val="22"/>
+          <w:lang w:val="en-US" w:eastAsia="ja-JP"/>
+        </w:rPr>
+      </w:pPr>
+      <w:hyperlink w:anchor="_Toc127106075" w:history="1">
+        <w:r>
+          <w:rPr>
+            <w:rStyle w:val="Hyperlink"/>
+            <w:noProof/>
+          </w:rPr>
+          <w:t>2.1.2</w:t>
+        </w:r>
+        <w:r>
+          <w:rPr>
+            <w:rFonts w:eastAsiaTheme="minorEastAsia"/>
+            <w:noProof/>
+            <w:sz w:val="22"/>
+            <w:lang w:val="en-US" w:eastAsia="ja-JP"/>
+          </w:rPr>
+          <w:tab/>
+        </w:r>
+        <w:r>
+          <w:rPr>
+            <w:rStyle w:val="Hyperlink"/>
+            <w:noProof/>
+          </w:rPr>
+          <w:t>Remoção e entidade já referenciadas</w:t>
+        </w:r>
+        <w:r>
+          <w:rPr>
+            <w:noProof/>
+            <w:webHidden/>
+          </w:rPr>
+          <w:tab/>
+        </w:r>
+        <w:r>
+          <w:rPr>
+            <w:noProof/>
+            <w:webHidden/>
+          </w:rPr>
+          <w:fldChar w:fldCharType="begin"/>
+        </w:r>
+        <w:r>
+          <w:rPr>
+            <w:noProof/>
+            <w:webHidden/>
+          </w:rPr>
+          <w:instrText xml:space="preserve"> PAGEREF _Toc127106075 \h </w:instrText>
+        </w:r>
+        <w:r>
+          <w:rPr>
+            <w:noProof/>
+            <w:webHidden/>
+          </w:rPr>
+        </w:r>
+        <w:r>
+          <w:rPr>
+            <w:noProof/>
+            <w:webHidden/>
+          </w:rPr>
+          <w:fldChar w:fldCharType="separate"/>
+        </w:r>
+        <w:r>
+          <w:rPr>
+            <w:noProof/>
+            <w:webHidden/>
+          </w:rPr>
+          <w:t>5</w:t>
+        </w:r>
+        <w:r>
+          <w:rPr>
+            <w:noProof/>
+            <w:webHidden/>
+          </w:rPr>
+          <w:fldChar w:fldCharType="end"/>
+        </w:r>
+      </w:hyperlink>
+    </w:p>
+    <w:p>
+      <w:pPr>
+        <w:pStyle w:val="TOC3"/>
+        <w:tabs>
+          <w:tab w:val="left" w:pos="1895"/>
+          <w:tab w:val="right" w:leader="dot" w:pos="9736"/>
+        </w:tabs>
+        <w:rPr>
+          <w:rFonts w:eastAsiaTheme="minorEastAsia"/>
+          <w:noProof/>
+          <w:sz w:val="22"/>
+          <w:lang w:val="en-US" w:eastAsia="ja-JP"/>
+        </w:rPr>
+      </w:pPr>
+      <w:hyperlink w:anchor="_Toc127106076" w:history="1">
+        <w:r>
+          <w:rPr>
+            <w:rStyle w:val="Hyperlink"/>
+            <w:noProof/>
+          </w:rPr>
+          <w:t>2.1.3</w:t>
+        </w:r>
+        <w:r>
+          <w:rPr>
+            <w:rFonts w:eastAsiaTheme="minorEastAsia"/>
+            <w:noProof/>
+            <w:sz w:val="22"/>
+            <w:lang w:val="en-US" w:eastAsia="ja-JP"/>
+          </w:rPr>
+          <w:tab/>
+        </w:r>
+        <w:r>
+          <w:rPr>
+            <w:rStyle w:val="Hyperlink"/>
+            <w:noProof/>
+          </w:rPr>
+          <w:t>Entendendo o funcionamento de Eager e Lazy Loading</w:t>
+        </w:r>
+        <w:r>
+          <w:rPr>
+            <w:noProof/>
+            <w:webHidden/>
+          </w:rPr>
+          <w:tab/>
+        </w:r>
+        <w:r>
+          <w:rPr>
+            <w:noProof/>
+            <w:webHidden/>
+          </w:rPr>
+          <w:fldChar w:fldCharType="begin"/>
+        </w:r>
+        <w:r>
+          <w:rPr>
+            <w:noProof/>
+            <w:webHidden/>
+          </w:rPr>
+          <w:instrText xml:space="preserve"> PAGEREF _Toc127106076 \h </w:instrText>
+        </w:r>
+        <w:r>
+          <w:rPr>
+            <w:noProof/>
+            <w:webHidden/>
+          </w:rPr>
+        </w:r>
+        <w:r>
+          <w:rPr>
+            <w:noProof/>
+            <w:webHidden/>
+          </w:rPr>
+          <w:fldChar w:fldCharType="separate"/>
+        </w:r>
+        <w:r>
+          <w:rPr>
+            <w:noProof/>
+            <w:webHidden/>
+          </w:rPr>
+          <w:t>5</w:t>
+        </w:r>
+        <w:r>
+          <w:rPr>
+            <w:noProof/>
+            <w:webHidden/>
+          </w:rPr>
+          <w:fldChar w:fldCharType="end"/>
+        </w:r>
+      </w:hyperlink>
+    </w:p>
+    <w:p>
+      <w:pPr>
+        <w:pStyle w:val="TOC3"/>
+        <w:tabs>
+          <w:tab w:val="left" w:pos="1895"/>
+          <w:tab w:val="right" w:leader="dot" w:pos="9736"/>
+        </w:tabs>
+        <w:rPr>
+          <w:rFonts w:eastAsiaTheme="minorEastAsia"/>
+          <w:noProof/>
+          <w:sz w:val="22"/>
+          <w:lang w:val="en-US" w:eastAsia="ja-JP"/>
+        </w:rPr>
+      </w:pPr>
+      <w:hyperlink w:anchor="_Toc127106077" w:history="1">
+        <w:r>
+          <w:rPr>
+            <w:rStyle w:val="Hyperlink"/>
+            <w:noProof/>
+          </w:rPr>
+          <w:t>2.1.4</w:t>
+        </w:r>
+        <w:r>
+          <w:rPr>
+            <w:rFonts w:eastAsiaTheme="minorEastAsia"/>
+            <w:noProof/>
+            <w:sz w:val="22"/>
+            <w:lang w:val="en-US" w:eastAsia="ja-JP"/>
+          </w:rPr>
+          <w:tab/>
+        </w:r>
+        <w:r>
+          <w:rPr>
+            <w:rStyle w:val="Hyperlink"/>
+            <w:noProof/>
+          </w:rPr>
+          <w:t>Atributo Optional</w:t>
+        </w:r>
+        <w:r>
+          <w:rPr>
+            <w:noProof/>
+            <w:webHidden/>
+          </w:rPr>
+          <w:tab/>
+        </w:r>
+        <w:r>
+          <w:rPr>
+            <w:noProof/>
+            <w:webHidden/>
+          </w:rPr>
+          <w:fldChar w:fldCharType="begin"/>
+        </w:r>
+        <w:r>
+          <w:rPr>
+            <w:noProof/>
+            <w:webHidden/>
+          </w:rPr>
+          <w:instrText xml:space="preserve"> PAGEREF _Toc127106077 \h </w:instrText>
+        </w:r>
+        <w:r>
+          <w:rPr>
+            <w:noProof/>
+            <w:webHidden/>
+          </w:rPr>
+        </w:r>
+        <w:r>
+          <w:rPr>
+            <w:noProof/>
+            <w:webHidden/>
+          </w:rPr>
+          <w:fldChar w:fldCharType="separate"/>
+        </w:r>
+        <w:r>
+          <w:rPr>
+            <w:noProof/>
+            <w:webHidden/>
+          </w:rPr>
+          <w:t>6</w:t>
         </w:r>
         <w:r>
           <w:rPr>
@@ -548,7 +900,7 @@
           <w:lang w:val="en-US" w:eastAsia="ja-JP"/>
         </w:rPr>
       </w:pPr>
-      <w:hyperlink w:anchor="_Toc126424054" w:history="1">
+      <w:hyperlink w:anchor="_Toc127106078" w:history="1">
         <w:r>
           <w:rPr>
             <w:rStyle w:val="Hyperlink"/>
@@ -570,7 +922,7 @@
             <w:rStyle w:val="Hyperlink"/>
             <w:noProof/>
           </w:rPr>
-          <w:t>Mapeamento de Relacionamentos</w:t>
+          <w:t>Conhecendo o EntityManager</w:t>
         </w:r>
         <w:r>
           <w:rPr>
@@ -591,7 +943,7 @@
             <w:noProof/>
             <w:webHidden/>
           </w:rPr>
-          <w:instrText xml:space="preserve"> PAGEREF _Toc126424054 \h </w:instrText>
+          <w:instrText xml:space="preserve"> PAGEREF _Toc127106078 \h </w:instrText>
         </w:r>
         <w:r>
           <w:rPr>
@@ -611,7 +963,7 @@
             <w:noProof/>
             <w:webHidden/>
           </w:rPr>
-          <w:t>4</w:t>
+          <w:t>6</w:t>
         </w:r>
         <w:r>
           <w:rPr>
@@ -636,7 +988,7 @@
           <w:lang w:val="en-US" w:eastAsia="ja-JP"/>
         </w:rPr>
       </w:pPr>
-      <w:hyperlink w:anchor="_Toc126424055" w:history="1">
+      <w:hyperlink w:anchor="_Toc127106079" w:history="1">
         <w:r>
           <w:rPr>
             <w:rStyle w:val="Hyperlink"/>
@@ -658,7 +1010,7 @@
             <w:rStyle w:val="Hyperlink"/>
             <w:noProof/>
           </w:rPr>
-          <w:t>Necessidade de mapear a volta em relacionamentos @ManyToOne, @OneToMany</w:t>
+          <w:t>Estados e ciclo de vida dos objetos</w:t>
         </w:r>
         <w:r>
           <w:rPr>
@@ -679,7 +1031,7 @@
             <w:noProof/>
             <w:webHidden/>
           </w:rPr>
-          <w:instrText xml:space="preserve"> PAGEREF _Toc126424055 \h </w:instrText>
+          <w:instrText xml:space="preserve"> PAGEREF _Toc127106079 \h </w:instrText>
         </w:r>
         <w:r>
           <w:rPr>
@@ -699,7 +1051,183 @@
             <w:noProof/>
             <w:webHidden/>
           </w:rPr>
-          <w:t>5</w:t>
+          <w:t>6</w:t>
+        </w:r>
+        <w:r>
+          <w:rPr>
+            <w:noProof/>
+            <w:webHidden/>
+          </w:rPr>
+          <w:fldChar w:fldCharType="end"/>
+        </w:r>
+      </w:hyperlink>
+    </w:p>
+    <w:p>
+      <w:pPr>
+        <w:pStyle w:val="TOC3"/>
+        <w:tabs>
+          <w:tab w:val="left" w:pos="1895"/>
+          <w:tab w:val="right" w:leader="dot" w:pos="9736"/>
+        </w:tabs>
+        <w:rPr>
+          <w:rFonts w:eastAsiaTheme="minorEastAsia"/>
+          <w:noProof/>
+          <w:sz w:val="22"/>
+          <w:lang w:val="en-US" w:eastAsia="ja-JP"/>
+        </w:rPr>
+      </w:pPr>
+      <w:hyperlink w:anchor="_Toc127106080" w:history="1">
+        <w:r>
+          <w:rPr>
+            <w:rStyle w:val="Hyperlink"/>
+            <w:noProof/>
+          </w:rPr>
+          <w:t>2.2.2</w:t>
+        </w:r>
+        <w:r>
+          <w:rPr>
+            <w:rFonts w:eastAsiaTheme="minorEastAsia"/>
+            <w:noProof/>
+            <w:sz w:val="22"/>
+            <w:lang w:val="en-US" w:eastAsia="ja-JP"/>
+          </w:rPr>
+          <w:tab/>
+        </w:r>
+        <w:r>
+          <w:rPr>
+            <w:rStyle w:val="Hyperlink"/>
+            <w:noProof/>
+          </w:rPr>
+          <w:t>Funcionamento do método flush</w:t>
+        </w:r>
+        <w:r>
+          <w:rPr>
+            <w:noProof/>
+            <w:webHidden/>
+          </w:rPr>
+          <w:tab/>
+        </w:r>
+        <w:r>
+          <w:rPr>
+            <w:noProof/>
+            <w:webHidden/>
+          </w:rPr>
+          <w:fldChar w:fldCharType="begin"/>
+        </w:r>
+        <w:r>
+          <w:rPr>
+            <w:noProof/>
+            <w:webHidden/>
+          </w:rPr>
+          <w:instrText xml:space="preserve"> PAGEREF _Toc127106080 \h </w:instrText>
+        </w:r>
+        <w:r>
+          <w:rPr>
+            <w:noProof/>
+            <w:webHidden/>
+          </w:rPr>
+        </w:r>
+        <w:r>
+          <w:rPr>
+            <w:noProof/>
+            <w:webHidden/>
+          </w:rPr>
+          <w:fldChar w:fldCharType="separate"/>
+        </w:r>
+        <w:r>
+          <w:rPr>
+            <w:noProof/>
+            <w:webHidden/>
+          </w:rPr>
+          <w:t>6</w:t>
+        </w:r>
+        <w:r>
+          <w:rPr>
+            <w:noProof/>
+            <w:webHidden/>
+          </w:rPr>
+          <w:fldChar w:fldCharType="end"/>
+        </w:r>
+      </w:hyperlink>
+    </w:p>
+    <w:p>
+      <w:pPr>
+        <w:pStyle w:val="TOC3"/>
+        <w:tabs>
+          <w:tab w:val="left" w:pos="1895"/>
+          <w:tab w:val="right" w:leader="dot" w:pos="9736"/>
+        </w:tabs>
+        <w:rPr>
+          <w:rFonts w:eastAsiaTheme="minorEastAsia"/>
+          <w:noProof/>
+          <w:sz w:val="22"/>
+          <w:lang w:val="en-US" w:eastAsia="ja-JP"/>
+        </w:rPr>
+      </w:pPr>
+      <w:hyperlink w:anchor="_Toc127106081" w:history="1">
+        <w:r>
+          <w:rPr>
+            <w:rStyle w:val="Hyperlink"/>
+            <w:noProof/>
+          </w:rPr>
+          <w:t>2.2.3</w:t>
+        </w:r>
+        <w:r>
+          <w:rPr>
+            <w:rFonts w:eastAsiaTheme="minorEastAsia"/>
+            <w:noProof/>
+            <w:sz w:val="22"/>
+            <w:lang w:val="en-US" w:eastAsia="ja-JP"/>
+          </w:rPr>
+          <w:tab/>
+        </w:r>
+        <w:r>
+          <w:rPr>
+            <w:rStyle w:val="Hyperlink"/>
+            <w:noProof/>
+          </w:rPr>
+          <w:t>Callbacks para eventos do ciclo de vida</w:t>
+        </w:r>
+        <w:r>
+          <w:rPr>
+            <w:noProof/>
+            <w:webHidden/>
+          </w:rPr>
+          <w:tab/>
+        </w:r>
+        <w:r>
+          <w:rPr>
+            <w:noProof/>
+            <w:webHidden/>
+          </w:rPr>
+          <w:fldChar w:fldCharType="begin"/>
+        </w:r>
+        <w:r>
+          <w:rPr>
+            <w:noProof/>
+            <w:webHidden/>
+          </w:rPr>
+          <w:instrText xml:space="preserve"> PAGEREF _Toc127106081 \h </w:instrText>
+        </w:r>
+        <w:r>
+          <w:rPr>
+            <w:noProof/>
+            <w:webHidden/>
+          </w:rPr>
+        </w:r>
+        <w:r>
+          <w:rPr>
+            <w:noProof/>
+            <w:webHidden/>
+          </w:rPr>
+          <w:fldChar w:fldCharType="separate"/>
+        </w:r>
+        <w:r>
+          <w:rPr>
+            <w:noProof/>
+            <w:webHidden/>
+          </w:rPr>
+          <w:t>7</w:t>
         </w:r>
         <w:r>
           <w:rPr>
@@ -724,7 +1252,7 @@
           <w:lang w:val="en-US" w:eastAsia="ja-JP"/>
         </w:rPr>
       </w:pPr>
-      <w:hyperlink w:anchor="_Toc126424056" w:history="1">
+      <w:hyperlink w:anchor="_Toc127106082" w:history="1">
         <w:r>
           <w:rPr>
             <w:rStyle w:val="Hyperlink"/>
@@ -746,7 +1274,7 @@
             <w:rStyle w:val="Hyperlink"/>
             <w:noProof/>
           </w:rPr>
-          <w:t>Conhecendo o EntityManager</w:t>
+          <w:t>Mapeamento Avançado</w:t>
         </w:r>
         <w:r>
           <w:rPr>
@@ -767,7 +1295,7 @@
             <w:noProof/>
             <w:webHidden/>
           </w:rPr>
-          <w:instrText xml:space="preserve"> PAGEREF _Toc126424056 \h </w:instrText>
+          <w:instrText xml:space="preserve"> PAGEREF _Toc127106082 \h </w:instrText>
         </w:r>
         <w:r>
           <w:rPr>
@@ -787,7 +1315,7 @@
             <w:noProof/>
             <w:webHidden/>
           </w:rPr>
-          <w:t>5</w:t>
+          <w:t>8</w:t>
         </w:r>
         <w:r>
           <w:rPr>
@@ -812,7 +1340,7 @@
           <w:lang w:val="en-US" w:eastAsia="ja-JP"/>
         </w:rPr>
       </w:pPr>
-      <w:hyperlink w:anchor="_Toc126424057" w:history="1">
+      <w:hyperlink w:anchor="_Toc127106083" w:history="1">
         <w:r>
           <w:rPr>
             <w:rStyle w:val="Hyperlink"/>
@@ -834,7 +1362,7 @@
             <w:rStyle w:val="Hyperlink"/>
             <w:noProof/>
           </w:rPr>
-          <w:t>Mapeamento Avançado</w:t>
+          <w:t>Mapeando entidades para geração do DDL</w:t>
         </w:r>
         <w:r>
           <w:rPr>
@@ -855,7 +1383,7 @@
             <w:noProof/>
             <w:webHidden/>
           </w:rPr>
-          <w:instrText xml:space="preserve"> PAGEREF _Toc126424057 \h </w:instrText>
+          <w:instrText xml:space="preserve"> PAGEREF _Toc127106083 \h </w:instrText>
         </w:r>
         <w:r>
           <w:rPr>
@@ -875,7 +1403,7 @@
             <w:noProof/>
             <w:webHidden/>
           </w:rPr>
-          <w:t>5</w:t>
+          <w:t>8</w:t>
         </w:r>
         <w:r>
           <w:rPr>
@@ -887,108 +1415,20 @@
       </w:hyperlink>
     </w:p>
     <w:p>
-      <w:pPr>
-        <w:pStyle w:val="TOC2"/>
-        <w:tabs>
-          <w:tab w:val="left" w:pos="1540"/>
-          <w:tab w:val="right" w:leader="dot" w:pos="9736"/>
-        </w:tabs>
-        <w:rPr>
-          <w:rFonts w:eastAsiaTheme="minorEastAsia"/>
-          <w:noProof/>
-          <w:sz w:val="22"/>
-          <w:lang w:val="en-US" w:eastAsia="ja-JP"/>
-        </w:rPr>
-      </w:pPr>
-      <w:hyperlink w:anchor="_Toc126424058" w:history="1">
-        <w:r>
-          <w:rPr>
-            <w:rStyle w:val="Hyperlink"/>
-            <w:noProof/>
-          </w:rPr>
-          <w:t>2.5</w:t>
-        </w:r>
-        <w:r>
-          <w:rPr>
-            <w:rFonts w:eastAsiaTheme="minorEastAsia"/>
-            <w:noProof/>
-            <w:sz w:val="22"/>
-            <w:lang w:val="en-US" w:eastAsia="ja-JP"/>
-          </w:rPr>
-          <w:tab/>
-        </w:r>
-        <w:r>
-          <w:rPr>
-            <w:rStyle w:val="Hyperlink"/>
-            <w:noProof/>
-          </w:rPr>
-          <w:t>Mapeando entidades para geração do DDL</w:t>
-        </w:r>
-        <w:r>
-          <w:rPr>
-            <w:noProof/>
-            <w:webHidden/>
-          </w:rPr>
-          <w:tab/>
-        </w:r>
-        <w:r>
-          <w:rPr>
-            <w:noProof/>
-            <w:webHidden/>
-          </w:rPr>
-          <w:fldChar w:fldCharType="begin"/>
-        </w:r>
-        <w:r>
-          <w:rPr>
-            <w:noProof/>
-            <w:webHidden/>
-          </w:rPr>
-          <w:instrText xml:space="preserve"> PAGEREF _Toc126424058 \h </w:instrText>
-        </w:r>
-        <w:r>
-          <w:rPr>
-            <w:noProof/>
-            <w:webHidden/>
-          </w:rPr>
-        </w:r>
-        <w:r>
-          <w:rPr>
-            <w:noProof/>
-            <w:webHidden/>
-          </w:rPr>
-          <w:fldChar w:fldCharType="separate"/>
-        </w:r>
-        <w:r>
-          <w:rPr>
-            <w:noProof/>
-            <w:webHidden/>
-          </w:rPr>
-          <w:t>5</w:t>
-        </w:r>
-        <w:r>
-          <w:rPr>
-            <w:noProof/>
-            <w:webHidden/>
-          </w:rPr>
-          <w:fldChar w:fldCharType="end"/>
-        </w:r>
-      </w:hyperlink>
+      <w:r>
+        <w:fldChar w:fldCharType="end"/>
+      </w:r>
     </w:p>
     <w:p>
       <w:r>
-        <w:fldChar w:fldCharType="end"/>
+        <w:br w:type="page"/>
       </w:r>
     </w:p>
     <w:p>
-      <w:r>
-        <w:br w:type="page"/>
-      </w:r>
-    </w:p>
-    <w:p>
       <w:pPr>
         <w:pStyle w:val="Heading1"/>
       </w:pPr>
-      <w:bookmarkStart w:id="0" w:name="_Toc126424049"/>
+      <w:bookmarkStart w:id="0" w:name="_Toc127106069"/>
       <w:r>
         <w:lastRenderedPageBreak/>
         <w:t>INTRODUÇÃO</w:t>
@@ -999,7 +1439,7 @@
       <w:pPr>
         <w:pStyle w:val="Heading2"/>
       </w:pPr>
-      <w:bookmarkStart w:id="1" w:name="_Toc126424050"/>
+      <w:bookmarkStart w:id="1" w:name="_Toc127106070"/>
       <w:r>
         <w:t>O QUE É MAPEAMENTO OBJETO-</w:t>
       </w:r>
@@ -1205,7 +1645,7 @@
       <w:pPr>
         <w:pStyle w:val="Heading2"/>
       </w:pPr>
-      <w:bookmarkStart w:id="2" w:name="_Toc126424051"/>
+      <w:bookmarkStart w:id="2" w:name="_Toc127106071"/>
       <w:r>
         <w:t>Entendendo a diferença entre os métodos persist e merge</w:t>
       </w:r>
@@ -1233,7 +1673,7 @@
       <w:pPr>
         <w:pStyle w:val="Heading1"/>
       </w:pPr>
-      <w:bookmarkStart w:id="3" w:name="_Toc126424052"/>
+      <w:bookmarkStart w:id="3" w:name="_Toc127106072"/>
       <w:r>
         <w:lastRenderedPageBreak/>
         <w:t>MAPEAMENTO</w:t>
@@ -1244,27 +1684,11 @@
       <w:pPr>
         <w:pStyle w:val="Heading2"/>
       </w:pPr>
-      <w:bookmarkStart w:id="4" w:name="_Toc126424053"/>
-      <w:r>
-        <w:t>Mapeamento Básico</w:t>
+      <w:bookmarkStart w:id="4" w:name="_Toc127106073"/>
+      <w:r>
+        <w:t>Mapeamento de Relacionamentos</w:t>
       </w:r>
       <w:bookmarkEnd w:id="4"/>
-    </w:p>
-    <w:p>
-      <w:r>
-        <w:t>Lorem</w:t>
-      </w:r>
-    </w:p>
-    <w:p/>
-    <w:p>
-      <w:pPr>
-        <w:pStyle w:val="Heading2"/>
-      </w:pPr>
-      <w:bookmarkStart w:id="5" w:name="_Toc126424054"/>
-      <w:r>
-        <w:t>Mapeamento de Relacionamentos</w:t>
-      </w:r>
-      <w:bookmarkEnd w:id="5"/>
     </w:p>
     <w:p>
       <w:r>
@@ -1472,7 +1896,6 @@
           <w:b/>
           <w:bCs/>
         </w:rPr>
-        <w:lastRenderedPageBreak/>
         <w:t>@ManyToMany:</w:t>
       </w:r>
       <w:r>
@@ -1487,6 +1910,7 @@
         <w:rPr>
           <w:noProof/>
         </w:rPr>
+        <w:lastRenderedPageBreak/>
         <w:drawing>
           <wp:inline distT="0" distB="0" distL="0" distR="0" wp14:anchorId="06B4C975" wp14:editId="2E803F23">
             <wp:extent cx="4112308" cy="2054888"/>
@@ -1535,15 +1959,34 @@
       <w:pPr>
         <w:pStyle w:val="Heading3"/>
       </w:pPr>
-      <w:bookmarkStart w:id="6" w:name="_Toc126424055"/>
+      <w:bookmarkStart w:id="5" w:name="_Toc127106074"/>
       <w:r>
         <w:t>Necessidade de mapear a volta em relacionamentos @ManyToOne, @OneToMany</w:t>
+      </w:r>
+      <w:bookmarkEnd w:id="5"/>
+    </w:p>
+    <w:p>
+      <w:r>
+        <w:t>Você não precisa mapear a volta quando criar relacionamentos @ManyToOne, apenas analise se você precisa da volta, e caso você queira utilizar a volta você vai na outra classe e mapeia o atributo com o @OneToMany(mappedBy = “own_class”) e o atributo do mapeamento sempre vai ter que ser uma collection, porque é ”UM” para “MUITOS”.</w:t>
+      </w:r>
+    </w:p>
+    <w:p/>
+    <w:p>
+      <w:pPr>
+        <w:pStyle w:val="Heading3"/>
+      </w:pPr>
+      <w:bookmarkStart w:id="6" w:name="_Toc127106075"/>
+      <w:r>
+        <w:t>Remoção e entidade já referenciadas</w:t>
       </w:r>
       <w:bookmarkEnd w:id="6"/>
     </w:p>
     <w:p>
       <w:r>
-        <w:t>Você não precisa mapear a volta quando criar relacionamentos @ManyToOne, apenas analise se você precisa da volta, e caso você queira utilizar a volta você vai na outra classe e mapeia o atributo com o @OneToMany(mappedBy = “own_class”) e o atributo do mapeamento sempre vai ter que ser uma collection, porque é ”UM” para “MUITOS”.</w:t>
+        <w:t>Quando uma entidade possui relacionamentos com outras entidades, mapeamentos, e você vai tentar remover essa entidade vai ocorrer exceções de foreign key, para resolver esse problema é necessário utilizar operações em cascata.</w:t>
+      </w:r>
+      <w:r>
+        <w:t xml:space="preserve"> Ou outra forma é remover cada dependência do relacionamento antes de remover a entidade.</w:t>
       </w:r>
     </w:p>
     <w:p/>
@@ -1551,61 +1994,45 @@
       <w:pPr>
         <w:pStyle w:val="Heading3"/>
       </w:pPr>
-      <w:r>
-        <w:t>Remoção e entidade já referenciadas</w:t>
-      </w:r>
+      <w:bookmarkStart w:id="7" w:name="_Toc127106076"/>
+      <w:r>
+        <w:t>Entendendo o funcionamento de Eager e Lazy Loading</w:t>
+      </w:r>
+      <w:bookmarkEnd w:id="7"/>
     </w:p>
     <w:p>
       <w:r>
-        <w:t>Quando uma entidade possui relacionamentos com outras entidades, mapeamentos, e você vai tentar remover essa entidade vai ocorrer exceções de foreign key, para resolver esse problema é necessário utilizar operações em cascata.</w:t>
-      </w:r>
-      <w:r>
-        <w:t xml:space="preserve"> Ou outra forma é remover cada dependência do relacionamento antes de remover a entidade.</w:t>
+        <w:t xml:space="preserve">Eager (Ansioso) e Lazy (Lerdo) são utilizados pelo Hibernate para manipular a forma com que os atributos são retornados pela consulta no banco de dados. Por padrão atributos únicos são Eager, </w:t>
+      </w:r>
+      <w:r>
+        <w:t>ou seja,</w:t>
+      </w:r>
+      <w:r>
+        <w:t xml:space="preserve"> eles são retornados assim que a classe é instanciada, de forma automática. Pelo contrário atributos de collections, como listas tem como padrão Lazy que significa que o hibernate não retorna eles automaticamente na instância da classe, eles só serão carregados caso você utilize os objetos da collection, mas não basta só chamar o atributo, você tem que utilizar um método para o JPA incluir ele na consulta.</w:t>
+      </w:r>
+      <w:r>
+        <w:t xml:space="preserve"> O JPA não retorna os dados de consulta de atributos Lazy.</w:t>
+      </w:r>
+    </w:p>
+    <w:p>
+      <w:r>
+        <w:t>Você pode modificar esse comportamento caso necessite que um atributo de lista seja incluído na consulta imediatamente assim que a classe é chamada, e também pode omitir valores únicos de serem carregados imediatamente com Lazy.</w:t>
+      </w:r>
+    </w:p>
+    <w:p>
+      <w:r>
+        <w:t>Para mudar você utiliza a parâmetro fetch na annotation de relacionamento:</w:t>
       </w:r>
     </w:p>
     <w:p/>
     <w:p>
       <w:pPr>
-        <w:pStyle w:val="Heading3"/>
-      </w:pPr>
-      <w:r>
-        <w:t>Entendendo o funcionamento de Eager e Lazy Loading</w:t>
-      </w:r>
-    </w:p>
-    <w:p>
-      <w:r>
-        <w:t xml:space="preserve">Eager (Ansioso) e Lazy (Lerdo) são utilizados pelo Hibernate para manipular a forma com que os atributos são retornados pela consulta no banco de dados. Por padrão atributos únicos são Eager, </w:t>
-      </w:r>
-      <w:r>
-        <w:t>ou seja,</w:t>
-      </w:r>
-      <w:r>
-        <w:t xml:space="preserve"> eles são retornados assim que a classe é instanciada, de forma automática. Pelo contrário atributos de collections, como listas tem como padrão Lazy que significa que o hibernate não retorna eles automaticamente na instância da classe, eles só serão carregados caso você utilize os objetos da collection, mas não basta só chamar o atributo, você tem que utilizar um método para o JPA incluir ele na consulta.</w:t>
-      </w:r>
-      <w:r>
-        <w:t xml:space="preserve"> O JPA não retorna os dados de consulta de atributos Lazy.</w:t>
-      </w:r>
-    </w:p>
-    <w:p>
-      <w:r>
-        <w:t>Você pode modificar esse comportamento caso necessite que um atributo de lista seja incluído na consulta imediatamente assim que a classe é chamada, e também pode omitir valores únicos de serem carregados imediatamente com Lazy.</w:t>
-      </w:r>
-    </w:p>
-    <w:p>
-      <w:r>
-        <w:t>Para mudar você utiliza a parâmetro fetch na annotation de relacionamento:</w:t>
-      </w:r>
-    </w:p>
-    <w:p/>
-    <w:p>
-      <w:pPr>
         <w:ind w:firstLine="0"/>
       </w:pPr>
       <w:r>
         <w:rPr>
           <w:noProof/>
         </w:rPr>
-        <w:lastRenderedPageBreak/>
         <w:drawing>
           <wp:inline distT="0" distB="0" distL="0" distR="0" wp14:anchorId="5C9AFD21" wp14:editId="3E425AD7">
             <wp:extent cx="6188710" cy="631190"/>
@@ -1654,9 +2081,12 @@
       <w:pPr>
         <w:pStyle w:val="Heading3"/>
       </w:pPr>
-      <w:r>
+      <w:bookmarkStart w:id="8" w:name="_Toc127106077"/>
+      <w:r>
+        <w:lastRenderedPageBreak/>
         <w:t>Atributo Optional</w:t>
       </w:r>
+      <w:bookmarkEnd w:id="8"/>
     </w:p>
     <w:p>
       <w:r>
@@ -1735,19 +2165,21 @@
       <w:pPr>
         <w:pStyle w:val="Heading2"/>
       </w:pPr>
-      <w:bookmarkStart w:id="7" w:name="_Toc126424056"/>
+      <w:bookmarkStart w:id="9" w:name="_Toc127106078"/>
       <w:r>
         <w:t>Conhecendo o EntityManager</w:t>
       </w:r>
-      <w:bookmarkEnd w:id="7"/>
+      <w:bookmarkEnd w:id="9"/>
     </w:p>
     <w:p>
       <w:pPr>
         <w:pStyle w:val="Heading3"/>
       </w:pPr>
+      <w:bookmarkStart w:id="10" w:name="_Toc127106079"/>
       <w:r>
         <w:t>Estados e ciclo de vida dos objetos</w:t>
       </w:r>
+      <w:bookmarkEnd w:id="10"/>
     </w:p>
     <w:p>
       <w:pPr>
@@ -1811,19 +2243,33 @@
         <w:t>Quando removemos o objeto ele passa ao estado de removed, e quando usamos o clear / close ele muda para o estado de detached, o JPA gerencia todos os estados de cada objeto a partir das transações.</w:t>
       </w:r>
     </w:p>
-    <w:p/>
     <w:p>
       <w:pPr>
-        <w:pStyle w:val="Heading3"/>
-      </w:pPr>
-      <w:r>
-        <w:lastRenderedPageBreak/>
-        <w:t>Entendendo o cache de primeiro nível</w:t>
-      </w:r>
+        <w:ind w:firstLine="0"/>
+      </w:pPr>
     </w:p>
     <w:p>
-      <w:r>
-        <w:t>S</w:t>
+      <w:pPr>
+        <w:pStyle w:val="Heading3"/>
+      </w:pPr>
+      <w:bookmarkStart w:id="11" w:name="_Toc127106080"/>
+      <w:r>
+        <w:t>Funcionamento do método flush</w:t>
+      </w:r>
+      <w:bookmarkEnd w:id="11"/>
+    </w:p>
+    <w:p>
+      <w:r>
+        <w:t>O método flush() serve para forçar o JPA enviar updates para o banco de dados, ele obriga o JPA a pegar tudo o que está na memoria e ainda não está sincronizado com o banco e sincronizar com o banco.</w:t>
+      </w:r>
+      <w:r>
+        <w:t xml:space="preserve"> Pode ser utilizado para forçar um update mesmo que abaixo das execuções haja um rollback() e a transação seja cancelada, mesmo assim ao utilizar o flush() irá ocorrer um update.</w:t>
+      </w:r>
+    </w:p>
+    <w:p>
+      <w:r>
+        <w:lastRenderedPageBreak/>
+        <w:t>Dificilmente o flush() será necessário, porque isso você pode tratar com regras de negócios em outras classes, e validar os dados antes de enviar.</w:t>
       </w:r>
     </w:p>
     <w:p/>
@@ -1831,49 +2277,26 @@
       <w:pPr>
         <w:pStyle w:val="Heading3"/>
       </w:pPr>
-      <w:r>
-        <w:t>Gerenciamento de transações</w:t>
-      </w:r>
+      <w:bookmarkStart w:id="12" w:name="_Toc127106081"/>
+      <w:r>
+        <w:t>Callbacks para eventos do ciclo de vida</w:t>
+      </w:r>
+      <w:bookmarkEnd w:id="12"/>
     </w:p>
     <w:p>
-      <w:r>
-        <w:t>S</w:t>
-      </w:r>
-    </w:p>
-    <w:p/>
-    <w:p>
-      <w:pPr>
-        <w:pStyle w:val="Heading3"/>
-      </w:pPr>
-      <w:r>
-        <w:t>Funcionamento do método flush</w:t>
-      </w:r>
-    </w:p>
-    <w:p>
-      <w:r>
-        <w:t>O método flush() serve para forçar o JPA enviar updates para o banco de dados, ele obriga o JPA a pegar tudo o que está na memoria e ainda não está sincronizado com o banco e sincronizar com o banco.</w:t>
-      </w:r>
-      <w:r>
-        <w:t xml:space="preserve"> Pode ser utilizado para forçar um update mesmo que abaixo das execuções haja um rollback() e a transação seja cancelada, mesmo assim ao utilizar o flush() irá ocorrer um update.</w:t>
-      </w:r>
-    </w:p>
-    <w:p>
-      <w:r>
-        <w:t>Dificilmente o flush() será necessário, porque isso você pode tratar com regras de negócios em outras classes, e validar os dados antes de enviar.</w:t>
-      </w:r>
-    </w:p>
-    <w:p/>
-    <w:p>
-      <w:pPr>
-        <w:pStyle w:val="Heading3"/>
-      </w:pPr>
-      <w:r>
-        <w:t>Callbacks para eventos do ciclo de vida</w:t>
-      </w:r>
-    </w:p>
-    <w:p>
-      <w:r>
-        <w:t>Eventos de call-back servem para executar métodos antes ou depois de determinados eventos, no caso do JPA nos eventos de Persist, Update, Remove e Load. Veja o código de exemplo abaixo:</w:t>
+      <w:pPr>
+        <w:rPr>
+          <w:lang w:val="en-US"/>
+        </w:rPr>
+      </w:pPr>
+      <w:r>
+        <w:t xml:space="preserve">Eventos de call-back servem para executar métodos antes ou depois de determinados eventos, no caso do JPA nos eventos de Persist, Update, Remove e Load. </w:t>
+      </w:r>
+      <w:r>
+        <w:rPr>
+          <w:lang w:val="en-US"/>
+        </w:rPr>
+        <w:t>Veja o código de exemplo abaixo:</w:t>
       </w:r>
     </w:p>
     <w:p>
@@ -3124,7 +3547,6 @@
           <w:szCs w:val="16"/>
           <w:lang w:val="en-US" w:eastAsia="ja-JP"/>
         </w:rPr>
-        <w:lastRenderedPageBreak/>
         <w:br/>
         <w:t xml:space="preserve">    </w:t>
       </w:r>
@@ -3654,46 +4076,2234 @@
         <w:t xml:space="preserve"> Só pode haver uma determinada annotation de call-back por classe, não pode haver repetição, caso tenha duas ou mais irá causar erros.</w:t>
       </w:r>
     </w:p>
-    <w:p/>
     <w:p>
       <w:pPr>
-        <w:pStyle w:val="Heading3"/>
-      </w:pPr>
-      <w:r>
-        <w:t>Listeners para eventos do ciclo de vida</w:t>
-      </w:r>
+        <w:pStyle w:val="Heading2"/>
+      </w:pPr>
+      <w:bookmarkStart w:id="13" w:name="_Toc127106082"/>
+      <w:r>
+        <w:lastRenderedPageBreak/>
+        <w:t>Mapeamento Avançado</w:t>
+      </w:r>
+      <w:bookmarkEnd w:id="13"/>
     </w:p>
     <w:p>
-      <w:r>
-        <w:t>S</w:t>
+      <w:pPr>
+        <w:pStyle w:val="Heading3"/>
+      </w:pPr>
+      <w:r>
+        <w:t>Conhecendo detalhes da anotação @Column</w:t>
+      </w:r>
+    </w:p>
+    <w:p>
+      <w:r>
+        <w:t>Podemos limitar o update de um atributo adicionando um parâmetro na annotation @Column, veja o código abaixo:</w:t>
+      </w:r>
+    </w:p>
+    <w:p>
+      <w:pPr>
+        <w:shd w:val="clear" w:color="auto" w:fill="22212C"/>
+        <w:tabs>
+          <w:tab w:val="left" w:pos="916"/>
+          <w:tab w:val="left" w:pos="1832"/>
+          <w:tab w:val="left" w:pos="2748"/>
+          <w:tab w:val="left" w:pos="3664"/>
+          <w:tab w:val="left" w:pos="4580"/>
+          <w:tab w:val="left" w:pos="5496"/>
+          <w:tab w:val="left" w:pos="6412"/>
+          <w:tab w:val="left" w:pos="7328"/>
+          <w:tab w:val="left" w:pos="8244"/>
+          <w:tab w:val="left" w:pos="9160"/>
+          <w:tab w:val="left" w:pos="10076"/>
+          <w:tab w:val="left" w:pos="10992"/>
+          <w:tab w:val="left" w:pos="11908"/>
+          <w:tab w:val="left" w:pos="12824"/>
+          <w:tab w:val="left" w:pos="13740"/>
+          <w:tab w:val="left" w:pos="14656"/>
+        </w:tabs>
+        <w:spacing w:before="0"/>
+        <w:ind w:firstLine="0"/>
+        <w:rPr>
+          <w:rFonts w:ascii="Courier New" w:eastAsia="Times New Roman" w:hAnsi="Courier New" w:cs="Courier New"/>
+          <w:color w:val="F8F8F2"/>
+          <w:sz w:val="20"/>
+          <w:szCs w:val="20"/>
+          <w:lang w:val="en-US" w:eastAsia="ja-JP"/>
+        </w:rPr>
+      </w:pPr>
+      <w:r>
+        <w:rPr>
+          <w:rFonts w:ascii="Courier New" w:eastAsia="Times New Roman" w:hAnsi="Courier New" w:cs="Courier New"/>
+          <w:color w:val="8AFF80"/>
+          <w:sz w:val="20"/>
+          <w:szCs w:val="20"/>
+          <w:lang w:val="en-US" w:eastAsia="ja-JP"/>
+        </w:rPr>
+        <w:t>@Column</w:t>
+      </w:r>
+      <w:r>
+        <w:rPr>
+          <w:rFonts w:ascii="Courier New" w:eastAsia="Times New Roman" w:hAnsi="Courier New" w:cs="Courier New"/>
+          <w:color w:val="F8F8F2"/>
+          <w:sz w:val="20"/>
+          <w:szCs w:val="20"/>
+          <w:lang w:val="en-US" w:eastAsia="ja-JP"/>
+        </w:rPr>
+        <w:t>(</w:t>
+      </w:r>
+      <w:r>
+        <w:rPr>
+          <w:rFonts w:ascii="Courier New" w:eastAsia="Times New Roman" w:hAnsi="Courier New" w:cs="Courier New"/>
+          <w:color w:val="80FFEA"/>
+          <w:sz w:val="20"/>
+          <w:szCs w:val="20"/>
+          <w:lang w:val="en-US" w:eastAsia="ja-JP"/>
+        </w:rPr>
+        <w:t xml:space="preserve">name </w:t>
+      </w:r>
+      <w:r>
+        <w:rPr>
+          <w:rFonts w:ascii="Courier New" w:eastAsia="Times New Roman" w:hAnsi="Courier New" w:cs="Courier New"/>
+          <w:color w:val="F998CC"/>
+          <w:sz w:val="20"/>
+          <w:szCs w:val="20"/>
+          <w:lang w:val="en-US" w:eastAsia="ja-JP"/>
+        </w:rPr>
+        <w:t xml:space="preserve">= </w:t>
+      </w:r>
+      <w:r>
+        <w:rPr>
+          <w:rFonts w:ascii="Courier New" w:eastAsia="Times New Roman" w:hAnsi="Courier New" w:cs="Courier New"/>
+          <w:color w:val="FFFF80"/>
+          <w:sz w:val="20"/>
+          <w:szCs w:val="20"/>
+          <w:lang w:val="en-US" w:eastAsia="ja-JP"/>
+        </w:rPr>
+        <w:t>"creation_date"</w:t>
+      </w:r>
+      <w:r>
+        <w:rPr>
+          <w:rFonts w:ascii="Courier New" w:eastAsia="Times New Roman" w:hAnsi="Courier New" w:cs="Courier New"/>
+          <w:color w:val="F8F8F2"/>
+          <w:sz w:val="20"/>
+          <w:szCs w:val="20"/>
+          <w:lang w:val="en-US" w:eastAsia="ja-JP"/>
+        </w:rPr>
+        <w:t xml:space="preserve">, </w:t>
+      </w:r>
+      <w:r>
+        <w:rPr>
+          <w:rFonts w:ascii="Courier New" w:eastAsia="Times New Roman" w:hAnsi="Courier New" w:cs="Courier New"/>
+          <w:color w:val="80FFEA"/>
+          <w:sz w:val="20"/>
+          <w:szCs w:val="20"/>
+          <w:lang w:val="en-US" w:eastAsia="ja-JP"/>
+        </w:rPr>
+        <w:t xml:space="preserve">updatable </w:t>
+      </w:r>
+      <w:r>
+        <w:rPr>
+          <w:rFonts w:ascii="Courier New" w:eastAsia="Times New Roman" w:hAnsi="Courier New" w:cs="Courier New"/>
+          <w:color w:val="F998CC"/>
+          <w:sz w:val="20"/>
+          <w:szCs w:val="20"/>
+          <w:lang w:val="en-US" w:eastAsia="ja-JP"/>
+        </w:rPr>
+        <w:t xml:space="preserve">= </w:t>
+      </w:r>
+      <w:r>
+        <w:rPr>
+          <w:rFonts w:ascii="Courier New" w:eastAsia="Times New Roman" w:hAnsi="Courier New" w:cs="Courier New"/>
+          <w:color w:val="FF80BF"/>
+          <w:sz w:val="20"/>
+          <w:szCs w:val="20"/>
+          <w:lang w:val="en-US" w:eastAsia="ja-JP"/>
+        </w:rPr>
+        <w:t>false</w:t>
+      </w:r>
+      <w:r>
+        <w:rPr>
+          <w:rFonts w:ascii="Courier New" w:eastAsia="Times New Roman" w:hAnsi="Courier New" w:cs="Courier New"/>
+          <w:color w:val="F8F8F2"/>
+          <w:sz w:val="20"/>
+          <w:szCs w:val="20"/>
+          <w:lang w:val="en-US" w:eastAsia="ja-JP"/>
+        </w:rPr>
+        <w:t>)</w:t>
+      </w:r>
+      <w:r>
+        <w:rPr>
+          <w:rFonts w:ascii="Courier New" w:eastAsia="Times New Roman" w:hAnsi="Courier New" w:cs="Courier New"/>
+          <w:color w:val="F8F8F2"/>
+          <w:sz w:val="20"/>
+          <w:szCs w:val="20"/>
+          <w:lang w:val="en-US" w:eastAsia="ja-JP"/>
+        </w:rPr>
+        <w:br/>
+      </w:r>
+      <w:r>
+        <w:rPr>
+          <w:rFonts w:ascii="Courier New" w:eastAsia="Times New Roman" w:hAnsi="Courier New" w:cs="Courier New"/>
+          <w:color w:val="FF80BF"/>
+          <w:sz w:val="20"/>
+          <w:szCs w:val="20"/>
+          <w:lang w:val="en-US" w:eastAsia="ja-JP"/>
+        </w:rPr>
+        <w:t xml:space="preserve">private </w:t>
+      </w:r>
+      <w:r>
+        <w:rPr>
+          <w:rFonts w:ascii="Courier New" w:eastAsia="Times New Roman" w:hAnsi="Courier New" w:cs="Courier New"/>
+          <w:color w:val="80FFEA"/>
+          <w:sz w:val="20"/>
+          <w:szCs w:val="20"/>
+          <w:lang w:val="en-US" w:eastAsia="ja-JP"/>
+        </w:rPr>
+        <w:t xml:space="preserve">LocalDateTime </w:t>
+      </w:r>
+      <w:r>
+        <w:rPr>
+          <w:rFonts w:ascii="Courier New" w:eastAsia="Times New Roman" w:hAnsi="Courier New" w:cs="Courier New"/>
+          <w:color w:val="F8F8F2"/>
+          <w:sz w:val="20"/>
+          <w:szCs w:val="20"/>
+          <w:lang w:val="en-US" w:eastAsia="ja-JP"/>
+        </w:rPr>
+        <w:t>creationDate;</w:t>
+      </w:r>
+      <w:r>
+        <w:rPr>
+          <w:rFonts w:ascii="Courier New" w:eastAsia="Times New Roman" w:hAnsi="Courier New" w:cs="Courier New"/>
+          <w:color w:val="F8F8F2"/>
+          <w:sz w:val="20"/>
+          <w:szCs w:val="20"/>
+          <w:lang w:val="en-US" w:eastAsia="ja-JP"/>
+        </w:rPr>
+        <w:br/>
+      </w:r>
+      <w:r>
+        <w:rPr>
+          <w:rFonts w:ascii="Courier New" w:eastAsia="Times New Roman" w:hAnsi="Courier New" w:cs="Courier New"/>
+          <w:color w:val="F8F8F2"/>
+          <w:sz w:val="20"/>
+          <w:szCs w:val="20"/>
+          <w:lang w:val="en-US" w:eastAsia="ja-JP"/>
+        </w:rPr>
+        <w:br/>
+      </w:r>
+      <w:r>
+        <w:rPr>
+          <w:rFonts w:ascii="Courier New" w:eastAsia="Times New Roman" w:hAnsi="Courier New" w:cs="Courier New"/>
+          <w:color w:val="8AFF80"/>
+          <w:sz w:val="20"/>
+          <w:szCs w:val="20"/>
+          <w:lang w:val="en-US" w:eastAsia="ja-JP"/>
+        </w:rPr>
+        <w:t>@Column</w:t>
+      </w:r>
+      <w:r>
+        <w:rPr>
+          <w:rFonts w:ascii="Courier New" w:eastAsia="Times New Roman" w:hAnsi="Courier New" w:cs="Courier New"/>
+          <w:color w:val="F8F8F2"/>
+          <w:sz w:val="20"/>
+          <w:szCs w:val="20"/>
+          <w:lang w:val="en-US" w:eastAsia="ja-JP"/>
+        </w:rPr>
+        <w:t>(</w:t>
+      </w:r>
+      <w:r>
+        <w:rPr>
+          <w:rFonts w:ascii="Courier New" w:eastAsia="Times New Roman" w:hAnsi="Courier New" w:cs="Courier New"/>
+          <w:color w:val="80FFEA"/>
+          <w:sz w:val="20"/>
+          <w:szCs w:val="20"/>
+          <w:lang w:val="en-US" w:eastAsia="ja-JP"/>
+        </w:rPr>
+        <w:t xml:space="preserve">name </w:t>
+      </w:r>
+      <w:r>
+        <w:rPr>
+          <w:rFonts w:ascii="Courier New" w:eastAsia="Times New Roman" w:hAnsi="Courier New" w:cs="Courier New"/>
+          <w:color w:val="F998CC"/>
+          <w:sz w:val="20"/>
+          <w:szCs w:val="20"/>
+          <w:lang w:val="en-US" w:eastAsia="ja-JP"/>
+        </w:rPr>
+        <w:t xml:space="preserve">= </w:t>
+      </w:r>
+      <w:r>
+        <w:rPr>
+          <w:rFonts w:ascii="Courier New" w:eastAsia="Times New Roman" w:hAnsi="Courier New" w:cs="Courier New"/>
+          <w:color w:val="FFFF80"/>
+          <w:sz w:val="20"/>
+          <w:szCs w:val="20"/>
+          <w:lang w:val="en-US" w:eastAsia="ja-JP"/>
+        </w:rPr>
+        <w:t>"last_update_date"</w:t>
+      </w:r>
+      <w:r>
+        <w:rPr>
+          <w:rFonts w:ascii="Courier New" w:eastAsia="Times New Roman" w:hAnsi="Courier New" w:cs="Courier New"/>
+          <w:color w:val="F8F8F2"/>
+          <w:sz w:val="20"/>
+          <w:szCs w:val="20"/>
+          <w:lang w:val="en-US" w:eastAsia="ja-JP"/>
+        </w:rPr>
+        <w:t xml:space="preserve">, </w:t>
+      </w:r>
+      <w:r>
+        <w:rPr>
+          <w:rFonts w:ascii="Courier New" w:eastAsia="Times New Roman" w:hAnsi="Courier New" w:cs="Courier New"/>
+          <w:color w:val="80FFEA"/>
+          <w:sz w:val="20"/>
+          <w:szCs w:val="20"/>
+          <w:lang w:val="en-US" w:eastAsia="ja-JP"/>
+        </w:rPr>
+        <w:t xml:space="preserve">insertable </w:t>
+      </w:r>
+      <w:r>
+        <w:rPr>
+          <w:rFonts w:ascii="Courier New" w:eastAsia="Times New Roman" w:hAnsi="Courier New" w:cs="Courier New"/>
+          <w:color w:val="F998CC"/>
+          <w:sz w:val="20"/>
+          <w:szCs w:val="20"/>
+          <w:lang w:val="en-US" w:eastAsia="ja-JP"/>
+        </w:rPr>
+        <w:t xml:space="preserve">= </w:t>
+      </w:r>
+      <w:r>
+        <w:rPr>
+          <w:rFonts w:ascii="Courier New" w:eastAsia="Times New Roman" w:hAnsi="Courier New" w:cs="Courier New"/>
+          <w:color w:val="FF80BF"/>
+          <w:sz w:val="20"/>
+          <w:szCs w:val="20"/>
+          <w:lang w:val="en-US" w:eastAsia="ja-JP"/>
+        </w:rPr>
+        <w:t>false</w:t>
+      </w:r>
+      <w:r>
+        <w:rPr>
+          <w:rFonts w:ascii="Courier New" w:eastAsia="Times New Roman" w:hAnsi="Courier New" w:cs="Courier New"/>
+          <w:color w:val="F8F8F2"/>
+          <w:sz w:val="20"/>
+          <w:szCs w:val="20"/>
+          <w:lang w:val="en-US" w:eastAsia="ja-JP"/>
+        </w:rPr>
+        <w:t>)</w:t>
+      </w:r>
+      <w:r>
+        <w:rPr>
+          <w:rFonts w:ascii="Courier New" w:eastAsia="Times New Roman" w:hAnsi="Courier New" w:cs="Courier New"/>
+          <w:color w:val="F8F8F2"/>
+          <w:sz w:val="20"/>
+          <w:szCs w:val="20"/>
+          <w:lang w:val="en-US" w:eastAsia="ja-JP"/>
+        </w:rPr>
+        <w:br/>
+      </w:r>
+      <w:r>
+        <w:rPr>
+          <w:rFonts w:ascii="Courier New" w:eastAsia="Times New Roman" w:hAnsi="Courier New" w:cs="Courier New"/>
+          <w:color w:val="FF80BF"/>
+          <w:sz w:val="20"/>
+          <w:szCs w:val="20"/>
+          <w:lang w:val="en-US" w:eastAsia="ja-JP"/>
+        </w:rPr>
+        <w:t xml:space="preserve">private </w:t>
+      </w:r>
+      <w:r>
+        <w:rPr>
+          <w:rFonts w:ascii="Courier New" w:eastAsia="Times New Roman" w:hAnsi="Courier New" w:cs="Courier New"/>
+          <w:color w:val="80FFEA"/>
+          <w:sz w:val="20"/>
+          <w:szCs w:val="20"/>
+          <w:lang w:val="en-US" w:eastAsia="ja-JP"/>
+        </w:rPr>
+        <w:t xml:space="preserve">LocalDateTime </w:t>
+      </w:r>
+      <w:r>
+        <w:rPr>
+          <w:rFonts w:ascii="Courier New" w:eastAsia="Times New Roman" w:hAnsi="Courier New" w:cs="Courier New"/>
+          <w:color w:val="F8F8F2"/>
+          <w:sz w:val="20"/>
+          <w:szCs w:val="20"/>
+          <w:lang w:val="en-US" w:eastAsia="ja-JP"/>
+        </w:rPr>
+        <w:t>lastUpdateDate;</w:t>
+      </w:r>
+    </w:p>
+    <w:p>
+      <w:pPr>
+        <w:rPr>
+          <w:lang w:val="en-US"/>
+        </w:rPr>
+      </w:pPr>
+    </w:p>
+    <w:p>
+      <w:r>
+        <w:t>O paramentro updatable serve p</w:t>
+      </w:r>
+      <w:r>
+        <w:t>ara impedir que um atributo seja alterado após ter sido inserido uma vez, ou seja o valor nunca será atualizado se manterá como foi inserido a primeira vez. Já o parâmetro insertable serve para impedir que o valor seja inserido</w:t>
+      </w:r>
+      <w:r>
+        <w:t>, o campo tem que ser nulo</w:t>
+      </w:r>
+      <w:r>
+        <w:t>, não pode haver inserção.</w:t>
       </w:r>
     </w:p>
     <w:p/>
     <w:p>
       <w:pPr>
-        <w:pStyle w:val="Heading2"/>
-      </w:pPr>
-      <w:bookmarkStart w:id="8" w:name="_Toc126424057"/>
-      <w:r>
-        <w:t>Mapeamento Avançado</w:t>
-      </w:r>
-      <w:bookmarkEnd w:id="8"/>
+        <w:pStyle w:val="Heading3"/>
+      </w:pPr>
+      <w:r>
+        <w:t>Mapeando chave composta com @IdClass</w:t>
+      </w:r>
     </w:p>
     <w:p>
       <w:r>
-        <w:t>Lorem</w:t>
+        <w:t>Podemos utilizar chaves compostas em entidades, chaves compostas servem para quando você necessita mapear mais de um ID em uma classe, essas situações ocorrem quando você quer amarrar mais de um atributo a outras entidades, e transformar todos eles na sua chave primaria composta, para que essa entidade contenha todos esses atributos únicos</w:t>
+      </w:r>
+      <w:r>
+        <w:t>, muito útil em relacionamentos @ManyToOne ou @OneToMany.</w:t>
+      </w:r>
+      <w:r>
+        <w:t xml:space="preserve"> Veja esse exemplo abaixo:</w:t>
       </w:r>
     </w:p>
     <w:p/>
     <w:p>
       <w:pPr>
+        <w:shd w:val="clear" w:color="auto" w:fill="22212C"/>
+        <w:tabs>
+          <w:tab w:val="left" w:pos="916"/>
+          <w:tab w:val="left" w:pos="1832"/>
+          <w:tab w:val="left" w:pos="2748"/>
+          <w:tab w:val="left" w:pos="3664"/>
+          <w:tab w:val="left" w:pos="4580"/>
+          <w:tab w:val="left" w:pos="5496"/>
+          <w:tab w:val="left" w:pos="6412"/>
+          <w:tab w:val="left" w:pos="7328"/>
+          <w:tab w:val="left" w:pos="8244"/>
+          <w:tab w:val="left" w:pos="9160"/>
+          <w:tab w:val="left" w:pos="10076"/>
+          <w:tab w:val="left" w:pos="10992"/>
+          <w:tab w:val="left" w:pos="11908"/>
+          <w:tab w:val="left" w:pos="12824"/>
+          <w:tab w:val="left" w:pos="13740"/>
+          <w:tab w:val="left" w:pos="14656"/>
+        </w:tabs>
+        <w:spacing w:before="0"/>
+        <w:ind w:firstLine="0"/>
+        <w:rPr>
+          <w:rFonts w:ascii="Courier New" w:eastAsia="Times New Roman" w:hAnsi="Courier New" w:cs="Courier New"/>
+          <w:color w:val="F8F8F2"/>
+          <w:sz w:val="16"/>
+          <w:szCs w:val="16"/>
+          <w:lang w:val="en-US" w:eastAsia="ja-JP"/>
+        </w:rPr>
+      </w:pPr>
+      <w:r>
+        <w:rPr>
+          <w:rFonts w:ascii="Courier New" w:eastAsia="Times New Roman" w:hAnsi="Courier New" w:cs="Courier New"/>
+          <w:color w:val="8AFF80"/>
+          <w:sz w:val="16"/>
+          <w:szCs w:val="16"/>
+          <w:lang w:val="en-US" w:eastAsia="ja-JP"/>
+        </w:rPr>
+        <w:t>@Getter</w:t>
+      </w:r>
+      <w:r>
+        <w:rPr>
+          <w:rFonts w:ascii="Courier New" w:eastAsia="Times New Roman" w:hAnsi="Courier New" w:cs="Courier New"/>
+          <w:color w:val="8AFF80"/>
+          <w:sz w:val="16"/>
+          <w:szCs w:val="16"/>
+          <w:lang w:val="en-US" w:eastAsia="ja-JP"/>
+        </w:rPr>
+        <w:br/>
+        <w:t>@Setter</w:t>
+      </w:r>
+      <w:r>
+        <w:rPr>
+          <w:rFonts w:ascii="Courier New" w:eastAsia="Times New Roman" w:hAnsi="Courier New" w:cs="Courier New"/>
+          <w:color w:val="8AFF80"/>
+          <w:sz w:val="16"/>
+          <w:szCs w:val="16"/>
+          <w:lang w:val="en-US" w:eastAsia="ja-JP"/>
+        </w:rPr>
+        <w:br/>
+        <w:t>@Entity</w:t>
+      </w:r>
+      <w:r>
+        <w:rPr>
+          <w:rFonts w:ascii="Courier New" w:eastAsia="Times New Roman" w:hAnsi="Courier New" w:cs="Courier New"/>
+          <w:color w:val="8AFF80"/>
+          <w:sz w:val="16"/>
+          <w:szCs w:val="16"/>
+          <w:lang w:val="en-US" w:eastAsia="ja-JP"/>
+        </w:rPr>
+        <w:br/>
+        <w:t>@Table</w:t>
+      </w:r>
+      <w:r>
+        <w:rPr>
+          <w:rFonts w:ascii="Courier New" w:eastAsia="Times New Roman" w:hAnsi="Courier New" w:cs="Courier New"/>
+          <w:color w:val="F8F8F2"/>
+          <w:sz w:val="16"/>
+          <w:szCs w:val="16"/>
+          <w:lang w:val="en-US" w:eastAsia="ja-JP"/>
+        </w:rPr>
+        <w:t>(</w:t>
+      </w:r>
+      <w:r>
+        <w:rPr>
+          <w:rFonts w:ascii="Courier New" w:eastAsia="Times New Roman" w:hAnsi="Courier New" w:cs="Courier New"/>
+          <w:color w:val="80FFEA"/>
+          <w:sz w:val="16"/>
+          <w:szCs w:val="16"/>
+          <w:lang w:val="en-US" w:eastAsia="ja-JP"/>
+        </w:rPr>
+        <w:t xml:space="preserve">name </w:t>
+      </w:r>
+      <w:r>
+        <w:rPr>
+          <w:rFonts w:ascii="Courier New" w:eastAsia="Times New Roman" w:hAnsi="Courier New" w:cs="Courier New"/>
+          <w:color w:val="F998CC"/>
+          <w:sz w:val="16"/>
+          <w:szCs w:val="16"/>
+          <w:lang w:val="en-US" w:eastAsia="ja-JP"/>
+        </w:rPr>
+        <w:t xml:space="preserve">= </w:t>
+      </w:r>
+      <w:r>
+        <w:rPr>
+          <w:rFonts w:ascii="Courier New" w:eastAsia="Times New Roman" w:hAnsi="Courier New" w:cs="Courier New"/>
+          <w:color w:val="FFFF80"/>
+          <w:sz w:val="16"/>
+          <w:szCs w:val="16"/>
+          <w:lang w:val="en-US" w:eastAsia="ja-JP"/>
+        </w:rPr>
+        <w:t>"ordered_item"</w:t>
+      </w:r>
+      <w:r>
+        <w:rPr>
+          <w:rFonts w:ascii="Courier New" w:eastAsia="Times New Roman" w:hAnsi="Courier New" w:cs="Courier New"/>
+          <w:color w:val="F8F8F2"/>
+          <w:sz w:val="16"/>
+          <w:szCs w:val="16"/>
+          <w:lang w:val="en-US" w:eastAsia="ja-JP"/>
+        </w:rPr>
+        <w:t>)</w:t>
+      </w:r>
+      <w:r>
+        <w:rPr>
+          <w:rFonts w:ascii="Courier New" w:eastAsia="Times New Roman" w:hAnsi="Courier New" w:cs="Courier New"/>
+          <w:color w:val="F8F8F2"/>
+          <w:sz w:val="16"/>
+          <w:szCs w:val="16"/>
+          <w:lang w:val="en-US" w:eastAsia="ja-JP"/>
+        </w:rPr>
+        <w:br/>
+      </w:r>
+      <w:r>
+        <w:rPr>
+          <w:rFonts w:ascii="Courier New" w:eastAsia="Times New Roman" w:hAnsi="Courier New" w:cs="Courier New"/>
+          <w:color w:val="8AFF80"/>
+          <w:sz w:val="16"/>
+          <w:szCs w:val="16"/>
+          <w:lang w:val="en-US" w:eastAsia="ja-JP"/>
+        </w:rPr>
+        <w:t>@IdClass</w:t>
+      </w:r>
+      <w:r>
+        <w:rPr>
+          <w:rFonts w:ascii="Courier New" w:eastAsia="Times New Roman" w:hAnsi="Courier New" w:cs="Courier New"/>
+          <w:color w:val="F8F8F2"/>
+          <w:sz w:val="16"/>
+          <w:szCs w:val="16"/>
+          <w:lang w:val="en-US" w:eastAsia="ja-JP"/>
+        </w:rPr>
+        <w:t>(</w:t>
+      </w:r>
+      <w:r>
+        <w:rPr>
+          <w:rFonts w:ascii="Courier New" w:eastAsia="Times New Roman" w:hAnsi="Courier New" w:cs="Courier New"/>
+          <w:color w:val="80FFEA"/>
+          <w:sz w:val="16"/>
+          <w:szCs w:val="16"/>
+          <w:lang w:val="en-US" w:eastAsia="ja-JP"/>
+        </w:rPr>
+        <w:t>OrderedItemId</w:t>
+      </w:r>
+      <w:r>
+        <w:rPr>
+          <w:rFonts w:ascii="Courier New" w:eastAsia="Times New Roman" w:hAnsi="Courier New" w:cs="Courier New"/>
+          <w:color w:val="F8F8F2"/>
+          <w:sz w:val="16"/>
+          <w:szCs w:val="16"/>
+          <w:lang w:val="en-US" w:eastAsia="ja-JP"/>
+        </w:rPr>
+        <w:t>.</w:t>
+      </w:r>
+      <w:r>
+        <w:rPr>
+          <w:rFonts w:ascii="Courier New" w:eastAsia="Times New Roman" w:hAnsi="Courier New" w:cs="Courier New"/>
+          <w:color w:val="FF80BF"/>
+          <w:sz w:val="16"/>
+          <w:szCs w:val="16"/>
+          <w:lang w:val="en-US" w:eastAsia="ja-JP"/>
+        </w:rPr>
+        <w:t>class</w:t>
+      </w:r>
+      <w:r>
+        <w:rPr>
+          <w:rFonts w:ascii="Courier New" w:eastAsia="Times New Roman" w:hAnsi="Courier New" w:cs="Courier New"/>
+          <w:color w:val="F8F8F2"/>
+          <w:sz w:val="16"/>
+          <w:szCs w:val="16"/>
+          <w:lang w:val="en-US" w:eastAsia="ja-JP"/>
+        </w:rPr>
+        <w:t>)</w:t>
+      </w:r>
+      <w:r>
+        <w:rPr>
+          <w:rFonts w:ascii="Courier New" w:eastAsia="Times New Roman" w:hAnsi="Courier New" w:cs="Courier New"/>
+          <w:color w:val="F8F8F2"/>
+          <w:sz w:val="16"/>
+          <w:szCs w:val="16"/>
+          <w:lang w:val="en-US" w:eastAsia="ja-JP"/>
+        </w:rPr>
+        <w:br/>
+      </w:r>
+      <w:r>
+        <w:rPr>
+          <w:rFonts w:ascii="Courier New" w:eastAsia="Times New Roman" w:hAnsi="Courier New" w:cs="Courier New"/>
+          <w:color w:val="8AFF80"/>
+          <w:sz w:val="16"/>
+          <w:szCs w:val="16"/>
+          <w:lang w:val="en-US" w:eastAsia="ja-JP"/>
+        </w:rPr>
+        <w:t>@EqualsAndHashCode</w:t>
+      </w:r>
+      <w:r>
+        <w:rPr>
+          <w:rFonts w:ascii="Courier New" w:eastAsia="Times New Roman" w:hAnsi="Courier New" w:cs="Courier New"/>
+          <w:color w:val="F8F8F2"/>
+          <w:sz w:val="16"/>
+          <w:szCs w:val="16"/>
+          <w:lang w:val="en-US" w:eastAsia="ja-JP"/>
+        </w:rPr>
+        <w:t>(</w:t>
+      </w:r>
+      <w:r>
+        <w:rPr>
+          <w:rFonts w:ascii="Courier New" w:eastAsia="Times New Roman" w:hAnsi="Courier New" w:cs="Courier New"/>
+          <w:color w:val="80FFEA"/>
+          <w:sz w:val="16"/>
+          <w:szCs w:val="16"/>
+          <w:lang w:val="en-US" w:eastAsia="ja-JP"/>
+        </w:rPr>
+        <w:t xml:space="preserve">onlyExplicitlyIncluded </w:t>
+      </w:r>
+      <w:r>
+        <w:rPr>
+          <w:rFonts w:ascii="Courier New" w:eastAsia="Times New Roman" w:hAnsi="Courier New" w:cs="Courier New"/>
+          <w:color w:val="F998CC"/>
+          <w:sz w:val="16"/>
+          <w:szCs w:val="16"/>
+          <w:lang w:val="en-US" w:eastAsia="ja-JP"/>
+        </w:rPr>
+        <w:t xml:space="preserve">= </w:t>
+      </w:r>
+      <w:r>
+        <w:rPr>
+          <w:rFonts w:ascii="Courier New" w:eastAsia="Times New Roman" w:hAnsi="Courier New" w:cs="Courier New"/>
+          <w:color w:val="FF80BF"/>
+          <w:sz w:val="16"/>
+          <w:szCs w:val="16"/>
+          <w:lang w:val="en-US" w:eastAsia="ja-JP"/>
+        </w:rPr>
+        <w:t>true</w:t>
+      </w:r>
+      <w:r>
+        <w:rPr>
+          <w:rFonts w:ascii="Courier New" w:eastAsia="Times New Roman" w:hAnsi="Courier New" w:cs="Courier New"/>
+          <w:color w:val="F8F8F2"/>
+          <w:sz w:val="16"/>
+          <w:szCs w:val="16"/>
+          <w:lang w:val="en-US" w:eastAsia="ja-JP"/>
+        </w:rPr>
+        <w:t>)</w:t>
+      </w:r>
+      <w:r>
+        <w:rPr>
+          <w:rFonts w:ascii="Courier New" w:eastAsia="Times New Roman" w:hAnsi="Courier New" w:cs="Courier New"/>
+          <w:color w:val="F8F8F2"/>
+          <w:sz w:val="16"/>
+          <w:szCs w:val="16"/>
+          <w:lang w:val="en-US" w:eastAsia="ja-JP"/>
+        </w:rPr>
+        <w:br/>
+      </w:r>
+      <w:r>
+        <w:rPr>
+          <w:rFonts w:ascii="Courier New" w:eastAsia="Times New Roman" w:hAnsi="Courier New" w:cs="Courier New"/>
+          <w:color w:val="FF80BF"/>
+          <w:sz w:val="16"/>
+          <w:szCs w:val="16"/>
+          <w:lang w:val="en-US" w:eastAsia="ja-JP"/>
+        </w:rPr>
+        <w:t xml:space="preserve">public class </w:t>
+      </w:r>
+      <w:r>
+        <w:rPr>
+          <w:rFonts w:ascii="Courier New" w:eastAsia="Times New Roman" w:hAnsi="Courier New" w:cs="Courier New"/>
+          <w:color w:val="80FFEA"/>
+          <w:sz w:val="16"/>
+          <w:szCs w:val="16"/>
+          <w:lang w:val="en-US" w:eastAsia="ja-JP"/>
+        </w:rPr>
+        <w:t xml:space="preserve">OrderedItem </w:t>
+      </w:r>
+      <w:r>
+        <w:rPr>
+          <w:rFonts w:ascii="Courier New" w:eastAsia="Times New Roman" w:hAnsi="Courier New" w:cs="Courier New"/>
+          <w:color w:val="F8F8F2"/>
+          <w:sz w:val="16"/>
+          <w:szCs w:val="16"/>
+          <w:lang w:val="en-US" w:eastAsia="ja-JP"/>
+        </w:rPr>
+        <w:t>{</w:t>
+      </w:r>
+      <w:r>
+        <w:rPr>
+          <w:rFonts w:ascii="Courier New" w:eastAsia="Times New Roman" w:hAnsi="Courier New" w:cs="Courier New"/>
+          <w:color w:val="F8F8F2"/>
+          <w:sz w:val="16"/>
+          <w:szCs w:val="16"/>
+          <w:lang w:val="en-US" w:eastAsia="ja-JP"/>
+        </w:rPr>
+        <w:br/>
+        <w:t xml:space="preserve">    </w:t>
+      </w:r>
+      <w:r>
+        <w:rPr>
+          <w:rFonts w:ascii="Courier New" w:eastAsia="Times New Roman" w:hAnsi="Courier New" w:cs="Courier New"/>
+          <w:color w:val="8AFF80"/>
+          <w:sz w:val="16"/>
+          <w:szCs w:val="16"/>
+          <w:lang w:val="en-US" w:eastAsia="ja-JP"/>
+        </w:rPr>
+        <w:t>@Id</w:t>
+      </w:r>
+      <w:r>
+        <w:rPr>
+          <w:rFonts w:ascii="Courier New" w:eastAsia="Times New Roman" w:hAnsi="Courier New" w:cs="Courier New"/>
+          <w:color w:val="8AFF80"/>
+          <w:sz w:val="16"/>
+          <w:szCs w:val="16"/>
+          <w:lang w:val="en-US" w:eastAsia="ja-JP"/>
+        </w:rPr>
+        <w:br/>
+        <w:t xml:space="preserve">    @EqualsAndHashCode.Include</w:t>
+      </w:r>
+      <w:r>
+        <w:rPr>
+          <w:rFonts w:ascii="Courier New" w:eastAsia="Times New Roman" w:hAnsi="Courier New" w:cs="Courier New"/>
+          <w:color w:val="8AFF80"/>
+          <w:sz w:val="16"/>
+          <w:szCs w:val="16"/>
+          <w:lang w:val="en-US" w:eastAsia="ja-JP"/>
+        </w:rPr>
+        <w:br/>
+        <w:t xml:space="preserve">    @Column</w:t>
+      </w:r>
+      <w:r>
+        <w:rPr>
+          <w:rFonts w:ascii="Courier New" w:eastAsia="Times New Roman" w:hAnsi="Courier New" w:cs="Courier New"/>
+          <w:color w:val="F8F8F2"/>
+          <w:sz w:val="16"/>
+          <w:szCs w:val="16"/>
+          <w:lang w:val="en-US" w:eastAsia="ja-JP"/>
+        </w:rPr>
+        <w:t>(</w:t>
+      </w:r>
+      <w:r>
+        <w:rPr>
+          <w:rFonts w:ascii="Courier New" w:eastAsia="Times New Roman" w:hAnsi="Courier New" w:cs="Courier New"/>
+          <w:color w:val="80FFEA"/>
+          <w:sz w:val="16"/>
+          <w:szCs w:val="16"/>
+          <w:lang w:val="en-US" w:eastAsia="ja-JP"/>
+        </w:rPr>
+        <w:t xml:space="preserve">name </w:t>
+      </w:r>
+      <w:r>
+        <w:rPr>
+          <w:rFonts w:ascii="Courier New" w:eastAsia="Times New Roman" w:hAnsi="Courier New" w:cs="Courier New"/>
+          <w:color w:val="F998CC"/>
+          <w:sz w:val="16"/>
+          <w:szCs w:val="16"/>
+          <w:lang w:val="en-US" w:eastAsia="ja-JP"/>
+        </w:rPr>
+        <w:t xml:space="preserve">= </w:t>
+      </w:r>
+      <w:r>
+        <w:rPr>
+          <w:rFonts w:ascii="Courier New" w:eastAsia="Times New Roman" w:hAnsi="Courier New" w:cs="Courier New"/>
+          <w:color w:val="FFFF80"/>
+          <w:sz w:val="16"/>
+          <w:szCs w:val="16"/>
+          <w:lang w:val="en-US" w:eastAsia="ja-JP"/>
+        </w:rPr>
+        <w:t>"order_id"</w:t>
+      </w:r>
+      <w:r>
+        <w:rPr>
+          <w:rFonts w:ascii="Courier New" w:eastAsia="Times New Roman" w:hAnsi="Courier New" w:cs="Courier New"/>
+          <w:color w:val="F8F8F2"/>
+          <w:sz w:val="16"/>
+          <w:szCs w:val="16"/>
+          <w:lang w:val="en-US" w:eastAsia="ja-JP"/>
+        </w:rPr>
+        <w:t>)</w:t>
+      </w:r>
+      <w:r>
+        <w:rPr>
+          <w:rFonts w:ascii="Courier New" w:eastAsia="Times New Roman" w:hAnsi="Courier New" w:cs="Courier New"/>
+          <w:color w:val="F8F8F2"/>
+          <w:sz w:val="16"/>
+          <w:szCs w:val="16"/>
+          <w:lang w:val="en-US" w:eastAsia="ja-JP"/>
+        </w:rPr>
+        <w:br/>
+        <w:t xml:space="preserve">    </w:t>
+      </w:r>
+      <w:r>
+        <w:rPr>
+          <w:rFonts w:ascii="Courier New" w:eastAsia="Times New Roman" w:hAnsi="Courier New" w:cs="Courier New"/>
+          <w:color w:val="FF80BF"/>
+          <w:sz w:val="16"/>
+          <w:szCs w:val="16"/>
+          <w:lang w:val="en-US" w:eastAsia="ja-JP"/>
+        </w:rPr>
+        <w:t xml:space="preserve">private </w:t>
+      </w:r>
+      <w:r>
+        <w:rPr>
+          <w:rFonts w:ascii="Courier New" w:eastAsia="Times New Roman" w:hAnsi="Courier New" w:cs="Courier New"/>
+          <w:color w:val="80FFEA"/>
+          <w:sz w:val="16"/>
+          <w:szCs w:val="16"/>
+          <w:lang w:val="en-US" w:eastAsia="ja-JP"/>
+        </w:rPr>
+        <w:t xml:space="preserve">Integer </w:t>
+      </w:r>
+      <w:r>
+        <w:rPr>
+          <w:rFonts w:ascii="Courier New" w:eastAsia="Times New Roman" w:hAnsi="Courier New" w:cs="Courier New"/>
+          <w:color w:val="F8F8F2"/>
+          <w:sz w:val="16"/>
+          <w:szCs w:val="16"/>
+          <w:lang w:val="en-US" w:eastAsia="ja-JP"/>
+        </w:rPr>
+        <w:t xml:space="preserve">purchaseOrderId; </w:t>
+      </w:r>
+      <w:r>
+        <w:rPr>
+          <w:rFonts w:ascii="Courier New" w:eastAsia="Times New Roman" w:hAnsi="Courier New" w:cs="Courier New"/>
+          <w:color w:val="7970A9"/>
+          <w:sz w:val="16"/>
+          <w:szCs w:val="16"/>
+          <w:lang w:val="en-US" w:eastAsia="ja-JP"/>
+        </w:rPr>
+        <w:t>// Composite Keys</w:t>
+      </w:r>
+      <w:r>
+        <w:rPr>
+          <w:rFonts w:ascii="Courier New" w:eastAsia="Times New Roman" w:hAnsi="Courier New" w:cs="Courier New"/>
+          <w:color w:val="7970A9"/>
+          <w:sz w:val="16"/>
+          <w:szCs w:val="16"/>
+          <w:lang w:val="en-US" w:eastAsia="ja-JP"/>
+        </w:rPr>
+        <w:br/>
+      </w:r>
+      <w:r>
+        <w:rPr>
+          <w:rFonts w:ascii="Courier New" w:eastAsia="Times New Roman" w:hAnsi="Courier New" w:cs="Courier New"/>
+          <w:color w:val="7970A9"/>
+          <w:sz w:val="16"/>
+          <w:szCs w:val="16"/>
+          <w:lang w:val="en-US" w:eastAsia="ja-JP"/>
+        </w:rPr>
+        <w:br/>
+        <w:t xml:space="preserve">    </w:t>
+      </w:r>
+      <w:r>
+        <w:rPr>
+          <w:rFonts w:ascii="Courier New" w:eastAsia="Times New Roman" w:hAnsi="Courier New" w:cs="Courier New"/>
+          <w:color w:val="8AFF80"/>
+          <w:sz w:val="16"/>
+          <w:szCs w:val="16"/>
+          <w:lang w:val="en-US" w:eastAsia="ja-JP"/>
+        </w:rPr>
+        <w:t>@Id</w:t>
+      </w:r>
+      <w:r>
+        <w:rPr>
+          <w:rFonts w:ascii="Courier New" w:eastAsia="Times New Roman" w:hAnsi="Courier New" w:cs="Courier New"/>
+          <w:color w:val="8AFF80"/>
+          <w:sz w:val="16"/>
+          <w:szCs w:val="16"/>
+          <w:lang w:val="en-US" w:eastAsia="ja-JP"/>
+        </w:rPr>
+        <w:br/>
+        <w:t xml:space="preserve">    @EqualsAndHashCode.Include</w:t>
+      </w:r>
+      <w:r>
+        <w:rPr>
+          <w:rFonts w:ascii="Courier New" w:eastAsia="Times New Roman" w:hAnsi="Courier New" w:cs="Courier New"/>
+          <w:color w:val="8AFF80"/>
+          <w:sz w:val="16"/>
+          <w:szCs w:val="16"/>
+          <w:lang w:val="en-US" w:eastAsia="ja-JP"/>
+        </w:rPr>
+        <w:br/>
+        <w:t xml:space="preserve">    @Column</w:t>
+      </w:r>
+      <w:r>
+        <w:rPr>
+          <w:rFonts w:ascii="Courier New" w:eastAsia="Times New Roman" w:hAnsi="Courier New" w:cs="Courier New"/>
+          <w:color w:val="F8F8F2"/>
+          <w:sz w:val="16"/>
+          <w:szCs w:val="16"/>
+          <w:lang w:val="en-US" w:eastAsia="ja-JP"/>
+        </w:rPr>
+        <w:t>(</w:t>
+      </w:r>
+      <w:r>
+        <w:rPr>
+          <w:rFonts w:ascii="Courier New" w:eastAsia="Times New Roman" w:hAnsi="Courier New" w:cs="Courier New"/>
+          <w:color w:val="80FFEA"/>
+          <w:sz w:val="16"/>
+          <w:szCs w:val="16"/>
+          <w:lang w:val="en-US" w:eastAsia="ja-JP"/>
+        </w:rPr>
+        <w:t xml:space="preserve">name </w:t>
+      </w:r>
+      <w:r>
+        <w:rPr>
+          <w:rFonts w:ascii="Courier New" w:eastAsia="Times New Roman" w:hAnsi="Courier New" w:cs="Courier New"/>
+          <w:color w:val="F998CC"/>
+          <w:sz w:val="16"/>
+          <w:szCs w:val="16"/>
+          <w:lang w:val="en-US" w:eastAsia="ja-JP"/>
+        </w:rPr>
+        <w:t xml:space="preserve">= </w:t>
+      </w:r>
+      <w:r>
+        <w:rPr>
+          <w:rFonts w:ascii="Courier New" w:eastAsia="Times New Roman" w:hAnsi="Courier New" w:cs="Courier New"/>
+          <w:color w:val="FFFF80"/>
+          <w:sz w:val="16"/>
+          <w:szCs w:val="16"/>
+          <w:lang w:val="en-US" w:eastAsia="ja-JP"/>
+        </w:rPr>
+        <w:t>"product_id"</w:t>
+      </w:r>
+      <w:r>
+        <w:rPr>
+          <w:rFonts w:ascii="Courier New" w:eastAsia="Times New Roman" w:hAnsi="Courier New" w:cs="Courier New"/>
+          <w:color w:val="F8F8F2"/>
+          <w:sz w:val="16"/>
+          <w:szCs w:val="16"/>
+          <w:lang w:val="en-US" w:eastAsia="ja-JP"/>
+        </w:rPr>
+        <w:t>)</w:t>
+      </w:r>
+      <w:r>
+        <w:rPr>
+          <w:rFonts w:ascii="Courier New" w:eastAsia="Times New Roman" w:hAnsi="Courier New" w:cs="Courier New"/>
+          <w:color w:val="F8F8F2"/>
+          <w:sz w:val="16"/>
+          <w:szCs w:val="16"/>
+          <w:lang w:val="en-US" w:eastAsia="ja-JP"/>
+        </w:rPr>
+        <w:br/>
+        <w:t xml:space="preserve">    </w:t>
+      </w:r>
+      <w:r>
+        <w:rPr>
+          <w:rFonts w:ascii="Courier New" w:eastAsia="Times New Roman" w:hAnsi="Courier New" w:cs="Courier New"/>
+          <w:color w:val="FF80BF"/>
+          <w:sz w:val="16"/>
+          <w:szCs w:val="16"/>
+          <w:lang w:val="en-US" w:eastAsia="ja-JP"/>
+        </w:rPr>
+        <w:t xml:space="preserve">private </w:t>
+      </w:r>
+      <w:r>
+        <w:rPr>
+          <w:rFonts w:ascii="Courier New" w:eastAsia="Times New Roman" w:hAnsi="Courier New" w:cs="Courier New"/>
+          <w:color w:val="80FFEA"/>
+          <w:sz w:val="16"/>
+          <w:szCs w:val="16"/>
+          <w:lang w:val="en-US" w:eastAsia="ja-JP"/>
+        </w:rPr>
+        <w:t xml:space="preserve">Integer </w:t>
+      </w:r>
+      <w:r>
+        <w:rPr>
+          <w:rFonts w:ascii="Courier New" w:eastAsia="Times New Roman" w:hAnsi="Courier New" w:cs="Courier New"/>
+          <w:color w:val="F8F8F2"/>
+          <w:sz w:val="16"/>
+          <w:szCs w:val="16"/>
+          <w:lang w:val="en-US" w:eastAsia="ja-JP"/>
+        </w:rPr>
+        <w:t xml:space="preserve">productId; </w:t>
+      </w:r>
+      <w:r>
+        <w:rPr>
+          <w:rFonts w:ascii="Courier New" w:eastAsia="Times New Roman" w:hAnsi="Courier New" w:cs="Courier New"/>
+          <w:color w:val="7970A9"/>
+          <w:sz w:val="16"/>
+          <w:szCs w:val="16"/>
+          <w:lang w:val="en-US" w:eastAsia="ja-JP"/>
+        </w:rPr>
+        <w:t>// Composite Keys</w:t>
+      </w:r>
+      <w:r>
+        <w:rPr>
+          <w:rFonts w:ascii="Courier New" w:eastAsia="Times New Roman" w:hAnsi="Courier New" w:cs="Courier New"/>
+          <w:color w:val="7970A9"/>
+          <w:sz w:val="16"/>
+          <w:szCs w:val="16"/>
+          <w:lang w:val="en-US" w:eastAsia="ja-JP"/>
+        </w:rPr>
+        <w:br/>
+      </w:r>
+      <w:r>
+        <w:rPr>
+          <w:rFonts w:ascii="Courier New" w:eastAsia="Times New Roman" w:hAnsi="Courier New" w:cs="Courier New"/>
+          <w:color w:val="7970A9"/>
+          <w:sz w:val="16"/>
+          <w:szCs w:val="16"/>
+          <w:lang w:val="en-US" w:eastAsia="ja-JP"/>
+        </w:rPr>
+        <w:br/>
+        <w:t xml:space="preserve">    </w:t>
+      </w:r>
+      <w:r>
+        <w:rPr>
+          <w:rFonts w:ascii="Courier New" w:eastAsia="Times New Roman" w:hAnsi="Courier New" w:cs="Courier New"/>
+          <w:color w:val="8AFF80"/>
+          <w:sz w:val="16"/>
+          <w:szCs w:val="16"/>
+          <w:lang w:val="en-US" w:eastAsia="ja-JP"/>
+        </w:rPr>
+        <w:t>@ManyToOne</w:t>
+      </w:r>
+      <w:r>
+        <w:rPr>
+          <w:rFonts w:ascii="Courier New" w:eastAsia="Times New Roman" w:hAnsi="Courier New" w:cs="Courier New"/>
+          <w:color w:val="F8F8F2"/>
+          <w:sz w:val="16"/>
+          <w:szCs w:val="16"/>
+          <w:lang w:val="en-US" w:eastAsia="ja-JP"/>
+        </w:rPr>
+        <w:t>(</w:t>
+      </w:r>
+      <w:r>
+        <w:rPr>
+          <w:rFonts w:ascii="Courier New" w:eastAsia="Times New Roman" w:hAnsi="Courier New" w:cs="Courier New"/>
+          <w:color w:val="80FFEA"/>
+          <w:sz w:val="16"/>
+          <w:szCs w:val="16"/>
+          <w:lang w:val="en-US" w:eastAsia="ja-JP"/>
+        </w:rPr>
+        <w:t xml:space="preserve">optional </w:t>
+      </w:r>
+      <w:r>
+        <w:rPr>
+          <w:rFonts w:ascii="Courier New" w:eastAsia="Times New Roman" w:hAnsi="Courier New" w:cs="Courier New"/>
+          <w:color w:val="F998CC"/>
+          <w:sz w:val="16"/>
+          <w:szCs w:val="16"/>
+          <w:lang w:val="en-US" w:eastAsia="ja-JP"/>
+        </w:rPr>
+        <w:t xml:space="preserve">= </w:t>
+      </w:r>
+      <w:r>
+        <w:rPr>
+          <w:rFonts w:ascii="Courier New" w:eastAsia="Times New Roman" w:hAnsi="Courier New" w:cs="Courier New"/>
+          <w:color w:val="FF80BF"/>
+          <w:sz w:val="16"/>
+          <w:szCs w:val="16"/>
+          <w:lang w:val="en-US" w:eastAsia="ja-JP"/>
+        </w:rPr>
+        <w:t>false</w:t>
+      </w:r>
+      <w:r>
+        <w:rPr>
+          <w:rFonts w:ascii="Courier New" w:eastAsia="Times New Roman" w:hAnsi="Courier New" w:cs="Courier New"/>
+          <w:color w:val="F8F8F2"/>
+          <w:sz w:val="16"/>
+          <w:szCs w:val="16"/>
+          <w:lang w:val="en-US" w:eastAsia="ja-JP"/>
+        </w:rPr>
+        <w:t>)</w:t>
+      </w:r>
+      <w:r>
+        <w:rPr>
+          <w:rFonts w:ascii="Courier New" w:eastAsia="Times New Roman" w:hAnsi="Courier New" w:cs="Courier New"/>
+          <w:color w:val="F8F8F2"/>
+          <w:sz w:val="16"/>
+          <w:szCs w:val="16"/>
+          <w:lang w:val="en-US" w:eastAsia="ja-JP"/>
+        </w:rPr>
+        <w:br/>
+        <w:t xml:space="preserve">    </w:t>
+      </w:r>
+      <w:r>
+        <w:rPr>
+          <w:rFonts w:ascii="Courier New" w:eastAsia="Times New Roman" w:hAnsi="Courier New" w:cs="Courier New"/>
+          <w:color w:val="8AFF80"/>
+          <w:sz w:val="16"/>
+          <w:szCs w:val="16"/>
+          <w:lang w:val="en-US" w:eastAsia="ja-JP"/>
+        </w:rPr>
+        <w:t>@JoinColumn</w:t>
+      </w:r>
+      <w:r>
+        <w:rPr>
+          <w:rFonts w:ascii="Courier New" w:eastAsia="Times New Roman" w:hAnsi="Courier New" w:cs="Courier New"/>
+          <w:color w:val="F8F8F2"/>
+          <w:sz w:val="16"/>
+          <w:szCs w:val="16"/>
+          <w:lang w:val="en-US" w:eastAsia="ja-JP"/>
+        </w:rPr>
+        <w:t>(</w:t>
+      </w:r>
+      <w:r>
+        <w:rPr>
+          <w:rFonts w:ascii="Courier New" w:eastAsia="Times New Roman" w:hAnsi="Courier New" w:cs="Courier New"/>
+          <w:color w:val="80FFEA"/>
+          <w:sz w:val="16"/>
+          <w:szCs w:val="16"/>
+          <w:lang w:val="en-US" w:eastAsia="ja-JP"/>
+        </w:rPr>
+        <w:t xml:space="preserve">name </w:t>
+      </w:r>
+      <w:r>
+        <w:rPr>
+          <w:rFonts w:ascii="Courier New" w:eastAsia="Times New Roman" w:hAnsi="Courier New" w:cs="Courier New"/>
+          <w:color w:val="F998CC"/>
+          <w:sz w:val="16"/>
+          <w:szCs w:val="16"/>
+          <w:lang w:val="en-US" w:eastAsia="ja-JP"/>
+        </w:rPr>
+        <w:t xml:space="preserve">= </w:t>
+      </w:r>
+      <w:r>
+        <w:rPr>
+          <w:rFonts w:ascii="Courier New" w:eastAsia="Times New Roman" w:hAnsi="Courier New" w:cs="Courier New"/>
+          <w:color w:val="FFFF80"/>
+          <w:sz w:val="16"/>
+          <w:szCs w:val="16"/>
+          <w:lang w:val="en-US" w:eastAsia="ja-JP"/>
+        </w:rPr>
+        <w:t>"order_id"</w:t>
+      </w:r>
+      <w:r>
+        <w:rPr>
+          <w:rFonts w:ascii="Courier New" w:eastAsia="Times New Roman" w:hAnsi="Courier New" w:cs="Courier New"/>
+          <w:color w:val="F8F8F2"/>
+          <w:sz w:val="16"/>
+          <w:szCs w:val="16"/>
+          <w:lang w:val="en-US" w:eastAsia="ja-JP"/>
+        </w:rPr>
+        <w:t xml:space="preserve">, </w:t>
+      </w:r>
+      <w:r>
+        <w:rPr>
+          <w:rFonts w:ascii="Courier New" w:eastAsia="Times New Roman" w:hAnsi="Courier New" w:cs="Courier New"/>
+          <w:color w:val="80FFEA"/>
+          <w:sz w:val="16"/>
+          <w:szCs w:val="16"/>
+          <w:lang w:val="en-US" w:eastAsia="ja-JP"/>
+        </w:rPr>
+        <w:t xml:space="preserve">insertable </w:t>
+      </w:r>
+      <w:r>
+        <w:rPr>
+          <w:rFonts w:ascii="Courier New" w:eastAsia="Times New Roman" w:hAnsi="Courier New" w:cs="Courier New"/>
+          <w:color w:val="F998CC"/>
+          <w:sz w:val="16"/>
+          <w:szCs w:val="16"/>
+          <w:lang w:val="en-US" w:eastAsia="ja-JP"/>
+        </w:rPr>
+        <w:t xml:space="preserve">= </w:t>
+      </w:r>
+      <w:r>
+        <w:rPr>
+          <w:rFonts w:ascii="Courier New" w:eastAsia="Times New Roman" w:hAnsi="Courier New" w:cs="Courier New"/>
+          <w:color w:val="FF80BF"/>
+          <w:sz w:val="16"/>
+          <w:szCs w:val="16"/>
+          <w:lang w:val="en-US" w:eastAsia="ja-JP"/>
+        </w:rPr>
+        <w:t>false</w:t>
+      </w:r>
+      <w:r>
+        <w:rPr>
+          <w:rFonts w:ascii="Courier New" w:eastAsia="Times New Roman" w:hAnsi="Courier New" w:cs="Courier New"/>
+          <w:color w:val="F8F8F2"/>
+          <w:sz w:val="16"/>
+          <w:szCs w:val="16"/>
+          <w:lang w:val="en-US" w:eastAsia="ja-JP"/>
+        </w:rPr>
+        <w:t xml:space="preserve">, </w:t>
+      </w:r>
+      <w:r>
+        <w:rPr>
+          <w:rFonts w:ascii="Courier New" w:eastAsia="Times New Roman" w:hAnsi="Courier New" w:cs="Courier New"/>
+          <w:color w:val="80FFEA"/>
+          <w:sz w:val="16"/>
+          <w:szCs w:val="16"/>
+          <w:lang w:val="en-US" w:eastAsia="ja-JP"/>
+        </w:rPr>
+        <w:t xml:space="preserve">updatable </w:t>
+      </w:r>
+      <w:r>
+        <w:rPr>
+          <w:rFonts w:ascii="Courier New" w:eastAsia="Times New Roman" w:hAnsi="Courier New" w:cs="Courier New"/>
+          <w:color w:val="F998CC"/>
+          <w:sz w:val="16"/>
+          <w:szCs w:val="16"/>
+          <w:lang w:val="en-US" w:eastAsia="ja-JP"/>
+        </w:rPr>
+        <w:t xml:space="preserve">= </w:t>
+      </w:r>
+      <w:r>
+        <w:rPr>
+          <w:rFonts w:ascii="Courier New" w:eastAsia="Times New Roman" w:hAnsi="Courier New" w:cs="Courier New"/>
+          <w:color w:val="FF80BF"/>
+          <w:sz w:val="16"/>
+          <w:szCs w:val="16"/>
+          <w:lang w:val="en-US" w:eastAsia="ja-JP"/>
+        </w:rPr>
+        <w:t>false</w:t>
+      </w:r>
+      <w:r>
+        <w:rPr>
+          <w:rFonts w:ascii="Courier New" w:eastAsia="Times New Roman" w:hAnsi="Courier New" w:cs="Courier New"/>
+          <w:color w:val="F8F8F2"/>
+          <w:sz w:val="16"/>
+          <w:szCs w:val="16"/>
+          <w:lang w:val="en-US" w:eastAsia="ja-JP"/>
+        </w:rPr>
+        <w:t>)</w:t>
+      </w:r>
+      <w:r>
+        <w:rPr>
+          <w:rFonts w:ascii="Courier New" w:eastAsia="Times New Roman" w:hAnsi="Courier New" w:cs="Courier New"/>
+          <w:color w:val="F8F8F2"/>
+          <w:sz w:val="16"/>
+          <w:szCs w:val="16"/>
+          <w:lang w:val="en-US" w:eastAsia="ja-JP"/>
+        </w:rPr>
+        <w:br/>
+        <w:t xml:space="preserve">    </w:t>
+      </w:r>
+      <w:r>
+        <w:rPr>
+          <w:rFonts w:ascii="Courier New" w:eastAsia="Times New Roman" w:hAnsi="Courier New" w:cs="Courier New"/>
+          <w:color w:val="FF80BF"/>
+          <w:sz w:val="16"/>
+          <w:szCs w:val="16"/>
+          <w:lang w:val="en-US" w:eastAsia="ja-JP"/>
+        </w:rPr>
+        <w:t xml:space="preserve">private </w:t>
+      </w:r>
+      <w:r>
+        <w:rPr>
+          <w:rFonts w:ascii="Courier New" w:eastAsia="Times New Roman" w:hAnsi="Courier New" w:cs="Courier New"/>
+          <w:color w:val="80FFEA"/>
+          <w:sz w:val="16"/>
+          <w:szCs w:val="16"/>
+          <w:lang w:val="en-US" w:eastAsia="ja-JP"/>
+        </w:rPr>
+        <w:t xml:space="preserve">PurchaseOrder </w:t>
+      </w:r>
+      <w:r>
+        <w:rPr>
+          <w:rFonts w:ascii="Courier New" w:eastAsia="Times New Roman" w:hAnsi="Courier New" w:cs="Courier New"/>
+          <w:color w:val="F8F8F2"/>
+          <w:sz w:val="16"/>
+          <w:szCs w:val="16"/>
+          <w:lang w:val="en-US" w:eastAsia="ja-JP"/>
+        </w:rPr>
+        <w:t>purchaseOrder;</w:t>
+      </w:r>
+      <w:r>
+        <w:rPr>
+          <w:rFonts w:ascii="Courier New" w:eastAsia="Times New Roman" w:hAnsi="Courier New" w:cs="Courier New"/>
+          <w:color w:val="F8F8F2"/>
+          <w:sz w:val="16"/>
+          <w:szCs w:val="16"/>
+          <w:lang w:val="en-US" w:eastAsia="ja-JP"/>
+        </w:rPr>
+        <w:br/>
+      </w:r>
+      <w:r>
+        <w:rPr>
+          <w:rFonts w:ascii="Courier New" w:eastAsia="Times New Roman" w:hAnsi="Courier New" w:cs="Courier New"/>
+          <w:color w:val="F8F8F2"/>
+          <w:sz w:val="16"/>
+          <w:szCs w:val="16"/>
+          <w:lang w:val="en-US" w:eastAsia="ja-JP"/>
+        </w:rPr>
+        <w:br/>
+        <w:t xml:space="preserve">    </w:t>
+      </w:r>
+      <w:r>
+        <w:rPr>
+          <w:rFonts w:ascii="Courier New" w:eastAsia="Times New Roman" w:hAnsi="Courier New" w:cs="Courier New"/>
+          <w:color w:val="8AFF80"/>
+          <w:sz w:val="16"/>
+          <w:szCs w:val="16"/>
+          <w:lang w:val="en-US" w:eastAsia="ja-JP"/>
+        </w:rPr>
+        <w:t>@ManyToOne</w:t>
+      </w:r>
+      <w:r>
+        <w:rPr>
+          <w:rFonts w:ascii="Courier New" w:eastAsia="Times New Roman" w:hAnsi="Courier New" w:cs="Courier New"/>
+          <w:color w:val="F8F8F2"/>
+          <w:sz w:val="16"/>
+          <w:szCs w:val="16"/>
+          <w:lang w:val="en-US" w:eastAsia="ja-JP"/>
+        </w:rPr>
+        <w:t>(</w:t>
+      </w:r>
+      <w:r>
+        <w:rPr>
+          <w:rFonts w:ascii="Courier New" w:eastAsia="Times New Roman" w:hAnsi="Courier New" w:cs="Courier New"/>
+          <w:color w:val="80FFEA"/>
+          <w:sz w:val="16"/>
+          <w:szCs w:val="16"/>
+          <w:lang w:val="en-US" w:eastAsia="ja-JP"/>
+        </w:rPr>
+        <w:t xml:space="preserve">optional </w:t>
+      </w:r>
+      <w:r>
+        <w:rPr>
+          <w:rFonts w:ascii="Courier New" w:eastAsia="Times New Roman" w:hAnsi="Courier New" w:cs="Courier New"/>
+          <w:color w:val="F998CC"/>
+          <w:sz w:val="16"/>
+          <w:szCs w:val="16"/>
+          <w:lang w:val="en-US" w:eastAsia="ja-JP"/>
+        </w:rPr>
+        <w:t xml:space="preserve">= </w:t>
+      </w:r>
+      <w:r>
+        <w:rPr>
+          <w:rFonts w:ascii="Courier New" w:eastAsia="Times New Roman" w:hAnsi="Courier New" w:cs="Courier New"/>
+          <w:color w:val="FF80BF"/>
+          <w:sz w:val="16"/>
+          <w:szCs w:val="16"/>
+          <w:lang w:val="en-US" w:eastAsia="ja-JP"/>
+        </w:rPr>
+        <w:t>false</w:t>
+      </w:r>
+      <w:r>
+        <w:rPr>
+          <w:rFonts w:ascii="Courier New" w:eastAsia="Times New Roman" w:hAnsi="Courier New" w:cs="Courier New"/>
+          <w:color w:val="F8F8F2"/>
+          <w:sz w:val="16"/>
+          <w:szCs w:val="16"/>
+          <w:lang w:val="en-US" w:eastAsia="ja-JP"/>
+        </w:rPr>
+        <w:t>)</w:t>
+      </w:r>
+      <w:r>
+        <w:rPr>
+          <w:rFonts w:ascii="Courier New" w:eastAsia="Times New Roman" w:hAnsi="Courier New" w:cs="Courier New"/>
+          <w:color w:val="F8F8F2"/>
+          <w:sz w:val="16"/>
+          <w:szCs w:val="16"/>
+          <w:lang w:val="en-US" w:eastAsia="ja-JP"/>
+        </w:rPr>
+        <w:br/>
+        <w:t xml:space="preserve">    </w:t>
+      </w:r>
+      <w:r>
+        <w:rPr>
+          <w:rFonts w:ascii="Courier New" w:eastAsia="Times New Roman" w:hAnsi="Courier New" w:cs="Courier New"/>
+          <w:color w:val="8AFF80"/>
+          <w:sz w:val="16"/>
+          <w:szCs w:val="16"/>
+          <w:lang w:val="en-US" w:eastAsia="ja-JP"/>
+        </w:rPr>
+        <w:t>@JoinColumn</w:t>
+      </w:r>
+      <w:r>
+        <w:rPr>
+          <w:rFonts w:ascii="Courier New" w:eastAsia="Times New Roman" w:hAnsi="Courier New" w:cs="Courier New"/>
+          <w:color w:val="F8F8F2"/>
+          <w:sz w:val="16"/>
+          <w:szCs w:val="16"/>
+          <w:lang w:val="en-US" w:eastAsia="ja-JP"/>
+        </w:rPr>
+        <w:t>(</w:t>
+      </w:r>
+      <w:r>
+        <w:rPr>
+          <w:rFonts w:ascii="Courier New" w:eastAsia="Times New Roman" w:hAnsi="Courier New" w:cs="Courier New"/>
+          <w:color w:val="80FFEA"/>
+          <w:sz w:val="16"/>
+          <w:szCs w:val="16"/>
+          <w:lang w:val="en-US" w:eastAsia="ja-JP"/>
+        </w:rPr>
+        <w:t xml:space="preserve">name </w:t>
+      </w:r>
+      <w:r>
+        <w:rPr>
+          <w:rFonts w:ascii="Courier New" w:eastAsia="Times New Roman" w:hAnsi="Courier New" w:cs="Courier New"/>
+          <w:color w:val="F998CC"/>
+          <w:sz w:val="16"/>
+          <w:szCs w:val="16"/>
+          <w:lang w:val="en-US" w:eastAsia="ja-JP"/>
+        </w:rPr>
+        <w:t xml:space="preserve">= </w:t>
+      </w:r>
+      <w:r>
+        <w:rPr>
+          <w:rFonts w:ascii="Courier New" w:eastAsia="Times New Roman" w:hAnsi="Courier New" w:cs="Courier New"/>
+          <w:color w:val="FFFF80"/>
+          <w:sz w:val="16"/>
+          <w:szCs w:val="16"/>
+          <w:lang w:val="en-US" w:eastAsia="ja-JP"/>
+        </w:rPr>
+        <w:t>"product_id"</w:t>
+      </w:r>
+      <w:r>
+        <w:rPr>
+          <w:rFonts w:ascii="Courier New" w:eastAsia="Times New Roman" w:hAnsi="Courier New" w:cs="Courier New"/>
+          <w:color w:val="F8F8F2"/>
+          <w:sz w:val="16"/>
+          <w:szCs w:val="16"/>
+          <w:lang w:val="en-US" w:eastAsia="ja-JP"/>
+        </w:rPr>
+        <w:t xml:space="preserve">, </w:t>
+      </w:r>
+      <w:r>
+        <w:rPr>
+          <w:rFonts w:ascii="Courier New" w:eastAsia="Times New Roman" w:hAnsi="Courier New" w:cs="Courier New"/>
+          <w:color w:val="80FFEA"/>
+          <w:sz w:val="16"/>
+          <w:szCs w:val="16"/>
+          <w:lang w:val="en-US" w:eastAsia="ja-JP"/>
+        </w:rPr>
+        <w:t xml:space="preserve">insertable </w:t>
+      </w:r>
+      <w:r>
+        <w:rPr>
+          <w:rFonts w:ascii="Courier New" w:eastAsia="Times New Roman" w:hAnsi="Courier New" w:cs="Courier New"/>
+          <w:color w:val="F998CC"/>
+          <w:sz w:val="16"/>
+          <w:szCs w:val="16"/>
+          <w:lang w:val="en-US" w:eastAsia="ja-JP"/>
+        </w:rPr>
+        <w:t xml:space="preserve">= </w:t>
+      </w:r>
+      <w:r>
+        <w:rPr>
+          <w:rFonts w:ascii="Courier New" w:eastAsia="Times New Roman" w:hAnsi="Courier New" w:cs="Courier New"/>
+          <w:color w:val="FF80BF"/>
+          <w:sz w:val="16"/>
+          <w:szCs w:val="16"/>
+          <w:lang w:val="en-US" w:eastAsia="ja-JP"/>
+        </w:rPr>
+        <w:t>false</w:t>
+      </w:r>
+      <w:r>
+        <w:rPr>
+          <w:rFonts w:ascii="Courier New" w:eastAsia="Times New Roman" w:hAnsi="Courier New" w:cs="Courier New"/>
+          <w:color w:val="F8F8F2"/>
+          <w:sz w:val="16"/>
+          <w:szCs w:val="16"/>
+          <w:lang w:val="en-US" w:eastAsia="ja-JP"/>
+        </w:rPr>
+        <w:t xml:space="preserve">, </w:t>
+      </w:r>
+      <w:r>
+        <w:rPr>
+          <w:rFonts w:ascii="Courier New" w:eastAsia="Times New Roman" w:hAnsi="Courier New" w:cs="Courier New"/>
+          <w:color w:val="80FFEA"/>
+          <w:sz w:val="16"/>
+          <w:szCs w:val="16"/>
+          <w:lang w:val="en-US" w:eastAsia="ja-JP"/>
+        </w:rPr>
+        <w:t xml:space="preserve">updatable </w:t>
+      </w:r>
+      <w:r>
+        <w:rPr>
+          <w:rFonts w:ascii="Courier New" w:eastAsia="Times New Roman" w:hAnsi="Courier New" w:cs="Courier New"/>
+          <w:color w:val="F998CC"/>
+          <w:sz w:val="16"/>
+          <w:szCs w:val="16"/>
+          <w:lang w:val="en-US" w:eastAsia="ja-JP"/>
+        </w:rPr>
+        <w:t xml:space="preserve">= </w:t>
+      </w:r>
+      <w:r>
+        <w:rPr>
+          <w:rFonts w:ascii="Courier New" w:eastAsia="Times New Roman" w:hAnsi="Courier New" w:cs="Courier New"/>
+          <w:color w:val="FF80BF"/>
+          <w:sz w:val="16"/>
+          <w:szCs w:val="16"/>
+          <w:lang w:val="en-US" w:eastAsia="ja-JP"/>
+        </w:rPr>
+        <w:t>false</w:t>
+      </w:r>
+      <w:r>
+        <w:rPr>
+          <w:rFonts w:ascii="Courier New" w:eastAsia="Times New Roman" w:hAnsi="Courier New" w:cs="Courier New"/>
+          <w:color w:val="F8F8F2"/>
+          <w:sz w:val="16"/>
+          <w:szCs w:val="16"/>
+          <w:lang w:val="en-US" w:eastAsia="ja-JP"/>
+        </w:rPr>
+        <w:t>)</w:t>
+      </w:r>
+      <w:r>
+        <w:rPr>
+          <w:rFonts w:ascii="Courier New" w:eastAsia="Times New Roman" w:hAnsi="Courier New" w:cs="Courier New"/>
+          <w:color w:val="F8F8F2"/>
+          <w:sz w:val="16"/>
+          <w:szCs w:val="16"/>
+          <w:lang w:val="en-US" w:eastAsia="ja-JP"/>
+        </w:rPr>
+        <w:br/>
+        <w:t xml:space="preserve">    </w:t>
+      </w:r>
+      <w:r>
+        <w:rPr>
+          <w:rFonts w:ascii="Courier New" w:eastAsia="Times New Roman" w:hAnsi="Courier New" w:cs="Courier New"/>
+          <w:color w:val="FF80BF"/>
+          <w:sz w:val="16"/>
+          <w:szCs w:val="16"/>
+          <w:lang w:val="en-US" w:eastAsia="ja-JP"/>
+        </w:rPr>
+        <w:t xml:space="preserve">private </w:t>
+      </w:r>
+      <w:r>
+        <w:rPr>
+          <w:rFonts w:ascii="Courier New" w:eastAsia="Times New Roman" w:hAnsi="Courier New" w:cs="Courier New"/>
+          <w:color w:val="80FFEA"/>
+          <w:sz w:val="16"/>
+          <w:szCs w:val="16"/>
+          <w:lang w:val="en-US" w:eastAsia="ja-JP"/>
+        </w:rPr>
+        <w:t xml:space="preserve">Product </w:t>
+      </w:r>
+      <w:r>
+        <w:rPr>
+          <w:rFonts w:ascii="Courier New" w:eastAsia="Times New Roman" w:hAnsi="Courier New" w:cs="Courier New"/>
+          <w:color w:val="F8F8F2"/>
+          <w:sz w:val="16"/>
+          <w:szCs w:val="16"/>
+          <w:lang w:val="en-US" w:eastAsia="ja-JP"/>
+        </w:rPr>
+        <w:t>product;</w:t>
+      </w:r>
+      <w:r>
+        <w:rPr>
+          <w:rFonts w:ascii="Courier New" w:eastAsia="Times New Roman" w:hAnsi="Courier New" w:cs="Courier New"/>
+          <w:color w:val="F8F8F2"/>
+          <w:sz w:val="16"/>
+          <w:szCs w:val="16"/>
+          <w:lang w:val="en-US" w:eastAsia="ja-JP"/>
+        </w:rPr>
+        <w:br/>
+      </w:r>
+      <w:r>
+        <w:rPr>
+          <w:rFonts w:ascii="Courier New" w:eastAsia="Times New Roman" w:hAnsi="Courier New" w:cs="Courier New"/>
+          <w:color w:val="F8F8F2"/>
+          <w:sz w:val="16"/>
+          <w:szCs w:val="16"/>
+          <w:lang w:val="en-US" w:eastAsia="ja-JP"/>
+        </w:rPr>
+        <w:br/>
+        <w:t xml:space="preserve">    </w:t>
+      </w:r>
+      <w:r>
+        <w:rPr>
+          <w:rFonts w:ascii="Courier New" w:eastAsia="Times New Roman" w:hAnsi="Courier New" w:cs="Courier New"/>
+          <w:color w:val="8AFF80"/>
+          <w:sz w:val="16"/>
+          <w:szCs w:val="16"/>
+          <w:lang w:val="en-US" w:eastAsia="ja-JP"/>
+        </w:rPr>
+        <w:t>@Column</w:t>
+      </w:r>
+      <w:r>
+        <w:rPr>
+          <w:rFonts w:ascii="Courier New" w:eastAsia="Times New Roman" w:hAnsi="Courier New" w:cs="Courier New"/>
+          <w:color w:val="F8F8F2"/>
+          <w:sz w:val="16"/>
+          <w:szCs w:val="16"/>
+          <w:lang w:val="en-US" w:eastAsia="ja-JP"/>
+        </w:rPr>
+        <w:t>(</w:t>
+      </w:r>
+      <w:r>
+        <w:rPr>
+          <w:rFonts w:ascii="Courier New" w:eastAsia="Times New Roman" w:hAnsi="Courier New" w:cs="Courier New"/>
+          <w:color w:val="80FFEA"/>
+          <w:sz w:val="16"/>
+          <w:szCs w:val="16"/>
+          <w:lang w:val="en-US" w:eastAsia="ja-JP"/>
+        </w:rPr>
+        <w:t xml:space="preserve">name </w:t>
+      </w:r>
+      <w:r>
+        <w:rPr>
+          <w:rFonts w:ascii="Courier New" w:eastAsia="Times New Roman" w:hAnsi="Courier New" w:cs="Courier New"/>
+          <w:color w:val="F998CC"/>
+          <w:sz w:val="16"/>
+          <w:szCs w:val="16"/>
+          <w:lang w:val="en-US" w:eastAsia="ja-JP"/>
+        </w:rPr>
+        <w:t xml:space="preserve">= </w:t>
+      </w:r>
+      <w:r>
+        <w:rPr>
+          <w:rFonts w:ascii="Courier New" w:eastAsia="Times New Roman" w:hAnsi="Courier New" w:cs="Courier New"/>
+          <w:color w:val="FFFF80"/>
+          <w:sz w:val="16"/>
+          <w:szCs w:val="16"/>
+          <w:lang w:val="en-US" w:eastAsia="ja-JP"/>
+        </w:rPr>
+        <w:t>"product_price"</w:t>
+      </w:r>
+      <w:r>
+        <w:rPr>
+          <w:rFonts w:ascii="Courier New" w:eastAsia="Times New Roman" w:hAnsi="Courier New" w:cs="Courier New"/>
+          <w:color w:val="F8F8F2"/>
+          <w:sz w:val="16"/>
+          <w:szCs w:val="16"/>
+          <w:lang w:val="en-US" w:eastAsia="ja-JP"/>
+        </w:rPr>
+        <w:t>)</w:t>
+      </w:r>
+      <w:r>
+        <w:rPr>
+          <w:rFonts w:ascii="Courier New" w:eastAsia="Times New Roman" w:hAnsi="Courier New" w:cs="Courier New"/>
+          <w:color w:val="F8F8F2"/>
+          <w:sz w:val="16"/>
+          <w:szCs w:val="16"/>
+          <w:lang w:val="en-US" w:eastAsia="ja-JP"/>
+        </w:rPr>
+        <w:br/>
+        <w:t xml:space="preserve">    </w:t>
+      </w:r>
+      <w:r>
+        <w:rPr>
+          <w:rFonts w:ascii="Courier New" w:eastAsia="Times New Roman" w:hAnsi="Courier New" w:cs="Courier New"/>
+          <w:color w:val="FF80BF"/>
+          <w:sz w:val="16"/>
+          <w:szCs w:val="16"/>
+          <w:lang w:val="en-US" w:eastAsia="ja-JP"/>
+        </w:rPr>
+        <w:t xml:space="preserve">private </w:t>
+      </w:r>
+      <w:r>
+        <w:rPr>
+          <w:rFonts w:ascii="Courier New" w:eastAsia="Times New Roman" w:hAnsi="Courier New" w:cs="Courier New"/>
+          <w:color w:val="80FFEA"/>
+          <w:sz w:val="16"/>
+          <w:szCs w:val="16"/>
+          <w:lang w:val="en-US" w:eastAsia="ja-JP"/>
+        </w:rPr>
+        <w:t xml:space="preserve">BigDecimal </w:t>
+      </w:r>
+      <w:r>
+        <w:rPr>
+          <w:rFonts w:ascii="Courier New" w:eastAsia="Times New Roman" w:hAnsi="Courier New" w:cs="Courier New"/>
+          <w:color w:val="F8F8F2"/>
+          <w:sz w:val="16"/>
+          <w:szCs w:val="16"/>
+          <w:lang w:val="en-US" w:eastAsia="ja-JP"/>
+        </w:rPr>
+        <w:t>productPrice;</w:t>
+      </w:r>
+      <w:r>
+        <w:rPr>
+          <w:rFonts w:ascii="Courier New" w:eastAsia="Times New Roman" w:hAnsi="Courier New" w:cs="Courier New"/>
+          <w:color w:val="F8F8F2"/>
+          <w:sz w:val="16"/>
+          <w:szCs w:val="16"/>
+          <w:lang w:val="en-US" w:eastAsia="ja-JP"/>
+        </w:rPr>
+        <w:br/>
+      </w:r>
+      <w:r>
+        <w:rPr>
+          <w:rFonts w:ascii="Courier New" w:eastAsia="Times New Roman" w:hAnsi="Courier New" w:cs="Courier New"/>
+          <w:color w:val="F8F8F2"/>
+          <w:sz w:val="16"/>
+          <w:szCs w:val="16"/>
+          <w:lang w:val="en-US" w:eastAsia="ja-JP"/>
+        </w:rPr>
+        <w:br/>
+        <w:t xml:space="preserve">    </w:t>
+      </w:r>
+      <w:r>
+        <w:rPr>
+          <w:rFonts w:ascii="Courier New" w:eastAsia="Times New Roman" w:hAnsi="Courier New" w:cs="Courier New"/>
+          <w:color w:val="FF80BF"/>
+          <w:sz w:val="16"/>
+          <w:szCs w:val="16"/>
+          <w:lang w:val="en-US" w:eastAsia="ja-JP"/>
+        </w:rPr>
+        <w:t xml:space="preserve">private </w:t>
+      </w:r>
+      <w:r>
+        <w:rPr>
+          <w:rFonts w:ascii="Courier New" w:eastAsia="Times New Roman" w:hAnsi="Courier New" w:cs="Courier New"/>
+          <w:color w:val="80FFEA"/>
+          <w:sz w:val="16"/>
+          <w:szCs w:val="16"/>
+          <w:lang w:val="en-US" w:eastAsia="ja-JP"/>
+        </w:rPr>
+        <w:t xml:space="preserve">Integer </w:t>
+      </w:r>
+      <w:r>
+        <w:rPr>
+          <w:rFonts w:ascii="Courier New" w:eastAsia="Times New Roman" w:hAnsi="Courier New" w:cs="Courier New"/>
+          <w:color w:val="F8F8F2"/>
+          <w:sz w:val="16"/>
+          <w:szCs w:val="16"/>
+          <w:lang w:val="en-US" w:eastAsia="ja-JP"/>
+        </w:rPr>
+        <w:t>quantity;</w:t>
+      </w:r>
+      <w:r>
+        <w:rPr>
+          <w:rFonts w:ascii="Courier New" w:eastAsia="Times New Roman" w:hAnsi="Courier New" w:cs="Courier New"/>
+          <w:color w:val="F8F8F2"/>
+          <w:sz w:val="16"/>
+          <w:szCs w:val="16"/>
+          <w:lang w:val="en-US" w:eastAsia="ja-JP"/>
+        </w:rPr>
+        <w:br/>
+        <w:t>}</w:t>
+      </w:r>
+    </w:p>
+    <w:p>
+      <w:pPr>
+        <w:rPr>
+          <w:lang w:val="en-US"/>
+        </w:rPr>
+      </w:pPr>
+    </w:p>
+    <w:p>
+      <w:r>
+        <w:t xml:space="preserve">Repare que </w:t>
+      </w:r>
+      <w:r>
+        <w:t>todos os a</w:t>
+      </w:r>
+      <w:r>
+        <w:t>tributos de chave prim</w:t>
+      </w:r>
+      <w:r>
+        <w:t>á</w:t>
+      </w:r>
+      <w:r>
+        <w:t>ria</w:t>
+      </w:r>
+      <w:r>
+        <w:t xml:space="preserve"> estão marcados com @Id, e não utilizamos o parâmetro de geração a</w:t>
+      </w:r>
+      <w:r>
+        <w:t>uto</w:t>
+      </w:r>
+      <w:r>
+        <w:t>m</w:t>
+      </w:r>
+      <w:r>
+        <w:t>á</w:t>
+      </w:r>
+      <w:r>
+        <w:t xml:space="preserve">tica: </w:t>
+      </w:r>
+      <w:r>
+        <w:t>strategy = GenerationType.IDENTITY</w:t>
+      </w:r>
+      <w:r>
+        <w:t xml:space="preserve">. </w:t>
+      </w:r>
+      <w:r>
+        <w:t xml:space="preserve">Também precisamos criar uma classe auxiliar para marcar essas chaves compostas, </w:t>
+      </w:r>
+      <w:r>
+        <w:t>e</w:t>
+      </w:r>
+      <w:r>
+        <w:t xml:space="preserve"> para marcar utilizamos</w:t>
+      </w:r>
+      <w:r>
+        <w:t xml:space="preserve"> a </w:t>
+      </w:r>
+      <w:r>
+        <w:lastRenderedPageBreak/>
+        <w:t xml:space="preserve">annotation @IdClass para </w:t>
+      </w:r>
+      <w:r>
+        <w:t xml:space="preserve">marcar </w:t>
+      </w:r>
+      <w:r>
+        <w:t>que esta</w:t>
+      </w:r>
+      <w:r>
+        <w:t xml:space="preserve"> classe está utilizando a outra classe como ID. V</w:t>
+      </w:r>
+      <w:r>
+        <w:t>eja o exemplo:</w:t>
+      </w:r>
+    </w:p>
+    <w:p>
+      <w:pPr>
+        <w:shd w:val="clear" w:color="auto" w:fill="22212C"/>
+        <w:tabs>
+          <w:tab w:val="left" w:pos="916"/>
+          <w:tab w:val="left" w:pos="1832"/>
+          <w:tab w:val="left" w:pos="2748"/>
+          <w:tab w:val="left" w:pos="3664"/>
+          <w:tab w:val="left" w:pos="4580"/>
+          <w:tab w:val="left" w:pos="5496"/>
+          <w:tab w:val="left" w:pos="6412"/>
+          <w:tab w:val="left" w:pos="7328"/>
+          <w:tab w:val="left" w:pos="8244"/>
+          <w:tab w:val="left" w:pos="9160"/>
+          <w:tab w:val="left" w:pos="10076"/>
+          <w:tab w:val="left" w:pos="10992"/>
+          <w:tab w:val="left" w:pos="11908"/>
+          <w:tab w:val="left" w:pos="12824"/>
+          <w:tab w:val="left" w:pos="13740"/>
+          <w:tab w:val="left" w:pos="14656"/>
+        </w:tabs>
+        <w:spacing w:before="0"/>
+        <w:ind w:firstLine="0"/>
+        <w:rPr>
+          <w:rFonts w:ascii="Courier New" w:eastAsia="Times New Roman" w:hAnsi="Courier New" w:cs="Courier New"/>
+          <w:color w:val="F8F8F2"/>
+          <w:sz w:val="20"/>
+          <w:szCs w:val="20"/>
+          <w:lang w:val="en-US" w:eastAsia="ja-JP"/>
+        </w:rPr>
+      </w:pPr>
+      <w:r>
+        <w:rPr>
+          <w:rFonts w:ascii="Courier New" w:eastAsia="Times New Roman" w:hAnsi="Courier New" w:cs="Courier New"/>
+          <w:color w:val="8AFF80"/>
+          <w:sz w:val="20"/>
+          <w:szCs w:val="20"/>
+          <w:lang w:val="en-US" w:eastAsia="ja-JP"/>
+        </w:rPr>
+        <w:t>@Getter</w:t>
+      </w:r>
+      <w:r>
+        <w:rPr>
+          <w:rFonts w:ascii="Courier New" w:eastAsia="Times New Roman" w:hAnsi="Courier New" w:cs="Courier New"/>
+          <w:color w:val="8AFF80"/>
+          <w:sz w:val="20"/>
+          <w:szCs w:val="20"/>
+          <w:lang w:val="en-US" w:eastAsia="ja-JP"/>
+        </w:rPr>
+        <w:br/>
+        <w:t>@Setter</w:t>
+      </w:r>
+      <w:r>
+        <w:rPr>
+          <w:rFonts w:ascii="Courier New" w:eastAsia="Times New Roman" w:hAnsi="Courier New" w:cs="Courier New"/>
+          <w:color w:val="8AFF80"/>
+          <w:sz w:val="20"/>
+          <w:szCs w:val="20"/>
+          <w:lang w:val="en-US" w:eastAsia="ja-JP"/>
+        </w:rPr>
+        <w:br/>
+        <w:t>@NoArgsConstructor</w:t>
+      </w:r>
+      <w:r>
+        <w:rPr>
+          <w:rFonts w:ascii="Courier New" w:eastAsia="Times New Roman" w:hAnsi="Courier New" w:cs="Courier New"/>
+          <w:color w:val="8AFF80"/>
+          <w:sz w:val="20"/>
+          <w:szCs w:val="20"/>
+          <w:lang w:val="en-US" w:eastAsia="ja-JP"/>
+        </w:rPr>
+        <w:br/>
+        <w:t>@AllArgsConstructor</w:t>
+      </w:r>
+      <w:r>
+        <w:rPr>
+          <w:rFonts w:ascii="Courier New" w:eastAsia="Times New Roman" w:hAnsi="Courier New" w:cs="Courier New"/>
+          <w:color w:val="8AFF80"/>
+          <w:sz w:val="20"/>
+          <w:szCs w:val="20"/>
+          <w:lang w:val="en-US" w:eastAsia="ja-JP"/>
+        </w:rPr>
+        <w:br/>
+        <w:t>@EqualsAndHashCode</w:t>
+      </w:r>
+      <w:r>
+        <w:rPr>
+          <w:rFonts w:ascii="Courier New" w:eastAsia="Times New Roman" w:hAnsi="Courier New" w:cs="Courier New"/>
+          <w:color w:val="F8F8F2"/>
+          <w:sz w:val="20"/>
+          <w:szCs w:val="20"/>
+          <w:lang w:val="en-US" w:eastAsia="ja-JP"/>
+        </w:rPr>
+        <w:t>(</w:t>
+      </w:r>
+      <w:r>
+        <w:rPr>
+          <w:rFonts w:ascii="Courier New" w:eastAsia="Times New Roman" w:hAnsi="Courier New" w:cs="Courier New"/>
+          <w:color w:val="80FFEA"/>
+          <w:sz w:val="20"/>
+          <w:szCs w:val="20"/>
+          <w:lang w:val="en-US" w:eastAsia="ja-JP"/>
+        </w:rPr>
+        <w:t xml:space="preserve">onlyExplicitlyIncluded </w:t>
+      </w:r>
+      <w:r>
+        <w:rPr>
+          <w:rFonts w:ascii="Courier New" w:eastAsia="Times New Roman" w:hAnsi="Courier New" w:cs="Courier New"/>
+          <w:color w:val="F998CC"/>
+          <w:sz w:val="20"/>
+          <w:szCs w:val="20"/>
+          <w:lang w:val="en-US" w:eastAsia="ja-JP"/>
+        </w:rPr>
+        <w:t xml:space="preserve">= </w:t>
+      </w:r>
+      <w:r>
+        <w:rPr>
+          <w:rFonts w:ascii="Courier New" w:eastAsia="Times New Roman" w:hAnsi="Courier New" w:cs="Courier New"/>
+          <w:color w:val="FF80BF"/>
+          <w:sz w:val="20"/>
+          <w:szCs w:val="20"/>
+          <w:lang w:val="en-US" w:eastAsia="ja-JP"/>
+        </w:rPr>
+        <w:t>true</w:t>
+      </w:r>
+      <w:r>
+        <w:rPr>
+          <w:rFonts w:ascii="Courier New" w:eastAsia="Times New Roman" w:hAnsi="Courier New" w:cs="Courier New"/>
+          <w:color w:val="F8F8F2"/>
+          <w:sz w:val="20"/>
+          <w:szCs w:val="20"/>
+          <w:lang w:val="en-US" w:eastAsia="ja-JP"/>
+        </w:rPr>
+        <w:t>)</w:t>
+      </w:r>
+      <w:r>
+        <w:rPr>
+          <w:rFonts w:ascii="Courier New" w:eastAsia="Times New Roman" w:hAnsi="Courier New" w:cs="Courier New"/>
+          <w:color w:val="F8F8F2"/>
+          <w:sz w:val="20"/>
+          <w:szCs w:val="20"/>
+          <w:lang w:val="en-US" w:eastAsia="ja-JP"/>
+        </w:rPr>
+        <w:br/>
+      </w:r>
+      <w:r>
+        <w:rPr>
+          <w:rFonts w:ascii="Courier New" w:eastAsia="Times New Roman" w:hAnsi="Courier New" w:cs="Courier New"/>
+          <w:color w:val="FF80BF"/>
+          <w:sz w:val="20"/>
+          <w:szCs w:val="20"/>
+          <w:lang w:val="en-US" w:eastAsia="ja-JP"/>
+        </w:rPr>
+        <w:t xml:space="preserve">public class </w:t>
+      </w:r>
+      <w:r>
+        <w:rPr>
+          <w:rFonts w:ascii="Courier New" w:eastAsia="Times New Roman" w:hAnsi="Courier New" w:cs="Courier New"/>
+          <w:color w:val="80FFEA"/>
+          <w:sz w:val="20"/>
+          <w:szCs w:val="20"/>
+          <w:lang w:val="en-US" w:eastAsia="ja-JP"/>
+        </w:rPr>
+        <w:t xml:space="preserve">OrderedItemId </w:t>
+      </w:r>
+      <w:r>
+        <w:rPr>
+          <w:rFonts w:ascii="Courier New" w:eastAsia="Times New Roman" w:hAnsi="Courier New" w:cs="Courier New"/>
+          <w:color w:val="FF80BF"/>
+          <w:sz w:val="20"/>
+          <w:szCs w:val="20"/>
+          <w:lang w:val="en-US" w:eastAsia="ja-JP"/>
+        </w:rPr>
+        <w:t xml:space="preserve">implements </w:t>
+      </w:r>
+      <w:r>
+        <w:rPr>
+          <w:rFonts w:ascii="Courier New" w:eastAsia="Times New Roman" w:hAnsi="Courier New" w:cs="Courier New"/>
+          <w:color w:val="80FFEA"/>
+          <w:sz w:val="20"/>
+          <w:szCs w:val="20"/>
+          <w:lang w:val="en-US" w:eastAsia="ja-JP"/>
+        </w:rPr>
+        <w:t xml:space="preserve">Serializable </w:t>
+      </w:r>
+      <w:r>
+        <w:rPr>
+          <w:rFonts w:ascii="Courier New" w:eastAsia="Times New Roman" w:hAnsi="Courier New" w:cs="Courier New"/>
+          <w:color w:val="F8F8F2"/>
+          <w:sz w:val="20"/>
+          <w:szCs w:val="20"/>
+          <w:lang w:val="en-US" w:eastAsia="ja-JP"/>
+        </w:rPr>
+        <w:t>{</w:t>
+      </w:r>
+      <w:r>
+        <w:rPr>
+          <w:rFonts w:ascii="Courier New" w:eastAsia="Times New Roman" w:hAnsi="Courier New" w:cs="Courier New"/>
+          <w:color w:val="F8F8F2"/>
+          <w:sz w:val="20"/>
+          <w:szCs w:val="20"/>
+          <w:lang w:val="en-US" w:eastAsia="ja-JP"/>
+        </w:rPr>
+        <w:br/>
+        <w:t xml:space="preserve">    </w:t>
+      </w:r>
+      <w:r>
+        <w:rPr>
+          <w:rFonts w:ascii="Courier New" w:eastAsia="Times New Roman" w:hAnsi="Courier New" w:cs="Courier New"/>
+          <w:color w:val="7970A9"/>
+          <w:sz w:val="20"/>
+          <w:szCs w:val="20"/>
+          <w:lang w:val="en-US" w:eastAsia="ja-JP"/>
+        </w:rPr>
+        <w:t>/*</w:t>
+      </w:r>
+      <w:r>
+        <w:rPr>
+          <w:rFonts w:ascii="Courier New" w:eastAsia="Times New Roman" w:hAnsi="Courier New" w:cs="Courier New"/>
+          <w:color w:val="7970A9"/>
+          <w:sz w:val="20"/>
+          <w:szCs w:val="20"/>
+          <w:lang w:val="en-US" w:eastAsia="ja-JP"/>
+        </w:rPr>
+        <w:br/>
+        <w:t xml:space="preserve">    This class is used for map composite key used in the class OrderedItem class.</w:t>
+      </w:r>
+      <w:r>
+        <w:rPr>
+          <w:rFonts w:ascii="Courier New" w:eastAsia="Times New Roman" w:hAnsi="Courier New" w:cs="Courier New"/>
+          <w:color w:val="7970A9"/>
+          <w:sz w:val="20"/>
+          <w:szCs w:val="20"/>
+          <w:lang w:val="en-US" w:eastAsia="ja-JP"/>
+        </w:rPr>
+        <w:br/>
+        <w:t xml:space="preserve">     */</w:t>
+      </w:r>
+      <w:r>
+        <w:rPr>
+          <w:rFonts w:ascii="Courier New" w:eastAsia="Times New Roman" w:hAnsi="Courier New" w:cs="Courier New"/>
+          <w:color w:val="7970A9"/>
+          <w:sz w:val="20"/>
+          <w:szCs w:val="20"/>
+          <w:lang w:val="en-US" w:eastAsia="ja-JP"/>
+        </w:rPr>
+        <w:br/>
+        <w:t xml:space="preserve">    </w:t>
+      </w:r>
+      <w:r>
+        <w:rPr>
+          <w:rFonts w:ascii="Courier New" w:eastAsia="Times New Roman" w:hAnsi="Courier New" w:cs="Courier New"/>
+          <w:color w:val="8AFF80"/>
+          <w:sz w:val="20"/>
+          <w:szCs w:val="20"/>
+          <w:lang w:val="en-US" w:eastAsia="ja-JP"/>
+        </w:rPr>
+        <w:t>@EqualsAndHashCode.Include</w:t>
+      </w:r>
+      <w:r>
+        <w:rPr>
+          <w:rFonts w:ascii="Courier New" w:eastAsia="Times New Roman" w:hAnsi="Courier New" w:cs="Courier New"/>
+          <w:color w:val="8AFF80"/>
+          <w:sz w:val="20"/>
+          <w:szCs w:val="20"/>
+          <w:lang w:val="en-US" w:eastAsia="ja-JP"/>
+        </w:rPr>
+        <w:br/>
+        <w:t xml:space="preserve">    </w:t>
+      </w:r>
+      <w:r>
+        <w:rPr>
+          <w:rFonts w:ascii="Courier New" w:eastAsia="Times New Roman" w:hAnsi="Courier New" w:cs="Courier New"/>
+          <w:color w:val="FF80BF"/>
+          <w:sz w:val="20"/>
+          <w:szCs w:val="20"/>
+          <w:lang w:val="en-US" w:eastAsia="ja-JP"/>
+        </w:rPr>
+        <w:t xml:space="preserve">private </w:t>
+      </w:r>
+      <w:r>
+        <w:rPr>
+          <w:rFonts w:ascii="Courier New" w:eastAsia="Times New Roman" w:hAnsi="Courier New" w:cs="Courier New"/>
+          <w:color w:val="80FFEA"/>
+          <w:sz w:val="20"/>
+          <w:szCs w:val="20"/>
+          <w:lang w:val="en-US" w:eastAsia="ja-JP"/>
+        </w:rPr>
+        <w:t xml:space="preserve">Integer </w:t>
+      </w:r>
+      <w:r>
+        <w:rPr>
+          <w:rFonts w:ascii="Courier New" w:eastAsia="Times New Roman" w:hAnsi="Courier New" w:cs="Courier New"/>
+          <w:color w:val="F8F8F2"/>
+          <w:sz w:val="20"/>
+          <w:szCs w:val="20"/>
+          <w:lang w:val="en-US" w:eastAsia="ja-JP"/>
+        </w:rPr>
+        <w:t>purchaseOrderId;</w:t>
+      </w:r>
+      <w:r>
+        <w:rPr>
+          <w:rFonts w:ascii="Courier New" w:eastAsia="Times New Roman" w:hAnsi="Courier New" w:cs="Courier New"/>
+          <w:color w:val="F8F8F2"/>
+          <w:sz w:val="20"/>
+          <w:szCs w:val="20"/>
+          <w:lang w:val="en-US" w:eastAsia="ja-JP"/>
+        </w:rPr>
+        <w:br/>
+      </w:r>
+      <w:r>
+        <w:rPr>
+          <w:rFonts w:ascii="Courier New" w:eastAsia="Times New Roman" w:hAnsi="Courier New" w:cs="Courier New"/>
+          <w:color w:val="F8F8F2"/>
+          <w:sz w:val="20"/>
+          <w:szCs w:val="20"/>
+          <w:lang w:val="en-US" w:eastAsia="ja-JP"/>
+        </w:rPr>
+        <w:br/>
+        <w:t xml:space="preserve">    </w:t>
+      </w:r>
+      <w:r>
+        <w:rPr>
+          <w:rFonts w:ascii="Courier New" w:eastAsia="Times New Roman" w:hAnsi="Courier New" w:cs="Courier New"/>
+          <w:color w:val="8AFF80"/>
+          <w:sz w:val="20"/>
+          <w:szCs w:val="20"/>
+          <w:lang w:val="en-US" w:eastAsia="ja-JP"/>
+        </w:rPr>
+        <w:t>@EqualsAndHashCode.Include</w:t>
+      </w:r>
+      <w:r>
+        <w:rPr>
+          <w:rFonts w:ascii="Courier New" w:eastAsia="Times New Roman" w:hAnsi="Courier New" w:cs="Courier New"/>
+          <w:color w:val="8AFF80"/>
+          <w:sz w:val="20"/>
+          <w:szCs w:val="20"/>
+          <w:lang w:val="en-US" w:eastAsia="ja-JP"/>
+        </w:rPr>
+        <w:br/>
+        <w:t xml:space="preserve">    </w:t>
+      </w:r>
+      <w:r>
+        <w:rPr>
+          <w:rFonts w:ascii="Courier New" w:eastAsia="Times New Roman" w:hAnsi="Courier New" w:cs="Courier New"/>
+          <w:color w:val="FF80BF"/>
+          <w:sz w:val="20"/>
+          <w:szCs w:val="20"/>
+          <w:lang w:val="en-US" w:eastAsia="ja-JP"/>
+        </w:rPr>
+        <w:t xml:space="preserve">private </w:t>
+      </w:r>
+      <w:r>
+        <w:rPr>
+          <w:rFonts w:ascii="Courier New" w:eastAsia="Times New Roman" w:hAnsi="Courier New" w:cs="Courier New"/>
+          <w:color w:val="80FFEA"/>
+          <w:sz w:val="20"/>
+          <w:szCs w:val="20"/>
+          <w:lang w:val="en-US" w:eastAsia="ja-JP"/>
+        </w:rPr>
+        <w:t xml:space="preserve">Integer </w:t>
+      </w:r>
+      <w:r>
+        <w:rPr>
+          <w:rFonts w:ascii="Courier New" w:eastAsia="Times New Roman" w:hAnsi="Courier New" w:cs="Courier New"/>
+          <w:color w:val="F8F8F2"/>
+          <w:sz w:val="20"/>
+          <w:szCs w:val="20"/>
+          <w:lang w:val="en-US" w:eastAsia="ja-JP"/>
+        </w:rPr>
+        <w:t>productId;</w:t>
+      </w:r>
+      <w:r>
+        <w:rPr>
+          <w:rFonts w:ascii="Courier New" w:eastAsia="Times New Roman" w:hAnsi="Courier New" w:cs="Courier New"/>
+          <w:color w:val="F8F8F2"/>
+          <w:sz w:val="20"/>
+          <w:szCs w:val="20"/>
+          <w:lang w:val="en-US" w:eastAsia="ja-JP"/>
+        </w:rPr>
+        <w:br/>
+        <w:t>}</w:t>
+      </w:r>
+    </w:p>
+    <w:p>
+      <w:pPr>
+        <w:rPr>
+          <w:lang w:val="en-US"/>
+        </w:rPr>
+      </w:pPr>
+    </w:p>
+    <w:p>
+      <w:r>
+        <w:t>Utlizamos algumas annotations do l</w:t>
+      </w:r>
+      <w:r>
+        <w:t>ombok, não utilizamos annotations do JPA aqui.</w:t>
+      </w:r>
+    </w:p>
+    <w:p/>
+    <w:p>
+      <w:pPr>
+        <w:pStyle w:val="Heading3"/>
+      </w:pPr>
+      <w:r>
+        <w:t>Mapeando chave composta com @EmbeddedId</w:t>
+      </w:r>
+    </w:p>
+    <w:p>
+      <w:r>
+        <w:t>Frf</w:t>
+      </w:r>
+    </w:p>
+    <w:p/>
+    <w:p/>
+    <w:p>
+      <w:pPr>
         <w:pStyle w:val="Heading2"/>
       </w:pPr>
-      <w:bookmarkStart w:id="9" w:name="_Toc126424058"/>
+      <w:bookmarkStart w:id="14" w:name="_Toc127106083"/>
       <w:r>
         <w:t>Mapeando entidades para geração do DDL</w:t>
       </w:r>
-      <w:bookmarkEnd w:id="9"/>
+      <w:bookmarkEnd w:id="14"/>
     </w:p>
     <w:p>
       <w:r>

</xml_diff>